<commit_message>
update main and Actimize description, remove ML courses
</commit_message>
<xml_diff>
--- a/Danny Priymak - CV.docx
+++ b/Danny Priymak - CV.docx
@@ -232,7 +232,25 @@
                 <w:sz w:val="18"/>
                 <w:szCs w:val="18"/>
               </w:rPr>
-              <w:t>+972-545832118  |  dannypriymak@gmail.com</w:t>
+              <w:t>+972-</w:t>
+            </w:r>
+            <w:proofErr w:type="gramStart"/>
+            <w:r>
+              <w:rPr>
+                <w:rFonts w:ascii="Segoe UI Light" w:eastAsia="Microsoft YaHei UI Light" w:hAnsi="Segoe UI Light" w:cs="Segoe UI Light"/>
+                <w:sz w:val="18"/>
+                <w:szCs w:val="18"/>
+              </w:rPr>
+              <w:t>545832118  |</w:t>
+            </w:r>
+            <w:proofErr w:type="gramEnd"/>
+            <w:r>
+              <w:rPr>
+                <w:rFonts w:ascii="Segoe UI Light" w:eastAsia="Microsoft YaHei UI Light" w:hAnsi="Segoe UI Light" w:cs="Segoe UI Light"/>
+                <w:sz w:val="18"/>
+                <w:szCs w:val="18"/>
+              </w:rPr>
+              <w:t>  dannypriymak@gmail.com</w:t>
             </w:r>
           </w:p>
         </w:tc>
@@ -442,7 +460,13 @@
         <w:rPr>
           <w:rFonts w:ascii="Segoe UI Light" w:eastAsia="Microsoft YaHei UI Light" w:hAnsi="Segoe UI Light" w:cs="Segoe UI Light"/>
         </w:rPr>
-        <w:t xml:space="preserve">cloud </w:t>
+        <w:t>cloud</w:t>
+      </w:r>
+      <w:r>
+        <w:rPr>
+          <w:rFonts w:ascii="Segoe UI Light" w:eastAsia="Microsoft YaHei UI Light" w:hAnsi="Segoe UI Light" w:cs="Segoe UI Light"/>
+        </w:rPr>
+        <w:t xml:space="preserve">-based backend </w:t>
       </w:r>
       <w:r>
         <w:rPr>
@@ -450,13 +474,23 @@
         </w:rPr>
         <w:t>services</w:t>
       </w:r>
-      <w:bookmarkStart w:id="0" w:name="_GoBack"/>
-      <w:bookmarkEnd w:id="0"/>
-      <w:r>
-        <w:rPr>
-          <w:rFonts w:ascii="Segoe UI Light" w:eastAsia="Microsoft YaHei UI Light" w:hAnsi="Segoe UI Light" w:cs="Segoe UI Light"/>
-        </w:rPr>
-        <w:t xml:space="preserve"> and </w:t>
+      <w:r>
+        <w:rPr>
+          <w:rFonts w:ascii="Segoe UI Light" w:eastAsia="Microsoft YaHei UI Light" w:hAnsi="Segoe UI Light" w:cs="Segoe UI Light"/>
+        </w:rPr>
+        <w:t>,</w:t>
+      </w:r>
+      <w:r>
+        <w:rPr>
+          <w:rFonts w:ascii="Segoe UI Light" w:eastAsia="Microsoft YaHei UI Light" w:hAnsi="Segoe UI Light" w:cs="Segoe UI Light"/>
+        </w:rPr>
+        <w:t xml:space="preserve"> and</w:t>
+      </w:r>
+      <w:r>
+        <w:rPr>
+          <w:rFonts w:ascii="Segoe UI Light" w:eastAsia="Microsoft YaHei UI Light" w:hAnsi="Segoe UI Light" w:cs="Segoe UI Light"/>
+        </w:rPr>
+        <w:t xml:space="preserve"> </w:t>
       </w:r>
       <w:r>
         <w:rPr>
@@ -617,15 +651,61 @@
           <w:sz w:val="18"/>
           <w:szCs w:val="18"/>
         </w:rPr>
-        <w:t xml:space="preserve">Cloud Software Engineer  </w:t>
-      </w:r>
+        <w:t xml:space="preserve">Cloud Software </w:t>
+      </w:r>
+      <w:proofErr w:type="gramStart"/>
       <w:r>
         <w:rPr>
           <w:rFonts w:ascii="Segoe UI Light" w:hAnsi="Segoe UI Light" w:cs="Segoe UI Light"/>
-          <w:sz w:val="18"/>
-          <w:szCs w:val="18"/>
-        </w:rPr>
-        <w:t>|  NICE Actimize  |  July 2019</w:t>
+          <w:b/>
+          <w:bCs/>
+          <w:sz w:val="18"/>
+          <w:szCs w:val="18"/>
+        </w:rPr>
+        <w:t xml:space="preserve">Engineer  </w:t>
+      </w:r>
+      <w:r>
+        <w:rPr>
+          <w:rFonts w:ascii="Segoe UI Light" w:hAnsi="Segoe UI Light" w:cs="Segoe UI Light"/>
+          <w:sz w:val="18"/>
+          <w:szCs w:val="18"/>
+        </w:rPr>
+        <w:t>|</w:t>
+      </w:r>
+      <w:proofErr w:type="gramEnd"/>
+      <w:r>
+        <w:rPr>
+          <w:rFonts w:ascii="Segoe UI Light" w:hAnsi="Segoe UI Light" w:cs="Segoe UI Light"/>
+          <w:sz w:val="18"/>
+          <w:szCs w:val="18"/>
+        </w:rPr>
+        <w:t xml:space="preserve">  NICE </w:t>
+      </w:r>
+      <w:proofErr w:type="spellStart"/>
+      <w:r>
+        <w:rPr>
+          <w:rFonts w:ascii="Segoe UI Light" w:hAnsi="Segoe UI Light" w:cs="Segoe UI Light"/>
+          <w:sz w:val="18"/>
+          <w:szCs w:val="18"/>
+        </w:rPr>
+        <w:t>Actimize</w:t>
+      </w:r>
+      <w:proofErr w:type="spellEnd"/>
+      <w:r>
+        <w:rPr>
+          <w:rFonts w:ascii="Segoe UI Light" w:hAnsi="Segoe UI Light" w:cs="Segoe UI Light"/>
+          <w:sz w:val="18"/>
+          <w:szCs w:val="18"/>
+        </w:rPr>
+        <w:t xml:space="preserve">  |  July 2019</w:t>
+      </w:r>
+      <w:r>
+        <w:rPr>
+          <w:rFonts w:ascii="Segoe UI Light" w:hAnsi="Segoe UI Light" w:cs="Segoe UI Light"/>
+          <w:sz w:val="18"/>
+          <w:szCs w:val="18"/>
+        </w:rPr>
+        <w:t xml:space="preserve"> - Present</w:t>
       </w:r>
     </w:p>
     <w:p>
@@ -636,6 +716,7 @@
           <w:numId w:val="21"/>
         </w:numPr>
         <w:spacing w:line="240" w:lineRule="auto"/>
+        <w:jc w:val="both"/>
         <w:rPr>
           <w:rFonts w:ascii="Segoe UI Light" w:hAnsi="Segoe UI Light" w:cs="Segoe UI Light"/>
           <w:sz w:val="18"/>
@@ -648,7 +729,7 @@
           <w:sz w:val="18"/>
           <w:szCs w:val="18"/>
         </w:rPr>
-        <w:t>Building Java &amp; Python backend microservices on top of AWS</w:t>
+        <w:t>I build</w:t>
       </w:r>
       <w:r>
         <w:rPr>
@@ -656,6 +737,110 @@
           <w:sz w:val="18"/>
           <w:szCs w:val="18"/>
         </w:rPr>
+        <w:t xml:space="preserve"> Java</w:t>
+      </w:r>
+      <w:r>
+        <w:rPr>
+          <w:rFonts w:ascii="Segoe UI Light" w:hAnsi="Segoe UI Light" w:cs="Segoe UI Light"/>
+          <w:sz w:val="18"/>
+          <w:szCs w:val="18"/>
+        </w:rPr>
+        <w:t xml:space="preserve"> (using Maven)</w:t>
+      </w:r>
+      <w:r>
+        <w:rPr>
+          <w:rFonts w:ascii="Segoe UI Light" w:hAnsi="Segoe UI Light" w:cs="Segoe UI Light"/>
+          <w:sz w:val="18"/>
+          <w:szCs w:val="18"/>
+        </w:rPr>
+        <w:t xml:space="preserve"> &amp; Python backend microservices for a </w:t>
+      </w:r>
+      <w:r>
+        <w:rPr>
+          <w:rFonts w:ascii="Segoe UI Light" w:hAnsi="Segoe UI Light" w:cs="Segoe UI Light"/>
+          <w:sz w:val="18"/>
+          <w:szCs w:val="18"/>
+        </w:rPr>
+        <w:t xml:space="preserve">financial crime prevention </w:t>
+      </w:r>
+      <w:r>
+        <w:rPr>
+          <w:rFonts w:ascii="Segoe UI Light" w:hAnsi="Segoe UI Light" w:cs="Segoe UI Light"/>
+          <w:sz w:val="18"/>
+          <w:szCs w:val="18"/>
+        </w:rPr>
+        <w:t>SaaS platform on top of AWS</w:t>
+      </w:r>
+      <w:r>
+        <w:rPr>
+          <w:rFonts w:ascii="Segoe UI Light" w:hAnsi="Segoe UI Light" w:cs="Segoe UI Light"/>
+          <w:sz w:val="18"/>
+          <w:szCs w:val="18"/>
+        </w:rPr>
+        <w:t>.</w:t>
+      </w:r>
+      <w:r>
+        <w:rPr>
+          <w:rFonts w:ascii="Segoe UI Light" w:hAnsi="Segoe UI Light" w:cs="Segoe UI Light"/>
+          <w:sz w:val="18"/>
+          <w:szCs w:val="18"/>
+        </w:rPr>
+        <w:t xml:space="preserve"> </w:t>
+      </w:r>
+      <w:r>
+        <w:rPr>
+          <w:rFonts w:ascii="Segoe UI Light" w:hAnsi="Segoe UI Light" w:cs="Segoe UI Light"/>
+          <w:sz w:val="18"/>
+          <w:szCs w:val="18"/>
+        </w:rPr>
+        <w:t>The m</w:t>
+      </w:r>
+      <w:r>
+        <w:rPr>
+          <w:rFonts w:ascii="Segoe UI Light" w:hAnsi="Segoe UI Light" w:cs="Segoe UI Light"/>
+          <w:sz w:val="18"/>
+          <w:szCs w:val="18"/>
+        </w:rPr>
+        <w:t>icro</w:t>
+      </w:r>
+      <w:r>
+        <w:rPr>
+          <w:rFonts w:ascii="Segoe UI Light" w:hAnsi="Segoe UI Light" w:cs="Segoe UI Light"/>
+          <w:sz w:val="18"/>
+          <w:szCs w:val="18"/>
+        </w:rPr>
+        <w:t>services are deployed</w:t>
+      </w:r>
+      <w:r>
+        <w:rPr>
+          <w:rFonts w:ascii="Segoe UI Light" w:hAnsi="Segoe UI Light" w:cs="Segoe UI Light"/>
+          <w:sz w:val="18"/>
+          <w:szCs w:val="18"/>
+        </w:rPr>
+        <w:t xml:space="preserve"> via</w:t>
+      </w:r>
+      <w:r>
+        <w:rPr>
+          <w:rFonts w:ascii="Segoe UI Light" w:hAnsi="Segoe UI Light" w:cs="Segoe UI Light"/>
+          <w:sz w:val="18"/>
+          <w:szCs w:val="18"/>
+        </w:rPr>
+        <w:t xml:space="preserve"> custom written</w:t>
+      </w:r>
+      <w:r>
+        <w:rPr>
+          <w:rFonts w:ascii="Segoe UI Light" w:hAnsi="Segoe UI Light" w:cs="Segoe UI Light"/>
+          <w:sz w:val="18"/>
+          <w:szCs w:val="18"/>
+        </w:rPr>
+        <w:t xml:space="preserve"> Jenkins pipelines</w:t>
+      </w:r>
+      <w:r>
+        <w:rPr>
+          <w:rFonts w:ascii="Segoe UI Light" w:hAnsi="Segoe UI Light" w:cs="Segoe UI Light"/>
+          <w:sz w:val="18"/>
+          <w:szCs w:val="18"/>
+        </w:rPr>
         <w:t>,</w:t>
       </w:r>
       <w:r>
@@ -664,7 +849,7 @@
           <w:sz w:val="18"/>
           <w:szCs w:val="18"/>
         </w:rPr>
-        <w:t xml:space="preserve"> </w:t>
+        <w:t xml:space="preserve"> Docker containers</w:t>
       </w:r>
       <w:r>
         <w:rPr>
@@ -672,7 +857,7 @@
           <w:sz w:val="18"/>
           <w:szCs w:val="18"/>
         </w:rPr>
-        <w:t>deployed via</w:t>
+        <w:t xml:space="preserve"> and </w:t>
       </w:r>
       <w:r>
         <w:rPr>
@@ -680,31 +865,25 @@
           <w:sz w:val="18"/>
           <w:szCs w:val="18"/>
         </w:rPr>
-        <w:t xml:space="preserve"> </w:t>
-      </w:r>
+        <w:t>Terraform (+</w:t>
+      </w:r>
+      <w:proofErr w:type="spellStart"/>
       <w:r>
         <w:rPr>
           <w:rFonts w:ascii="Segoe UI Light" w:hAnsi="Segoe UI Light" w:cs="Segoe UI Light"/>
           <w:sz w:val="18"/>
           <w:szCs w:val="18"/>
         </w:rPr>
-        <w:t xml:space="preserve">Jenkins pipelines and </w:t>
-      </w:r>
+        <w:t>Terragrunt</w:t>
+      </w:r>
+      <w:proofErr w:type="spellEnd"/>
       <w:r>
         <w:rPr>
           <w:rFonts w:ascii="Segoe UI Light" w:hAnsi="Segoe UI Light" w:cs="Segoe UI Light"/>
           <w:sz w:val="18"/>
           <w:szCs w:val="18"/>
         </w:rPr>
-        <w:t>Terraform</w:t>
-      </w:r>
-      <w:r>
-        <w:rPr>
-          <w:rFonts w:ascii="Segoe UI Light" w:hAnsi="Segoe UI Light" w:cs="Segoe UI Light"/>
-          <w:sz w:val="18"/>
-          <w:szCs w:val="18"/>
-        </w:rPr>
-        <w:t xml:space="preserve"> modules.</w:t>
+        <w:t>) modules.</w:t>
       </w:r>
     </w:p>
     <w:p>
@@ -725,27 +904,9 @@
           <w:sz w:val="18"/>
           <w:szCs w:val="18"/>
         </w:rPr>
-        <w:t>Software QA Engineer (Student Position)</w:t>
-      </w:r>
-      <w:r>
-        <w:rPr>
-          <w:rFonts w:ascii="Segoe UI Light" w:hAnsi="Segoe UI Light" w:cs="Segoe UI Light"/>
-          <w:sz w:val="18"/>
-          <w:szCs w:val="18"/>
-        </w:rPr>
-        <w:t>  |  Wix.com  |  2017</w:t>
-      </w:r>
-    </w:p>
-    <w:p>
-      <w:pPr>
-        <w:pStyle w:val="ListBullet"/>
-        <w:spacing w:line="240" w:lineRule="auto"/>
-        <w:rPr>
-          <w:rFonts w:ascii="Segoe UI Light" w:hAnsi="Segoe UI Light" w:cs="Segoe UI Light"/>
-          <w:sz w:val="18"/>
-          <w:szCs w:val="18"/>
-        </w:rPr>
-      </w:pPr>
+        <w:t xml:space="preserve">Software QA Engineer (Student </w:t>
+      </w:r>
+      <w:proofErr w:type="gramStart"/>
       <w:r>
         <w:rPr>
           <w:rFonts w:ascii="Segoe UI Light" w:hAnsi="Segoe UI Light" w:cs="Segoe UI Light"/>
@@ -754,7 +915,7 @@
           <w:sz w:val="18"/>
           <w:szCs w:val="18"/>
         </w:rPr>
-        <w:t>Technical Support Specialist (Student Position)</w:t>
+        <w:t>Position)</w:t>
       </w:r>
       <w:r>
         <w:rPr>
@@ -762,7 +923,16 @@
           <w:sz w:val="18"/>
           <w:szCs w:val="18"/>
         </w:rPr>
-        <w:t>  |  Wix.com  |  2016-2017</w:t>
+        <w:t>  |</w:t>
+      </w:r>
+      <w:proofErr w:type="gramEnd"/>
+      <w:r>
+        <w:rPr>
+          <w:rFonts w:ascii="Segoe UI Light" w:hAnsi="Segoe UI Light" w:cs="Segoe UI Light"/>
+          <w:sz w:val="18"/>
+          <w:szCs w:val="18"/>
+        </w:rPr>
+        <w:t>  Wix.com  |  2017</w:t>
       </w:r>
     </w:p>
     <w:p>
@@ -783,19 +953,88 @@
           <w:sz w:val="18"/>
           <w:szCs w:val="18"/>
         </w:rPr>
-        <w:t>Software QA Engineer (Student Position)</w:t>
-      </w:r>
+        <w:t xml:space="preserve">Technical Support Specialist (Student </w:t>
+      </w:r>
+      <w:proofErr w:type="gramStart"/>
       <w:r>
         <w:rPr>
           <w:rFonts w:ascii="Segoe UI Light" w:hAnsi="Segoe UI Light" w:cs="Segoe UI Light"/>
-          <w:sz w:val="18"/>
-          <w:szCs w:val="18"/>
-        </w:rPr>
-        <w:t>  |  GE Healthcare  |  2015-2016</w:t>
+          <w:b/>
+          <w:bCs/>
+          <w:sz w:val="18"/>
+          <w:szCs w:val="18"/>
+        </w:rPr>
+        <w:t>Position)</w:t>
+      </w:r>
+      <w:r>
+        <w:rPr>
+          <w:rFonts w:ascii="Segoe UI Light" w:hAnsi="Segoe UI Light" w:cs="Segoe UI Light"/>
+          <w:sz w:val="18"/>
+          <w:szCs w:val="18"/>
+        </w:rPr>
+        <w:t>  |</w:t>
+      </w:r>
+      <w:proofErr w:type="gramEnd"/>
+      <w:r>
+        <w:rPr>
+          <w:rFonts w:ascii="Segoe UI Light" w:hAnsi="Segoe UI Light" w:cs="Segoe UI Light"/>
+          <w:sz w:val="18"/>
+          <w:szCs w:val="18"/>
+        </w:rPr>
+        <w:t>  Wix.com  |  2016-2017</w:t>
       </w:r>
     </w:p>
     <w:p>
       <w:pPr>
+        <w:pStyle w:val="ListBullet"/>
+        <w:spacing w:line="240" w:lineRule="auto"/>
+        <w:rPr>
+          <w:rFonts w:ascii="Segoe UI Light" w:hAnsi="Segoe UI Light" w:cs="Segoe UI Light"/>
+          <w:sz w:val="18"/>
+          <w:szCs w:val="18"/>
+        </w:rPr>
+      </w:pPr>
+      <w:r>
+        <w:rPr>
+          <w:rFonts w:ascii="Segoe UI Light" w:hAnsi="Segoe UI Light" w:cs="Segoe UI Light"/>
+          <w:b/>
+          <w:bCs/>
+          <w:sz w:val="18"/>
+          <w:szCs w:val="18"/>
+        </w:rPr>
+        <w:t xml:space="preserve">Software QA Engineer (Student </w:t>
+      </w:r>
+      <w:proofErr w:type="gramStart"/>
+      <w:r>
+        <w:rPr>
+          <w:rFonts w:ascii="Segoe UI Light" w:hAnsi="Segoe UI Light" w:cs="Segoe UI Light"/>
+          <w:b/>
+          <w:bCs/>
+          <w:sz w:val="18"/>
+          <w:szCs w:val="18"/>
+        </w:rPr>
+        <w:t>Position)</w:t>
+      </w:r>
+      <w:r>
+        <w:rPr>
+          <w:rFonts w:ascii="Segoe UI Light" w:hAnsi="Segoe UI Light" w:cs="Segoe UI Light"/>
+          <w:sz w:val="18"/>
+          <w:szCs w:val="18"/>
+        </w:rPr>
+        <w:t>  |</w:t>
+      </w:r>
+      <w:proofErr w:type="gramEnd"/>
+      <w:r>
+        <w:rPr>
+          <w:rFonts w:ascii="Segoe UI Light" w:hAnsi="Segoe UI Light" w:cs="Segoe UI Light"/>
+          <w:sz w:val="18"/>
+          <w:szCs w:val="18"/>
+        </w:rPr>
+        <w:t>  GE Healthcare  |  2015-2016</w:t>
+      </w:r>
+    </w:p>
+    <w:p>
+      <w:pPr>
         <w:pStyle w:val="Heading2"/>
         <w:jc w:val="both"/>
         <w:rPr>
@@ -806,6 +1045,14 @@
           <w:lang w:bidi="he-IL"/>
         </w:rPr>
       </w:pPr>
+      <w:r>
+        <w:rPr>
+          <w:rFonts w:ascii="Segoe UI Light" w:eastAsia="Microsoft YaHei UI Light" w:hAnsi="Segoe UI Light" w:cs="Segoe UI Light"/>
+          <w:sz w:val="18"/>
+          <w:szCs w:val="18"/>
+        </w:rPr>
+        <w:t xml:space="preserve">PERSONAL </w:t>
+      </w:r>
       <w:r>
         <w:rPr>
           <w:rFonts w:ascii="Segoe UI Light" w:eastAsia="Microsoft YaHei UI Light" w:hAnsi="Segoe UI Light" w:cs="Segoe UI Light"/>
@@ -836,6 +1083,7 @@
         </w:rPr>
         <w:t>Kyoob</w:t>
       </w:r>
+      <w:bookmarkStart w:id="0" w:name="_Hlk4659903"/>
       <w:r>
         <w:rPr>
           <w:rFonts w:ascii="Segoe UI Light" w:eastAsia="Microsoft YaHei UI Light" w:hAnsi="Segoe UI Light" w:cs="Segoe UI Light"/>
@@ -844,7 +1092,15 @@
           <w:sz w:val="18"/>
           <w:szCs w:val="18"/>
         </w:rPr>
-        <w:t xml:space="preserve"> (Personal Project)</w:t>
+        <w:t xml:space="preserve"> </w:t>
+      </w:r>
+      <w:r>
+        <w:rPr>
+          <w:rFonts w:ascii="Segoe UI Light" w:eastAsia="Microsoft YaHei UI Light" w:hAnsi="Segoe UI Light" w:cs="Segoe UI Light"/>
+          <w:sz w:val="18"/>
+          <w:szCs w:val="18"/>
+        </w:rPr>
+        <w:t>–</w:t>
       </w:r>
       <w:r>
         <w:rPr>
@@ -856,26 +1112,7 @@
         </w:rPr>
         <w:t xml:space="preserve"> </w:t>
       </w:r>
-      <w:bookmarkStart w:id="1" w:name="_Hlk4659903"/>
-      <w:r>
-        <w:rPr>
-          <w:rFonts w:ascii="Segoe UI Light" w:eastAsia="Microsoft YaHei UI Light" w:hAnsi="Segoe UI Light" w:cs="Segoe UI Light"/>
-          <w:sz w:val="18"/>
-          <w:szCs w:val="18"/>
-        </w:rPr>
-        <w:t>–</w:t>
-      </w:r>
-      <w:r>
-        <w:rPr>
-          <w:rFonts w:ascii="Segoe UI Light" w:eastAsia="Microsoft YaHei UI Light" w:hAnsi="Segoe UI Light" w:cs="Segoe UI Light"/>
-          <w:b/>
-          <w:bCs/>
-          <w:sz w:val="18"/>
-          <w:szCs w:val="18"/>
-        </w:rPr>
-        <w:t xml:space="preserve"> </w:t>
-      </w:r>
-      <w:bookmarkEnd w:id="1"/>
+      <w:bookmarkEnd w:id="0"/>
       <w:r>
         <w:rPr>
           <w:rFonts w:ascii="Segoe UI Light" w:eastAsia="Microsoft YaHei UI Light" w:hAnsi="Segoe UI Light" w:cs="Segoe UI Light"/>
@@ -1054,7 +1291,17 @@
           <w:sz w:val="18"/>
           <w:szCs w:val="18"/>
         </w:rPr>
-        <w:t xml:space="preserve"> efficient C++ implementation of</w:t>
+        <w:t xml:space="preserve"> efficient C++ implementati</w:t>
+      </w:r>
+      <w:bookmarkStart w:id="1" w:name="_GoBack"/>
+      <w:bookmarkEnd w:id="1"/>
+      <w:r>
+        <w:rPr>
+          <w:rFonts w:ascii="Segoe UI Light" w:eastAsia="Microsoft YaHei UI Light" w:hAnsi="Segoe UI Light" w:cs="Segoe UI Light"/>
+          <w:sz w:val="18"/>
+          <w:szCs w:val="18"/>
+        </w:rPr>
+        <w:t>on of</w:t>
       </w:r>
       <w:r>
         <w:rPr>
@@ -1184,15 +1431,15 @@
           <w:sz w:val="18"/>
           <w:szCs w:val="18"/>
         </w:rPr>
-        <w:t xml:space="preserve"> (Personal Project)</w:t>
-      </w:r>
-      <w:r>
-        <w:rPr>
-          <w:rFonts w:ascii="Segoe UI Light" w:eastAsia="Microsoft YaHei UI Light" w:hAnsi="Segoe UI Light" w:cs="Segoe UI Light"/>
-          <w:sz w:val="18"/>
-          <w:szCs w:val="18"/>
-        </w:rPr>
-        <w:t xml:space="preserve"> – a C++14 3D graphics engine</w:t>
+        <w:t xml:space="preserve"> </w:t>
+      </w:r>
+      <w:r>
+        <w:rPr>
+          <w:rFonts w:ascii="Segoe UI Light" w:eastAsia="Microsoft YaHei UI Light" w:hAnsi="Segoe UI Light" w:cs="Segoe UI Light"/>
+          <w:sz w:val="18"/>
+          <w:szCs w:val="18"/>
+        </w:rPr>
+        <w:t>– a C++14 3D graphics engine</w:t>
       </w:r>
       <w:r>
         <w:rPr>
@@ -1288,7 +1535,25 @@
           <w:sz w:val="18"/>
           <w:szCs w:val="18"/>
         </w:rPr>
-        <w:t>, testing via integrated Googletest suit</w:t>
+        <w:t xml:space="preserve">, testing via integrated </w:t>
+      </w:r>
+      <w:proofErr w:type="spellStart"/>
+      <w:r>
+        <w:rPr>
+          <w:rFonts w:ascii="Segoe UI Light" w:eastAsia="Microsoft YaHei UI Light" w:hAnsi="Segoe UI Light" w:cs="Segoe UI Light"/>
+          <w:sz w:val="18"/>
+          <w:szCs w:val="18"/>
+        </w:rPr>
+        <w:t>Googletest</w:t>
+      </w:r>
+      <w:proofErr w:type="spellEnd"/>
+      <w:r>
+        <w:rPr>
+          <w:rFonts w:ascii="Segoe UI Light" w:eastAsia="Microsoft YaHei UI Light" w:hAnsi="Segoe UI Light" w:cs="Segoe UI Light"/>
+          <w:sz w:val="18"/>
+          <w:szCs w:val="18"/>
+        </w:rPr>
+        <w:t xml:space="preserve"> suit</w:t>
       </w:r>
       <w:r>
         <w:rPr>
@@ -1320,6 +1585,44 @@
     </w:p>
     <w:p>
       <w:pPr>
+        <w:pStyle w:val="Heading1"/>
+        <w:jc w:val="both"/>
+        <w:rPr>
+          <w:rFonts w:ascii="Segoe UI Light" w:eastAsia="Microsoft YaHei UI Light" w:hAnsi="Segoe UI Light" w:cs="Segoe UI Light"/>
+          <w:sz w:val="20"/>
+          <w:szCs w:val="22"/>
+        </w:rPr>
+      </w:pPr>
+      <w:r>
+        <w:rPr>
+          <w:rFonts w:ascii="Segoe UI Light" w:eastAsia="Microsoft YaHei UI Light" w:hAnsi="Segoe UI Light" w:cs="Segoe UI Light"/>
+          <w:sz w:val="20"/>
+          <w:szCs w:val="22"/>
+        </w:rPr>
+        <w:t>CODING</w:t>
+      </w:r>
+    </w:p>
+    <w:p>
+      <w:pPr>
+        <w:pStyle w:val="Heading2"/>
+        <w:jc w:val="both"/>
+        <w:rPr>
+          <w:rFonts w:ascii="Segoe UI Light" w:eastAsia="Microsoft YaHei UI Light" w:hAnsi="Segoe UI Light" w:cs="Segoe UI Light"/>
+          <w:sz w:val="18"/>
+          <w:szCs w:val="18"/>
+        </w:rPr>
+      </w:pPr>
+      <w:r>
+        <w:rPr>
+          <w:rFonts w:ascii="Segoe UI Light" w:eastAsia="Microsoft YaHei UI Light" w:hAnsi="Segoe UI Light" w:cs="Segoe UI Light"/>
+          <w:sz w:val="18"/>
+          <w:szCs w:val="18"/>
+        </w:rPr>
+        <w:t>Languages</w:t>
+      </w:r>
+    </w:p>
+    <w:p>
+      <w:pPr>
         <w:pStyle w:val="ListBullet"/>
         <w:spacing w:line="240" w:lineRule="auto"/>
         <w:jc w:val="both"/>
@@ -1332,103 +1635,58 @@
       <w:r>
         <w:rPr>
           <w:rFonts w:ascii="Segoe UI Light" w:eastAsia="Microsoft YaHei UI Light" w:hAnsi="Segoe UI Light" w:cs="Segoe UI Light"/>
-          <w:b/>
-          <w:bCs/>
-          <w:sz w:val="18"/>
-          <w:szCs w:val="18"/>
-        </w:rPr>
-        <w:t>wav2img</w:t>
-      </w:r>
-      <w:r>
-        <w:rPr>
-          <w:rFonts w:ascii="Segoe UI Light" w:eastAsia="Microsoft YaHei UI Light" w:hAnsi="Segoe UI Light" w:cs="Segoe UI Light"/>
-          <w:b/>
-          <w:bCs/>
-          <w:sz w:val="18"/>
-          <w:szCs w:val="18"/>
-        </w:rPr>
-        <w:t xml:space="preserve"> (Personal Project)</w:t>
-      </w:r>
-      <w:r>
-        <w:rPr>
-          <w:rFonts w:ascii="Segoe UI Light" w:eastAsia="Microsoft YaHei UI Light" w:hAnsi="Segoe UI Light" w:cs="Segoe UI Light"/>
-          <w:sz w:val="18"/>
-          <w:szCs w:val="18"/>
-        </w:rPr>
-        <w:t xml:space="preserve"> – creating images out of audio files using Python</w:t>
-      </w:r>
-      <w:r>
-        <w:rPr>
-          <w:rFonts w:ascii="Segoe UI Light" w:eastAsia="Microsoft YaHei UI Light" w:hAnsi="Segoe UI Light" w:cs="Segoe UI Light"/>
-          <w:sz w:val="18"/>
-          <w:szCs w:val="18"/>
-        </w:rPr>
-        <w:t xml:space="preserve"> </w:t>
-      </w:r>
-      <w:r>
-        <w:rPr>
-          <w:rFonts w:ascii="Segoe UI Light" w:eastAsia="Microsoft YaHei UI Light" w:hAnsi="Segoe UI Light" w:cs="Segoe UI Light"/>
-          <w:sz w:val="18"/>
-          <w:szCs w:val="18"/>
-          <w:lang w:bidi="he-IL"/>
-        </w:rPr>
-        <w:t>(</w:t>
-      </w:r>
-      <w:hyperlink r:id="rId18" w:history="1">
-        <w:r>
-          <w:rPr>
-            <w:rStyle w:val="Hyperlink"/>
-            <w:rFonts w:ascii="Segoe UI Light" w:eastAsia="Microsoft YaHei UI Light" w:hAnsi="Segoe UI Light" w:cs="Segoe UI Light"/>
-            <w:sz w:val="18"/>
-            <w:szCs w:val="18"/>
-          </w:rPr>
-          <w:t>GitHub repository</w:t>
-        </w:r>
-      </w:hyperlink>
-      <w:r>
-        <w:rPr>
-          <w:rFonts w:ascii="Segoe UI Light" w:eastAsia="Microsoft YaHei UI Light" w:hAnsi="Segoe UI Light" w:cs="Segoe UI Light"/>
-          <w:sz w:val="18"/>
-          <w:szCs w:val="18"/>
-          <w:lang w:bidi="he-IL"/>
-        </w:rPr>
-        <w:t>)</w:t>
-      </w:r>
-      <w:r>
-        <w:rPr>
-          <w:rFonts w:ascii="Segoe UI Light" w:eastAsia="Microsoft YaHei UI Light" w:hAnsi="Segoe UI Light" w:cs="Segoe UI Light"/>
-          <w:sz w:val="18"/>
-          <w:szCs w:val="18"/>
-          <w:lang w:bidi="he-IL"/>
-        </w:rPr>
-        <w:t>.</w:t>
-      </w:r>
-    </w:p>
-    <w:p>
-      <w:pPr>
-        <w:pStyle w:val="Heading2"/>
-        <w:jc w:val="both"/>
-        <w:rPr>
-          <w:rFonts w:ascii="Segoe UI Light" w:eastAsia="Microsoft YaHei UI Light" w:hAnsi="Segoe UI Light" w:cs="Segoe UI Light"/>
-          <w:sz w:val="18"/>
-          <w:szCs w:val="18"/>
-        </w:rPr>
-      </w:pPr>
-      <w:r>
-        <w:rPr>
-          <w:rFonts w:ascii="Segoe UI Light" w:eastAsia="Microsoft YaHei UI Light" w:hAnsi="Segoe UI Light" w:cs="Segoe UI Light"/>
-          <w:sz w:val="18"/>
-          <w:szCs w:val="18"/>
-        </w:rPr>
-        <w:t xml:space="preserve">Notable </w:t>
-      </w:r>
-      <w:r>
-        <w:rPr>
-          <w:rFonts w:ascii="Segoe UI Light" w:eastAsia="Microsoft YaHei UI Light" w:hAnsi="Segoe UI Light" w:cs="Segoe UI Light"/>
-          <w:sz w:val="18"/>
-          <w:szCs w:val="18"/>
-        </w:rPr>
-        <w:t>Courses</w:t>
+          <w:sz w:val="18"/>
+          <w:szCs w:val="18"/>
+        </w:rPr>
+        <w:t xml:space="preserve">Proficient in </w:t>
+      </w:r>
+      <w:r>
+        <w:rPr>
+          <w:rFonts w:ascii="Segoe UI Light" w:eastAsia="Microsoft YaHei UI Light" w:hAnsi="Segoe UI Light" w:cs="Segoe UI Light"/>
+          <w:sz w:val="18"/>
+          <w:szCs w:val="18"/>
+        </w:rPr>
+        <w:t>C++,</w:t>
+      </w:r>
+      <w:r>
+        <w:rPr>
+          <w:rFonts w:ascii="Segoe UI Light" w:eastAsia="Microsoft YaHei UI Light" w:hAnsi="Segoe UI Light" w:cs="Segoe UI Light"/>
+          <w:sz w:val="18"/>
+          <w:szCs w:val="18"/>
+        </w:rPr>
+        <w:t xml:space="preserve"> Java, Python, bash,</w:t>
+      </w:r>
+      <w:r>
+        <w:rPr>
+          <w:rFonts w:ascii="Segoe UI Light" w:eastAsia="Microsoft YaHei UI Light" w:hAnsi="Segoe UI Light" w:cs="Segoe UI Light"/>
+          <w:sz w:val="18"/>
+          <w:szCs w:val="18"/>
+        </w:rPr>
+        <w:t xml:space="preserve"> C</w:t>
+      </w:r>
+      <w:r>
+        <w:rPr>
+          <w:rFonts w:ascii="Segoe UI Light" w:eastAsia="Microsoft YaHei UI Light" w:hAnsi="Segoe UI Light" w:cs="Segoe UI Light"/>
+          <w:sz w:val="18"/>
+          <w:szCs w:val="18"/>
+        </w:rPr>
+        <w:t xml:space="preserve">, </w:t>
+      </w:r>
+      <w:r>
+        <w:rPr>
+          <w:rFonts w:ascii="Segoe UI Light" w:eastAsia="Microsoft YaHei UI Light" w:hAnsi="Segoe UI Light" w:cs="Segoe UI Light"/>
+          <w:sz w:val="18"/>
+          <w:szCs w:val="18"/>
+        </w:rPr>
+        <w:t>M</w:t>
+      </w:r>
+      <w:r>
+        <w:rPr>
+          <w:rFonts w:ascii="Segoe UI Light" w:eastAsia="Microsoft YaHei UI Light" w:hAnsi="Segoe UI Light" w:cs="Segoe UI Light"/>
+          <w:sz w:val="18"/>
+          <w:szCs w:val="18"/>
+        </w:rPr>
+        <w:t>ATLAB</w:t>
       </w:r>
     </w:p>
     <w:p>
@@ -1445,180 +1703,69 @@
       <w:r>
         <w:rPr>
           <w:rFonts w:ascii="Segoe UI Light" w:eastAsia="Microsoft YaHei UI Light" w:hAnsi="Segoe UI Light" w:cs="Segoe UI Light"/>
-          <w:b/>
-          <w:bCs/>
-          <w:sz w:val="18"/>
-          <w:szCs w:val="18"/>
-        </w:rPr>
-        <w:t xml:space="preserve">Introduction to Artificial Intelligence 236501, </w:t>
-      </w:r>
-      <w:r>
-        <w:rPr>
-          <w:rFonts w:ascii="Segoe UI Light" w:eastAsia="Microsoft YaHei UI Light" w:hAnsi="Segoe UI Light" w:cs="Segoe UI Light"/>
-          <w:b/>
-          <w:bCs/>
-          <w:sz w:val="18"/>
-          <w:szCs w:val="18"/>
-        </w:rPr>
-        <w:t xml:space="preserve">Deep Learning </w:t>
-      </w:r>
-      <w:r>
-        <w:rPr>
-          <w:rFonts w:ascii="Segoe UI Light" w:eastAsia="Microsoft YaHei UI Light" w:hAnsi="Segoe UI Light" w:cs="Segoe UI Light"/>
-          <w:b/>
-          <w:bCs/>
-          <w:sz w:val="18"/>
-          <w:szCs w:val="18"/>
-        </w:rPr>
-        <w:t>o</w:t>
-      </w:r>
-      <w:r>
-        <w:rPr>
-          <w:rFonts w:ascii="Segoe UI Light" w:eastAsia="Microsoft YaHei UI Light" w:hAnsi="Segoe UI Light" w:cs="Segoe UI Light"/>
-          <w:b/>
-          <w:bCs/>
-          <w:sz w:val="18"/>
-          <w:szCs w:val="18"/>
-        </w:rPr>
-        <w:t xml:space="preserve">n Computational Accelerators 236605 </w:t>
-      </w:r>
-      <w:r>
-        <w:rPr>
-          <w:rFonts w:ascii="Segoe UI Light" w:eastAsia="Microsoft YaHei UI Light" w:hAnsi="Segoe UI Light" w:cs="Segoe UI Light"/>
-          <w:b/>
-          <w:bCs/>
-          <w:sz w:val="18"/>
-          <w:szCs w:val="18"/>
-        </w:rPr>
-        <w:t xml:space="preserve">– </w:t>
-      </w:r>
-      <w:r>
-        <w:rPr>
-          <w:rFonts w:ascii="Segoe UI Light" w:eastAsia="Microsoft YaHei UI Light" w:hAnsi="Segoe UI Light" w:cs="Segoe UI Light"/>
-          <w:sz w:val="18"/>
-          <w:szCs w:val="18"/>
-        </w:rPr>
-        <w:t>i</w:t>
-      </w:r>
-      <w:r>
-        <w:rPr>
-          <w:rFonts w:ascii="Segoe UI Light" w:eastAsia="Microsoft YaHei UI Light" w:hAnsi="Segoe UI Light" w:cs="Segoe UI Light"/>
-          <w:sz w:val="18"/>
-          <w:szCs w:val="18"/>
-        </w:rPr>
-        <w:t xml:space="preserve">mplementing </w:t>
-      </w:r>
-      <w:r>
-        <w:rPr>
-          <w:rFonts w:ascii="Segoe UI Light" w:eastAsia="Microsoft YaHei UI Light" w:hAnsi="Segoe UI Light" w:cs="Segoe UI Light"/>
-          <w:sz w:val="18"/>
-          <w:szCs w:val="18"/>
-        </w:rPr>
-        <w:t xml:space="preserve">a broad range of </w:t>
-      </w:r>
-      <w:r>
-        <w:rPr>
-          <w:rFonts w:ascii="Segoe UI Light" w:eastAsia="Microsoft YaHei UI Light" w:hAnsi="Segoe UI Light" w:cs="Segoe UI Light"/>
-          <w:sz w:val="18"/>
-          <w:szCs w:val="18"/>
-        </w:rPr>
-        <w:t xml:space="preserve">deep neural network architectures </w:t>
-      </w:r>
-      <w:r>
-        <w:rPr>
-          <w:rFonts w:ascii="Segoe UI Light" w:eastAsia="Microsoft YaHei UI Light" w:hAnsi="Segoe UI Light" w:cs="Segoe UI Light"/>
-          <w:sz w:val="18"/>
-          <w:szCs w:val="18"/>
-        </w:rPr>
-        <w:t>utilizing</w:t>
-      </w:r>
-      <w:r>
-        <w:rPr>
-          <w:rFonts w:ascii="Segoe UI Light" w:eastAsia="Microsoft YaHei UI Light" w:hAnsi="Segoe UI Light" w:cs="Segoe UI Light"/>
-          <w:sz w:val="18"/>
-          <w:szCs w:val="18"/>
-        </w:rPr>
-        <w:t xml:space="preserve"> various layer types using </w:t>
-      </w:r>
-      <w:r>
-        <w:rPr>
-          <w:rFonts w:ascii="Segoe UI Light" w:eastAsia="Microsoft YaHei UI Light" w:hAnsi="Segoe UI Light" w:cs="Segoe UI Light"/>
-          <w:sz w:val="18"/>
-          <w:szCs w:val="18"/>
-        </w:rPr>
-        <w:t>PyTorch</w:t>
-      </w:r>
-      <w:r>
-        <w:rPr>
-          <w:rFonts w:ascii="Segoe UI Light" w:eastAsia="Microsoft YaHei UI Light" w:hAnsi="Segoe UI Light" w:cs="Segoe UI Light"/>
-          <w:sz w:val="18"/>
-          <w:szCs w:val="18"/>
-        </w:rPr>
-        <w:t xml:space="preserve"> and Jupyter</w:t>
-      </w:r>
-      <w:r>
-        <w:rPr>
-          <w:rFonts w:ascii="Segoe UI Light" w:eastAsia="Microsoft YaHei UI Light" w:hAnsi="Segoe UI Light" w:cs="Segoe UI Light"/>
-          <w:sz w:val="18"/>
-          <w:szCs w:val="18"/>
-        </w:rPr>
-        <w:t>,</w:t>
-      </w:r>
-      <w:r>
-        <w:rPr>
-          <w:rFonts w:ascii="Segoe UI Light" w:eastAsia="Microsoft YaHei UI Light" w:hAnsi="Segoe UI Light" w:cs="Segoe UI Light"/>
-          <w:sz w:val="18"/>
-          <w:szCs w:val="18"/>
-        </w:rPr>
-        <w:t xml:space="preserve"> </w:t>
-      </w:r>
-      <w:r>
-        <w:rPr>
-          <w:rFonts w:ascii="Segoe UI Light" w:eastAsia="Microsoft YaHei UI Light" w:hAnsi="Segoe UI Light" w:cs="Segoe UI Light"/>
-          <w:sz w:val="18"/>
-          <w:szCs w:val="18"/>
-        </w:rPr>
-        <w:t xml:space="preserve">with </w:t>
-      </w:r>
-      <w:r>
-        <w:rPr>
-          <w:rFonts w:ascii="Segoe UI Light" w:eastAsia="Microsoft YaHei UI Light" w:hAnsi="Segoe UI Light" w:cs="Segoe UI Light"/>
-          <w:sz w:val="18"/>
-          <w:szCs w:val="18"/>
-        </w:rPr>
-        <w:t>CUDA-</w:t>
-      </w:r>
-      <w:r>
-        <w:rPr>
-          <w:rFonts w:ascii="Segoe UI Light" w:eastAsia="Microsoft YaHei UI Light" w:hAnsi="Segoe UI Light" w:cs="Segoe UI Light"/>
-          <w:sz w:val="18"/>
-          <w:szCs w:val="18"/>
-        </w:rPr>
-        <w:t>accelerated training and testing</w:t>
-      </w:r>
-      <w:r>
-        <w:rPr>
-          <w:rFonts w:ascii="Segoe UI Light" w:eastAsia="Microsoft YaHei UI Light" w:hAnsi="Segoe UI Light" w:cs="Segoe UI Light"/>
-          <w:sz w:val="18"/>
-          <w:szCs w:val="18"/>
-        </w:rPr>
-        <w:t xml:space="preserve"> cycles</w:t>
-      </w:r>
-      <w:r>
-        <w:rPr>
-          <w:rFonts w:ascii="Segoe UI Light" w:eastAsia="Microsoft YaHei UI Light" w:hAnsi="Segoe UI Light" w:cs="Segoe UI Light"/>
-          <w:sz w:val="18"/>
-          <w:szCs w:val="18"/>
-        </w:rPr>
-        <w:t xml:space="preserve"> on remote HPC servers</w:t>
-      </w:r>
-      <w:r>
-        <w:rPr>
-          <w:rFonts w:ascii="Segoe UI Light" w:eastAsia="Microsoft YaHei UI Light" w:hAnsi="Segoe UI Light" w:cs="Segoe UI Light"/>
-          <w:sz w:val="18"/>
-          <w:szCs w:val="18"/>
-        </w:rPr>
-        <w:t>.</w:t>
+          <w:sz w:val="18"/>
+          <w:szCs w:val="18"/>
+        </w:rPr>
+        <w:t>Familiar with</w:t>
+      </w:r>
+      <w:r>
+        <w:rPr>
+          <w:rFonts w:ascii="Segoe UI Light" w:eastAsia="Microsoft YaHei UI Light" w:hAnsi="Segoe UI Light" w:cs="Segoe UI Light"/>
+          <w:sz w:val="18"/>
+          <w:szCs w:val="18"/>
+        </w:rPr>
+        <w:t xml:space="preserve"> C#</w:t>
+      </w:r>
+      <w:r>
+        <w:rPr>
+          <w:rFonts w:ascii="Segoe UI Light" w:eastAsia="Microsoft YaHei UI Light" w:hAnsi="Segoe UI Light" w:cs="Segoe UI Light"/>
+          <w:sz w:val="18"/>
+          <w:szCs w:val="18"/>
+        </w:rPr>
+        <w:t>, JavaScript</w:t>
+      </w:r>
+      <w:r>
+        <w:rPr>
+          <w:rFonts w:ascii="Segoe UI Light" w:eastAsia="Microsoft YaHei UI Light" w:hAnsi="Segoe UI Light" w:cs="Segoe UI Light"/>
+          <w:sz w:val="18"/>
+          <w:szCs w:val="18"/>
+        </w:rPr>
+        <w:t>, HTML</w:t>
+      </w:r>
+      <w:r>
+        <w:rPr>
+          <w:rFonts w:ascii="Segoe UI Light" w:eastAsia="Microsoft YaHei UI Light" w:hAnsi="Segoe UI Light" w:cs="Segoe UI Light"/>
+          <w:sz w:val="18"/>
+          <w:szCs w:val="18"/>
+        </w:rPr>
+        <w:t>5</w:t>
+      </w:r>
+      <w:r>
+        <w:rPr>
+          <w:rFonts w:ascii="Segoe UI Light" w:eastAsia="Microsoft YaHei UI Light" w:hAnsi="Segoe UI Light" w:cs="Segoe UI Light"/>
+          <w:sz w:val="18"/>
+          <w:szCs w:val="18"/>
+        </w:rPr>
+        <w:t xml:space="preserve"> and CSS</w:t>
+      </w:r>
+    </w:p>
+    <w:p>
+      <w:pPr>
+        <w:pStyle w:val="Heading2"/>
+        <w:jc w:val="both"/>
+        <w:rPr>
+          <w:rFonts w:ascii="Segoe UI Light" w:eastAsia="Microsoft YaHei UI Light" w:hAnsi="Segoe UI Light" w:cs="Segoe UI Light"/>
+          <w:sz w:val="18"/>
+          <w:szCs w:val="18"/>
+        </w:rPr>
+      </w:pPr>
+      <w:r>
+        <w:rPr>
+          <w:rFonts w:ascii="Segoe UI Light" w:eastAsia="Microsoft YaHei UI Light" w:hAnsi="Segoe UI Light" w:cs="Segoe UI Light"/>
+          <w:sz w:val="18"/>
+          <w:szCs w:val="18"/>
+        </w:rPr>
+        <w:t>Technologies</w:t>
       </w:r>
     </w:p>
     <w:p>
@@ -1627,36 +1774,34 @@
         <w:spacing w:line="240" w:lineRule="auto"/>
         <w:jc w:val="both"/>
         <w:rPr>
-          <w:rFonts w:ascii="Segoe UI Light" w:eastAsia="Microsoft YaHei UI Light" w:hAnsi="Segoe UI Light" w:cs="Segoe UI Light"/>
-          <w:sz w:val="18"/>
-          <w:szCs w:val="18"/>
-        </w:rPr>
-      </w:pPr>
-      <w:r>
-        <w:rPr>
-          <w:rFonts w:ascii="Segoe UI Light" w:eastAsia="Microsoft YaHei UI Light" w:hAnsi="Segoe UI Light" w:cs="Segoe UI Light"/>
-          <w:b/>
-          <w:bCs/>
-          <w:sz w:val="18"/>
-          <w:szCs w:val="18"/>
-        </w:rPr>
-        <w:t xml:space="preserve">Signal and Image Processing by Computer 236327, </w:t>
-      </w:r>
-      <w:r>
-        <w:rPr>
-          <w:rFonts w:ascii="Segoe UI Light" w:eastAsia="Microsoft YaHei UI Light" w:hAnsi="Segoe UI Light" w:cs="Segoe UI Light"/>
-          <w:b/>
-          <w:bCs/>
-          <w:sz w:val="18"/>
-          <w:szCs w:val="18"/>
-        </w:rPr>
-        <w:t>Digital Image Processing</w:t>
-      </w:r>
-      <w:r>
-        <w:rPr>
-          <w:rFonts w:ascii="Segoe UI Light" w:eastAsia="Microsoft YaHei UI Light" w:hAnsi="Segoe UI Light" w:cs="Segoe UI Light"/>
-          <w:b/>
-          <w:bCs/>
+          <w:rStyle w:val="Hyperlink"/>
+          <w:rFonts w:ascii="Segoe UI Light" w:eastAsia="Microsoft YaHei UI Light" w:hAnsi="Segoe UI Light" w:cs="Segoe UI Light"/>
+          <w:color w:val="404040" w:themeColor="text1" w:themeTint="BF"/>
+          <w:sz w:val="18"/>
+          <w:szCs w:val="18"/>
+          <w:u w:val="none"/>
+        </w:rPr>
+      </w:pPr>
+      <w:r>
+        <w:rPr>
+          <w:rFonts w:ascii="Segoe UI Light" w:eastAsia="Microsoft YaHei UI Light" w:hAnsi="Segoe UI Light" w:cs="Segoe UI Light"/>
+          <w:sz w:val="18"/>
+          <w:szCs w:val="18"/>
+        </w:rPr>
+        <w:t xml:space="preserve">Git &amp; </w:t>
+      </w:r>
+      <w:proofErr w:type="gramStart"/>
+      <w:r>
+        <w:rPr>
+          <w:rFonts w:ascii="Segoe UI Light" w:eastAsia="Microsoft YaHei UI Light" w:hAnsi="Segoe UI Light" w:cs="Segoe UI Light"/>
+          <w:sz w:val="18"/>
+          <w:szCs w:val="18"/>
+        </w:rPr>
+        <w:t xml:space="preserve">GitHub </w:t>
+      </w:r>
+      <w:r>
+        <w:rPr>
+          <w:rFonts w:ascii="Segoe UI Light" w:eastAsia="Microsoft YaHei UI Light" w:hAnsi="Segoe UI Light" w:cs="Segoe UI Light"/>
           <w:sz w:val="18"/>
           <w:szCs w:val="18"/>
         </w:rPr>
@@ -1665,221 +1810,12 @@
       <w:r>
         <w:rPr>
           <w:rFonts w:ascii="Segoe UI Light" w:eastAsia="Microsoft YaHei UI Light" w:hAnsi="Segoe UI Light" w:cs="Segoe UI Light"/>
-          <w:b/>
-          <w:bCs/>
-          <w:sz w:val="18"/>
-          <w:szCs w:val="18"/>
-        </w:rPr>
-        <w:t>236860</w:t>
-      </w:r>
-    </w:p>
-    <w:p>
-      <w:pPr>
-        <w:pStyle w:val="Heading1"/>
-        <w:jc w:val="both"/>
-        <w:rPr>
-          <w:rFonts w:ascii="Segoe UI Light" w:eastAsia="Microsoft YaHei UI Light" w:hAnsi="Segoe UI Light" w:cs="Segoe UI Light"/>
-          <w:sz w:val="20"/>
-          <w:szCs w:val="22"/>
-        </w:rPr>
-      </w:pPr>
-      <w:r>
-        <w:rPr>
-          <w:rFonts w:ascii="Segoe UI Light" w:eastAsia="Microsoft YaHei UI Light" w:hAnsi="Segoe UI Light" w:cs="Segoe UI Light"/>
-          <w:sz w:val="20"/>
-          <w:szCs w:val="22"/>
-        </w:rPr>
-        <w:t>CODING</w:t>
-      </w:r>
-    </w:p>
-    <w:p>
-      <w:pPr>
-        <w:pStyle w:val="Heading2"/>
-        <w:jc w:val="both"/>
-        <w:rPr>
-          <w:rFonts w:ascii="Segoe UI Light" w:eastAsia="Microsoft YaHei UI Light" w:hAnsi="Segoe UI Light" w:cs="Segoe UI Light"/>
-          <w:sz w:val="18"/>
-          <w:szCs w:val="18"/>
-        </w:rPr>
-      </w:pPr>
-      <w:r>
-        <w:rPr>
-          <w:rFonts w:ascii="Segoe UI Light" w:eastAsia="Microsoft YaHei UI Light" w:hAnsi="Segoe UI Light" w:cs="Segoe UI Light"/>
-          <w:sz w:val="18"/>
-          <w:szCs w:val="18"/>
-        </w:rPr>
-        <w:t>Languages</w:t>
-      </w:r>
-    </w:p>
-    <w:p>
-      <w:pPr>
-        <w:pStyle w:val="ListBullet"/>
-        <w:spacing w:line="240" w:lineRule="auto"/>
-        <w:jc w:val="both"/>
-        <w:rPr>
-          <w:rFonts w:ascii="Segoe UI Light" w:eastAsia="Microsoft YaHei UI Light" w:hAnsi="Segoe UI Light" w:cs="Segoe UI Light"/>
-          <w:sz w:val="18"/>
-          <w:szCs w:val="18"/>
-        </w:rPr>
-      </w:pPr>
-      <w:r>
-        <w:rPr>
-          <w:rFonts w:ascii="Segoe UI Light" w:eastAsia="Microsoft YaHei UI Light" w:hAnsi="Segoe UI Light" w:cs="Segoe UI Light"/>
-          <w:sz w:val="18"/>
-          <w:szCs w:val="18"/>
-        </w:rPr>
-        <w:t xml:space="preserve">Proficient in </w:t>
-      </w:r>
-      <w:r>
-        <w:rPr>
-          <w:rFonts w:ascii="Segoe UI Light" w:eastAsia="Microsoft YaHei UI Light" w:hAnsi="Segoe UI Light" w:cs="Segoe UI Light"/>
-          <w:sz w:val="18"/>
-          <w:szCs w:val="18"/>
-        </w:rPr>
-        <w:t>C++,</w:t>
-      </w:r>
-      <w:r>
-        <w:rPr>
-          <w:rFonts w:ascii="Segoe UI Light" w:eastAsia="Microsoft YaHei UI Light" w:hAnsi="Segoe UI Light" w:cs="Segoe UI Light"/>
-          <w:sz w:val="18"/>
-          <w:szCs w:val="18"/>
-        </w:rPr>
-        <w:t xml:space="preserve"> Java, Python, </w:t>
-      </w:r>
-      <w:r>
-        <w:rPr>
-          <w:rFonts w:ascii="Segoe UI Light" w:eastAsia="Microsoft YaHei UI Light" w:hAnsi="Segoe UI Light" w:cs="Segoe UI Light"/>
-          <w:sz w:val="18"/>
-          <w:szCs w:val="18"/>
-        </w:rPr>
-        <w:t>bash</w:t>
-      </w:r>
-      <w:r>
-        <w:rPr>
-          <w:rFonts w:ascii="Segoe UI Light" w:eastAsia="Microsoft YaHei UI Light" w:hAnsi="Segoe UI Light" w:cs="Segoe UI Light"/>
-          <w:sz w:val="18"/>
-          <w:szCs w:val="18"/>
-        </w:rPr>
-        <w:t>,</w:t>
-      </w:r>
-      <w:r>
-        <w:rPr>
-          <w:rFonts w:ascii="Segoe UI Light" w:eastAsia="Microsoft YaHei UI Light" w:hAnsi="Segoe UI Light" w:cs="Segoe UI Light"/>
-          <w:sz w:val="18"/>
-          <w:szCs w:val="18"/>
-        </w:rPr>
-        <w:t xml:space="preserve"> C</w:t>
-      </w:r>
-      <w:r>
-        <w:rPr>
-          <w:rFonts w:ascii="Segoe UI Light" w:eastAsia="Microsoft YaHei UI Light" w:hAnsi="Segoe UI Light" w:cs="Segoe UI Light"/>
-          <w:sz w:val="18"/>
-          <w:szCs w:val="18"/>
-        </w:rPr>
-        <w:t xml:space="preserve">, </w:t>
-      </w:r>
-      <w:r>
-        <w:rPr>
-          <w:rFonts w:ascii="Segoe UI Light" w:eastAsia="Microsoft YaHei UI Light" w:hAnsi="Segoe UI Light" w:cs="Segoe UI Light"/>
-          <w:sz w:val="18"/>
-          <w:szCs w:val="18"/>
-        </w:rPr>
-        <w:t>M</w:t>
-      </w:r>
-      <w:r>
-        <w:rPr>
-          <w:rFonts w:ascii="Segoe UI Light" w:eastAsia="Microsoft YaHei UI Light" w:hAnsi="Segoe UI Light" w:cs="Segoe UI Light"/>
-          <w:sz w:val="18"/>
-          <w:szCs w:val="18"/>
-        </w:rPr>
-        <w:t>ATLAB</w:t>
-      </w:r>
-    </w:p>
-    <w:p>
-      <w:pPr>
-        <w:pStyle w:val="ListBullet"/>
-        <w:spacing w:line="240" w:lineRule="auto"/>
-        <w:jc w:val="both"/>
-        <w:rPr>
-          <w:rFonts w:ascii="Segoe UI Light" w:eastAsia="Microsoft YaHei UI Light" w:hAnsi="Segoe UI Light" w:cs="Segoe UI Light"/>
-          <w:sz w:val="18"/>
-          <w:szCs w:val="18"/>
-        </w:rPr>
-      </w:pPr>
-      <w:r>
-        <w:rPr>
-          <w:rFonts w:ascii="Segoe UI Light" w:eastAsia="Microsoft YaHei UI Light" w:hAnsi="Segoe UI Light" w:cs="Segoe UI Light"/>
-          <w:sz w:val="18"/>
-          <w:szCs w:val="18"/>
-        </w:rPr>
-        <w:t>Familiar with</w:t>
-      </w:r>
-      <w:r>
-        <w:rPr>
-          <w:rFonts w:ascii="Segoe UI Light" w:eastAsia="Microsoft YaHei UI Light" w:hAnsi="Segoe UI Light" w:cs="Segoe UI Light"/>
-          <w:sz w:val="18"/>
-          <w:szCs w:val="18"/>
-        </w:rPr>
-        <w:t xml:space="preserve"> C#</w:t>
-      </w:r>
-      <w:r>
-        <w:rPr>
-          <w:rFonts w:ascii="Segoe UI Light" w:eastAsia="Microsoft YaHei UI Light" w:hAnsi="Segoe UI Light" w:cs="Segoe UI Light"/>
-          <w:sz w:val="18"/>
-          <w:szCs w:val="18"/>
-        </w:rPr>
-        <w:t>, JavaScript</w:t>
-      </w:r>
-      <w:r>
-        <w:rPr>
-          <w:rFonts w:ascii="Segoe UI Light" w:eastAsia="Microsoft YaHei UI Light" w:hAnsi="Segoe UI Light" w:cs="Segoe UI Light"/>
-          <w:sz w:val="18"/>
-          <w:szCs w:val="18"/>
-        </w:rPr>
-        <w:t>, HTML and CSS</w:t>
-      </w:r>
-    </w:p>
-    <w:p>
-      <w:pPr>
-        <w:pStyle w:val="Heading2"/>
-        <w:jc w:val="both"/>
-        <w:rPr>
-          <w:rFonts w:ascii="Segoe UI Light" w:eastAsia="Microsoft YaHei UI Light" w:hAnsi="Segoe UI Light" w:cs="Segoe UI Light"/>
-          <w:sz w:val="18"/>
-          <w:szCs w:val="18"/>
-        </w:rPr>
-      </w:pPr>
-      <w:r>
-        <w:rPr>
-          <w:rFonts w:ascii="Segoe UI Light" w:eastAsia="Microsoft YaHei UI Light" w:hAnsi="Segoe UI Light" w:cs="Segoe UI Light"/>
-          <w:sz w:val="18"/>
-          <w:szCs w:val="18"/>
-        </w:rPr>
-        <w:t>Technologies &amp; libraries</w:t>
-      </w:r>
-    </w:p>
-    <w:p>
-      <w:pPr>
-        <w:pStyle w:val="ListBullet"/>
-        <w:spacing w:line="240" w:lineRule="auto"/>
-        <w:jc w:val="both"/>
-        <w:rPr>
-          <w:rStyle w:val="Hyperlink"/>
-          <w:rFonts w:ascii="Segoe UI Light" w:eastAsia="Microsoft YaHei UI Light" w:hAnsi="Segoe UI Light" w:cs="Segoe UI Light"/>
-          <w:color w:val="404040" w:themeColor="text1" w:themeTint="BF"/>
-          <w:sz w:val="18"/>
-          <w:szCs w:val="18"/>
-          <w:u w:val="none"/>
-        </w:rPr>
-      </w:pPr>
-      <w:r>
-        <w:rPr>
-          <w:rFonts w:ascii="Segoe UI Light" w:eastAsia="Microsoft YaHei UI Light" w:hAnsi="Segoe UI Light" w:cs="Segoe UI Light"/>
-          <w:sz w:val="18"/>
-          <w:szCs w:val="18"/>
-        </w:rPr>
-        <w:t xml:space="preserve">Git &amp; GitHub </w:t>
-      </w:r>
+          <w:sz w:val="18"/>
+          <w:szCs w:val="18"/>
+        </w:rPr>
+        <w:t>|</w:t>
+      </w:r>
+      <w:proofErr w:type="gramEnd"/>
       <w:r>
         <w:rPr>
           <w:rFonts w:ascii="Segoe UI Light" w:eastAsia="Microsoft YaHei UI Light" w:hAnsi="Segoe UI Light" w:cs="Segoe UI Light"/>
@@ -1894,22 +1830,6 @@
           <w:sz w:val="18"/>
           <w:szCs w:val="18"/>
         </w:rPr>
-        <w:t>|</w:t>
-      </w:r>
-      <w:r>
-        <w:rPr>
-          <w:rFonts w:ascii="Segoe UI Light" w:eastAsia="Microsoft YaHei UI Light" w:hAnsi="Segoe UI Light" w:cs="Segoe UI Light"/>
-          <w:sz w:val="18"/>
-          <w:szCs w:val="18"/>
-        </w:rPr>
-        <w:t xml:space="preserve"> </w:t>
-      </w:r>
-      <w:r>
-        <w:rPr>
-          <w:rFonts w:ascii="Segoe UI Light" w:eastAsia="Microsoft YaHei UI Light" w:hAnsi="Segoe UI Light" w:cs="Segoe UI Light"/>
-          <w:sz w:val="18"/>
-          <w:szCs w:val="18"/>
-        </w:rPr>
         <w:t xml:space="preserve"> GitHub</w:t>
       </w:r>
       <w:r>
@@ -1920,7 +1840,7 @@
         </w:rPr>
         <w:t xml:space="preserve">: </w:t>
       </w:r>
-      <w:hyperlink r:id="rId19" w:history="1">
+      <w:hyperlink r:id="rId18" w:history="1">
         <w:r>
           <w:rPr>
             <w:rStyle w:val="Hyperlink"/>
@@ -1965,23 +1885,47 @@
           <w:sz w:val="18"/>
           <w:szCs w:val="18"/>
         </w:rPr>
-        <w:t>VPC, Route 53, Elasticsearch Service,</w:t>
-      </w:r>
-      <w:r>
-        <w:rPr>
-          <w:rFonts w:ascii="Segoe UI Light" w:eastAsia="Microsoft YaHei UI Light" w:hAnsi="Segoe UI Light" w:cs="Segoe UI Light"/>
-          <w:sz w:val="18"/>
-          <w:szCs w:val="18"/>
-        </w:rPr>
-        <w:t xml:space="preserve"> Cognito,</w:t>
-      </w:r>
-      <w:r>
-        <w:rPr>
-          <w:rFonts w:ascii="Segoe UI Light" w:eastAsia="Microsoft YaHei UI Light" w:hAnsi="Segoe UI Light" w:cs="Segoe UI Light"/>
-          <w:sz w:val="18"/>
-          <w:szCs w:val="18"/>
-        </w:rPr>
-        <w:t xml:space="preserve"> and others)</w:t>
+        <w:t>VPC</w:t>
+      </w:r>
+      <w:r>
+        <w:rPr>
+          <w:rFonts w:ascii="Segoe UI Light" w:eastAsia="Microsoft YaHei UI Light" w:hAnsi="Segoe UI Light" w:cs="Segoe UI Light"/>
+          <w:sz w:val="18"/>
+          <w:szCs w:val="18"/>
+        </w:rPr>
+        <w:t>,</w:t>
+      </w:r>
+      <w:r>
+        <w:rPr>
+          <w:rFonts w:ascii="Segoe UI Light" w:eastAsia="Microsoft YaHei UI Light" w:hAnsi="Segoe UI Light" w:cs="Segoe UI Light"/>
+          <w:sz w:val="18"/>
+          <w:szCs w:val="18"/>
+        </w:rPr>
+        <w:t xml:space="preserve"> and</w:t>
+      </w:r>
+      <w:r>
+        <w:rPr>
+          <w:rFonts w:ascii="Segoe UI Light" w:eastAsia="Microsoft YaHei UI Light" w:hAnsi="Segoe UI Light" w:cs="Segoe UI Light"/>
+          <w:sz w:val="18"/>
+          <w:szCs w:val="18"/>
+        </w:rPr>
+        <w:t xml:space="preserve"> Route 53 </w:t>
+      </w:r>
+      <w:r>
+        <w:rPr>
+          <w:rFonts w:ascii="Segoe UI Light" w:eastAsia="Microsoft YaHei UI Light" w:hAnsi="Segoe UI Light" w:cs="Segoe UI Light"/>
+          <w:sz w:val="18"/>
+          <w:szCs w:val="18"/>
+        </w:rPr>
+        <w:t>among</w:t>
+      </w:r>
+      <w:r>
+        <w:rPr>
+          <w:rFonts w:ascii="Segoe UI Light" w:eastAsia="Microsoft YaHei UI Light" w:hAnsi="Segoe UI Light" w:cs="Segoe UI Light"/>
+          <w:sz w:val="18"/>
+          <w:szCs w:val="18"/>
+        </w:rPr>
+        <w:t xml:space="preserve"> others)</w:t>
       </w:r>
     </w:p>
     <w:p>
@@ -2054,14 +1998,34 @@
           <w:szCs w:val="18"/>
         </w:rPr>
       </w:pPr>
-      <w:r>
-        <w:rPr>
-          <w:rFonts w:ascii="Segoe UI Light" w:eastAsia="Microsoft YaHei UI Light" w:hAnsi="Segoe UI Light" w:cs="Segoe UI Light"/>
-          <w:sz w:val="18"/>
-          <w:szCs w:val="18"/>
-        </w:rPr>
-        <w:t>Makefile, CMake</w:t>
-      </w:r>
+      <w:proofErr w:type="spellStart"/>
+      <w:r>
+        <w:rPr>
+          <w:rFonts w:ascii="Segoe UI Light" w:eastAsia="Microsoft YaHei UI Light" w:hAnsi="Segoe UI Light" w:cs="Segoe UI Light"/>
+          <w:sz w:val="18"/>
+          <w:szCs w:val="18"/>
+        </w:rPr>
+        <w:t>Makefile</w:t>
+      </w:r>
+      <w:proofErr w:type="spellEnd"/>
+      <w:r>
+        <w:rPr>
+          <w:rFonts w:ascii="Segoe UI Light" w:eastAsia="Microsoft YaHei UI Light" w:hAnsi="Segoe UI Light" w:cs="Segoe UI Light"/>
+          <w:sz w:val="18"/>
+          <w:szCs w:val="18"/>
+        </w:rPr>
+        <w:t xml:space="preserve">, </w:t>
+      </w:r>
+      <w:proofErr w:type="spellStart"/>
+      <w:r>
+        <w:rPr>
+          <w:rFonts w:ascii="Segoe UI Light" w:eastAsia="Microsoft YaHei UI Light" w:hAnsi="Segoe UI Light" w:cs="Segoe UI Light"/>
+          <w:sz w:val="18"/>
+          <w:szCs w:val="18"/>
+        </w:rPr>
+        <w:t>CMake</w:t>
+      </w:r>
+      <w:proofErr w:type="spellEnd"/>
       <w:r>
         <w:rPr>
           <w:rFonts w:ascii="Segoe UI Light" w:eastAsia="Microsoft YaHei UI Light" w:hAnsi="Segoe UI Light" w:cs="Segoe UI Light"/>
@@ -2142,6 +2106,7 @@
           <w:szCs w:val="18"/>
         </w:rPr>
       </w:pPr>
+      <w:proofErr w:type="spellStart"/>
       <w:r>
         <w:rPr>
           <w:rFonts w:ascii="Segoe UI Light" w:eastAsia="Microsoft YaHei UI Light" w:hAnsi="Segoe UI Light" w:cs="Segoe UI Light"/>
@@ -2150,6 +2115,7 @@
         </w:rPr>
         <w:t>Googletest</w:t>
       </w:r>
+      <w:proofErr w:type="spellEnd"/>
     </w:p>
     <w:p>
       <w:pPr>
@@ -2210,13 +2176,23 @@
         </w:rPr>
         <w:t xml:space="preserve">Anaconda, </w:t>
       </w:r>
-      <w:r>
-        <w:rPr>
-          <w:rFonts w:ascii="Segoe UI Light" w:eastAsia="Microsoft YaHei UI Light" w:hAnsi="Segoe UI Light" w:cs="Segoe UI Light"/>
-          <w:sz w:val="18"/>
-          <w:szCs w:val="18"/>
-        </w:rPr>
-        <w:t xml:space="preserve">Jupyter, </w:t>
+      <w:proofErr w:type="spellStart"/>
+      <w:r>
+        <w:rPr>
+          <w:rFonts w:ascii="Segoe UI Light" w:eastAsia="Microsoft YaHei UI Light" w:hAnsi="Segoe UI Light" w:cs="Segoe UI Light"/>
+          <w:sz w:val="18"/>
+          <w:szCs w:val="18"/>
+        </w:rPr>
+        <w:t>Jupyter</w:t>
+      </w:r>
+      <w:proofErr w:type="spellEnd"/>
+      <w:r>
+        <w:rPr>
+          <w:rFonts w:ascii="Segoe UI Light" w:eastAsia="Microsoft YaHei UI Light" w:hAnsi="Segoe UI Light" w:cs="Segoe UI Light"/>
+          <w:sz w:val="18"/>
+          <w:szCs w:val="18"/>
+        </w:rPr>
+        <w:t xml:space="preserve">, </w:t>
       </w:r>
       <w:r>
         <w:rPr>
@@ -2264,7 +2240,25 @@
           <w:sz w:val="18"/>
           <w:szCs w:val="18"/>
         </w:rPr>
-        <w:t>, scikit-image</w:t>
+        <w:t xml:space="preserve">, </w:t>
+      </w:r>
+      <w:proofErr w:type="spellStart"/>
+      <w:r>
+        <w:rPr>
+          <w:rFonts w:ascii="Segoe UI Light" w:eastAsia="Microsoft YaHei UI Light" w:hAnsi="Segoe UI Light" w:cs="Segoe UI Light"/>
+          <w:sz w:val="18"/>
+          <w:szCs w:val="18"/>
+        </w:rPr>
+        <w:t>scikit</w:t>
+      </w:r>
+      <w:proofErr w:type="spellEnd"/>
+      <w:r>
+        <w:rPr>
+          <w:rFonts w:ascii="Segoe UI Light" w:eastAsia="Microsoft YaHei UI Light" w:hAnsi="Segoe UI Light" w:cs="Segoe UI Light"/>
+          <w:sz w:val="18"/>
+          <w:szCs w:val="18"/>
+        </w:rPr>
+        <w:t>-image</w:t>
       </w:r>
       <w:r>
         <w:rPr>
@@ -2348,7 +2342,7 @@
       </w:r>
     </w:p>
     <w:sectPr>
-      <w:footerReference w:type="default" r:id="rId20"/>
+      <w:footerReference w:type="default" r:id="rId19"/>
       <w:pgSz w:w="12240" w:h="15840"/>
       <w:pgMar w:top="1008" w:right="1152" w:bottom="1152" w:left="1152" w:header="720" w:footer="720" w:gutter="0"/>
       <w:pgNumType w:start="1"/>
@@ -2618,7 +2612,6 @@
     <w:lvl w:ilvl="0">
       <w:start w:val="1"/>
       <w:numFmt w:val="bullet"/>
-      <w:pStyle w:val="ListBullet"/>
       <w:lvlText w:val="·"/>
       <w:lvlJc w:val="left"/>
       <w:pPr>
@@ -3823,7 +3816,7 @@
       </w:pPr>
     </w:pPrDefault>
   </w:docDefaults>
-  <w:latentStyles w:defLockedState="0" w:defUIPriority="99" w:defSemiHidden="0" w:defUnhideWhenUsed="0" w:defQFormat="0" w:count="377">
+  <w:latentStyles w:defLockedState="0" w:defUIPriority="99" w:defSemiHidden="0" w:defUnhideWhenUsed="0" w:defQFormat="0" w:count="376">
     <w:lsdException w:name="Normal" w:uiPriority="0" w:qFormat="1"/>
     <w:lsdException w:name="heading 1" w:uiPriority="9" w:qFormat="1"/>
     <w:lsdException w:name="heading 2" w:semiHidden="1" w:uiPriority="9" w:unhideWhenUsed="1" w:qFormat="1"/>
@@ -3929,6 +3922,7 @@
     <w:lsdException w:name="HTML Sample" w:semiHidden="1" w:unhideWhenUsed="1"/>
     <w:lsdException w:name="HTML Typewriter" w:semiHidden="1" w:unhideWhenUsed="1"/>
     <w:lsdException w:name="HTML Variable" w:semiHidden="1" w:unhideWhenUsed="1"/>
+    <w:lsdException w:name="Normal Table" w:semiHidden="1" w:unhideWhenUsed="1"/>
     <w:lsdException w:name="annotation subject" w:semiHidden="1" w:unhideWhenUsed="1"/>
     <w:lsdException w:name="No List" w:semiHidden="1" w:unhideWhenUsed="1"/>
     <w:lsdException w:name="Outline List 1" w:semiHidden="1" w:unhideWhenUsed="1"/>
@@ -3975,8 +3969,10 @@
     <w:lsdException w:name="Table Subtle 2" w:semiHidden="1" w:unhideWhenUsed="1"/>
     <w:lsdException w:name="Table Web 1" w:semiHidden="1" w:unhideWhenUsed="1"/>
     <w:lsdException w:name="Table Web 2" w:semiHidden="1" w:unhideWhenUsed="1"/>
+    <w:lsdException w:name="Table Web 3" w:semiHidden="1" w:unhideWhenUsed="1"/>
     <w:lsdException w:name="Balloon Text" w:semiHidden="1" w:unhideWhenUsed="1"/>
     <w:lsdException w:name="Table Grid" w:uiPriority="39"/>
+    <w:lsdException w:name="Table Theme" w:semiHidden="1" w:unhideWhenUsed="1"/>
     <w:lsdException w:name="Placeholder Text" w:semiHidden="1"/>
     <w:lsdException w:name="No Spacing" w:semiHidden="1" w:uiPriority="36" w:unhideWhenUsed="1"/>
     <w:lsdException w:name="Light Shading" w:uiPriority="60"/>
@@ -4197,7 +4193,6 @@
     <w:lsdException w:name="Hashtag" w:semiHidden="1" w:unhideWhenUsed="1"/>
     <w:lsdException w:name="Unresolved Mention" w:semiHidden="1" w:unhideWhenUsed="1"/>
     <w:lsdException w:name="Smart Link" w:semiHidden="1" w:unhideWhenUsed="1"/>
-    <w:lsdException w:name="Smart Link Error" w:semiHidden="1" w:unhideWhenUsed="1"/>
   </w:latentStyles>
   <w:style w:type="paragraph" w:default="1" w:styleId="Normal">
     <w:name w:val="Normal"/>
@@ -4300,7 +4295,6 @@
   <w:style w:type="character" w:default="1" w:styleId="DefaultParagraphFont">
     <w:name w:val="Default Paragraph Font"/>
     <w:uiPriority w:val="1"/>
-    <w:semiHidden/>
     <w:unhideWhenUsed/>
   </w:style>
   <w:style w:type="table" w:default="1" w:styleId="TableNormal">
@@ -5331,7 +5325,7 @@
 </file>
 
 <file path=customXml/itemProps1.xml><?xml version="1.0" encoding="utf-8"?>
-<ds:datastoreItem xmlns:ds="http://schemas.openxmlformats.org/officeDocument/2006/customXml" ds:itemID="{0E17D7BB-3AAC-4E51-8AC6-C7C07E90A46D}">
+<ds:datastoreItem xmlns:ds="http://schemas.openxmlformats.org/officeDocument/2006/customXml" ds:itemID="{D9F8C9C0-70E3-47A6-B671-3A498F3B15F3}">
   <ds:schemaRefs>
     <ds:schemaRef ds:uri="http://schemas.openxmlformats.org/officeDocument/2006/bibliography"/>
   </ds:schemaRefs>

</xml_diff>

<commit_message>
add hyphen in actimize description
</commit_message>
<xml_diff>
--- a/Danny Priymak - CV.docx
+++ b/Danny Priymak - CV.docx
@@ -753,14 +753,24 @@
           <w:sz w:val="18"/>
           <w:szCs w:val="18"/>
         </w:rPr>
-        <w:t xml:space="preserve"> &amp; Python backend microservices for a </w:t>
-      </w:r>
+        <w:t xml:space="preserve"> &amp; Python backend microservice</w:t>
+      </w:r>
+      <w:bookmarkStart w:id="0" w:name="_GoBack"/>
+      <w:bookmarkEnd w:id="0"/>
       <w:r>
         <w:rPr>
           <w:rFonts w:ascii="Segoe UI Light" w:hAnsi="Segoe UI Light" w:cs="Segoe UI Light"/>
           <w:sz w:val="18"/>
           <w:szCs w:val="18"/>
         </w:rPr>
+        <w:t xml:space="preserve">s for a </w:t>
+      </w:r>
+      <w:r>
+        <w:rPr>
+          <w:rFonts w:ascii="Segoe UI Light" w:hAnsi="Segoe UI Light" w:cs="Segoe UI Light"/>
+          <w:sz w:val="18"/>
+          <w:szCs w:val="18"/>
+        </w:rPr>
         <w:t xml:space="preserve">financial crime prevention </w:t>
       </w:r>
       <w:r>
@@ -825,7 +835,23 @@
           <w:sz w:val="18"/>
           <w:szCs w:val="18"/>
         </w:rPr>
-        <w:t xml:space="preserve"> custom written</w:t>
+        <w:t xml:space="preserve"> custom</w:t>
+      </w:r>
+      <w:r>
+        <w:rPr>
+          <w:rFonts w:ascii="Segoe UI Light" w:hAnsi="Segoe UI Light" w:cs="Segoe UI Light"/>
+          <w:sz w:val="18"/>
+          <w:szCs w:val="18"/>
+        </w:rPr>
+        <w:t>-</w:t>
+      </w:r>
+      <w:r>
+        <w:rPr>
+          <w:rFonts w:ascii="Segoe UI Light" w:hAnsi="Segoe UI Light" w:cs="Segoe UI Light"/>
+          <w:sz w:val="18"/>
+          <w:szCs w:val="18"/>
+        </w:rPr>
+        <w:t>written</w:t>
       </w:r>
       <w:r>
         <w:rPr>
@@ -1083,7 +1109,7 @@
         </w:rPr>
         <w:t>Kyoob</w:t>
       </w:r>
-      <w:bookmarkStart w:id="0" w:name="_Hlk4659903"/>
+      <w:bookmarkStart w:id="1" w:name="_Hlk4659903"/>
       <w:r>
         <w:rPr>
           <w:rFonts w:ascii="Segoe UI Light" w:eastAsia="Microsoft YaHei UI Light" w:hAnsi="Segoe UI Light" w:cs="Segoe UI Light"/>
@@ -1112,7 +1138,7 @@
         </w:rPr>
         <w:t xml:space="preserve"> </w:t>
       </w:r>
-      <w:bookmarkEnd w:id="0"/>
+      <w:bookmarkEnd w:id="1"/>
       <w:r>
         <w:rPr>
           <w:rFonts w:ascii="Segoe UI Light" w:eastAsia="Microsoft YaHei UI Light" w:hAnsi="Segoe UI Light" w:cs="Segoe UI Light"/>
@@ -1291,17 +1317,7 @@
           <w:sz w:val="18"/>
           <w:szCs w:val="18"/>
         </w:rPr>
-        <w:t xml:space="preserve"> efficient C++ implementati</w:t>
-      </w:r>
-      <w:bookmarkStart w:id="1" w:name="_GoBack"/>
-      <w:bookmarkEnd w:id="1"/>
-      <w:r>
-        <w:rPr>
-          <w:rFonts w:ascii="Segoe UI Light" w:eastAsia="Microsoft YaHei UI Light" w:hAnsi="Segoe UI Light" w:cs="Segoe UI Light"/>
-          <w:sz w:val="18"/>
-          <w:szCs w:val="18"/>
-        </w:rPr>
-        <w:t>on of</w:t>
+        <w:t xml:space="preserve"> efficient C++ implementation of</w:t>
       </w:r>
       <w:r>
         <w:rPr>
@@ -4295,6 +4311,7 @@
   <w:style w:type="character" w:default="1" w:styleId="DefaultParagraphFont">
     <w:name w:val="Default Paragraph Font"/>
     <w:uiPriority w:val="1"/>
+    <w:semiHidden/>
     <w:unhideWhenUsed/>
   </w:style>
   <w:style w:type="table" w:default="1" w:styleId="TableNormal">
@@ -5325,7 +5342,7 @@
 </file>
 
 <file path=customXml/itemProps1.xml><?xml version="1.0" encoding="utf-8"?>
-<ds:datastoreItem xmlns:ds="http://schemas.openxmlformats.org/officeDocument/2006/customXml" ds:itemID="{D9F8C9C0-70E3-47A6-B671-3A498F3B15F3}">
+<ds:datastoreItem xmlns:ds="http://schemas.openxmlformats.org/officeDocument/2006/customXml" ds:itemID="{17BEF32A-2B21-4A1E-AE3E-F8EDF933054F}">
   <ds:schemaRefs>
     <ds:schemaRef ds:uri="http://schemas.openxmlformats.org/officeDocument/2006/bibliography"/>
   </ds:schemaRefs>

</xml_diff>

<commit_message>
add cybogram to projects
</commit_message>
<xml_diff>
--- a/Danny Priymak - CV.docx
+++ b/Danny Priymak - CV.docx
@@ -753,17 +753,7 @@
           <w:sz w:val="18"/>
           <w:szCs w:val="18"/>
         </w:rPr>
-        <w:t xml:space="preserve"> &amp; Python backend microservice</w:t>
-      </w:r>
-      <w:bookmarkStart w:id="0" w:name="_GoBack"/>
-      <w:bookmarkEnd w:id="0"/>
-      <w:r>
-        <w:rPr>
-          <w:rFonts w:ascii="Segoe UI Light" w:hAnsi="Segoe UI Light" w:cs="Segoe UI Light"/>
-          <w:sz w:val="18"/>
-          <w:szCs w:val="18"/>
-        </w:rPr>
-        <w:t xml:space="preserve">s for a </w:t>
+        <w:t xml:space="preserve"> &amp; Python backend microservices for a </w:t>
       </w:r>
       <w:r>
         <w:rPr>
@@ -1109,7 +1099,7 @@
         </w:rPr>
         <w:t>Kyoob</w:t>
       </w:r>
-      <w:bookmarkStart w:id="1" w:name="_Hlk4659903"/>
+      <w:bookmarkStart w:id="0" w:name="_Hlk4659903"/>
       <w:r>
         <w:rPr>
           <w:rFonts w:ascii="Segoe UI Light" w:eastAsia="Microsoft YaHei UI Light" w:hAnsi="Segoe UI Light" w:cs="Segoe UI Light"/>
@@ -1138,7 +1128,7 @@
         </w:rPr>
         <w:t xml:space="preserve"> </w:t>
       </w:r>
-      <w:bookmarkEnd w:id="1"/>
+      <w:bookmarkEnd w:id="0"/>
       <w:r>
         <w:rPr>
           <w:rFonts w:ascii="Segoe UI Light" w:eastAsia="Microsoft YaHei UI Light" w:hAnsi="Segoe UI Light" w:cs="Segoe UI Light"/>
@@ -1205,6 +1195,7 @@
           <w:szCs w:val="18"/>
         </w:rPr>
       </w:pPr>
+      <w:proofErr w:type="spellStart"/>
       <w:r>
         <w:rPr>
           <w:rFonts w:ascii="Segoe UI Light" w:eastAsia="Microsoft YaHei UI Light" w:hAnsi="Segoe UI Light" w:cs="Segoe UI Light"/>
@@ -1213,8 +1204,9 @@
           <w:sz w:val="18"/>
           <w:szCs w:val="18"/>
         </w:rPr>
-        <w:t xml:space="preserve">Efficient Restoration </w:t>
-      </w:r>
+        <w:t>Cybogram</w:t>
+      </w:r>
+      <w:proofErr w:type="spellEnd"/>
       <w:r>
         <w:rPr>
           <w:rFonts w:ascii="Segoe UI Light" w:eastAsia="Microsoft YaHei UI Light" w:hAnsi="Segoe UI Light" w:cs="Segoe UI Light"/>
@@ -1223,44 +1215,6 @@
           <w:sz w:val="18"/>
           <w:szCs w:val="18"/>
         </w:rPr>
-        <w:t>b</w:t>
-      </w:r>
-      <w:r>
-        <w:rPr>
-          <w:rFonts w:ascii="Segoe UI Light" w:eastAsia="Microsoft YaHei UI Light" w:hAnsi="Segoe UI Light" w:cs="Segoe UI Light"/>
-          <w:b/>
-          <w:bCs/>
-          <w:sz w:val="18"/>
-          <w:szCs w:val="18"/>
-        </w:rPr>
-        <w:t xml:space="preserve">y Compression </w:t>
-      </w:r>
-      <w:r>
-        <w:rPr>
-          <w:rFonts w:ascii="Segoe UI Light" w:eastAsia="Microsoft YaHei UI Light" w:hAnsi="Segoe UI Light" w:cs="Segoe UI Light"/>
-          <w:b/>
-          <w:bCs/>
-          <w:sz w:val="18"/>
-          <w:szCs w:val="18"/>
-        </w:rPr>
-        <w:t xml:space="preserve">(School Project) </w:t>
-      </w:r>
-      <w:r>
-        <w:rPr>
-          <w:rFonts w:ascii="Segoe UI Light" w:eastAsia="Microsoft YaHei UI Light" w:hAnsi="Segoe UI Light" w:cs="Segoe UI Light"/>
-          <w:sz w:val="18"/>
-          <w:szCs w:val="18"/>
-        </w:rPr>
-        <w:t>–</w:t>
-      </w:r>
-      <w:r>
-        <w:rPr>
-          <w:rFonts w:ascii="Segoe UI Light" w:eastAsia="Microsoft YaHei UI Light" w:hAnsi="Segoe UI Light" w:cs="Segoe UI Light"/>
-          <w:b/>
-          <w:bCs/>
-          <w:sz w:val="18"/>
-          <w:szCs w:val="18"/>
-        </w:rPr>
         <w:t xml:space="preserve"> </w:t>
       </w:r>
       <w:r>
@@ -1269,71 +1223,7 @@
           <w:sz w:val="18"/>
           <w:szCs w:val="18"/>
         </w:rPr>
-        <w:t>a</w:t>
-      </w:r>
-      <w:r>
-        <w:rPr>
-          <w:rFonts w:ascii="Segoe UI Light" w:eastAsia="Microsoft YaHei UI Light" w:hAnsi="Segoe UI Light" w:cs="Segoe UI Light"/>
-          <w:sz w:val="18"/>
-          <w:szCs w:val="18"/>
-        </w:rPr>
-        <w:t xml:space="preserve"> C++</w:t>
-      </w:r>
-      <w:r>
-        <w:rPr>
-          <w:rFonts w:ascii="Segoe UI Light" w:eastAsia="Microsoft YaHei UI Light" w:hAnsi="Segoe UI Light" w:cs="Segoe UI Light"/>
-          <w:sz w:val="18"/>
-          <w:szCs w:val="18"/>
-        </w:rPr>
-        <w:t>11</w:t>
-      </w:r>
-      <w:r>
-        <w:rPr>
-          <w:rFonts w:ascii="Segoe UI Light" w:eastAsia="Microsoft YaHei UI Light" w:hAnsi="Segoe UI Light" w:cs="Segoe UI Light"/>
-          <w:sz w:val="18"/>
-          <w:szCs w:val="18"/>
-        </w:rPr>
-        <w:t xml:space="preserve">, MATLAB and OpenCV powered project </w:t>
-      </w:r>
-      <w:r>
-        <w:rPr>
-          <w:rFonts w:ascii="Segoe UI Light" w:eastAsia="Microsoft YaHei UI Light" w:hAnsi="Segoe UI Light" w:cs="Segoe UI Light"/>
-          <w:sz w:val="18"/>
-          <w:szCs w:val="18"/>
-        </w:rPr>
-        <w:t>presenting a</w:t>
-      </w:r>
-      <w:r>
-        <w:rPr>
-          <w:rFonts w:ascii="Segoe UI Light" w:eastAsia="Microsoft YaHei UI Light" w:hAnsi="Segoe UI Light" w:cs="Segoe UI Light"/>
-          <w:sz w:val="18"/>
-          <w:szCs w:val="18"/>
-        </w:rPr>
-        <w:t xml:space="preserve"> modular and</w:t>
-      </w:r>
-      <w:r>
-        <w:rPr>
-          <w:rFonts w:ascii="Segoe UI Light" w:eastAsia="Microsoft YaHei UI Light" w:hAnsi="Segoe UI Light" w:cs="Segoe UI Light"/>
-          <w:sz w:val="18"/>
-          <w:szCs w:val="18"/>
-        </w:rPr>
-        <w:t xml:space="preserve"> efficient C++ implementation of</w:t>
-      </w:r>
-      <w:r>
-        <w:rPr>
-          <w:rFonts w:ascii="Segoe UI Light" w:eastAsia="Microsoft YaHei UI Light" w:hAnsi="Segoe UI Light" w:cs="Segoe UI Light"/>
-          <w:sz w:val="18"/>
-          <w:szCs w:val="18"/>
-        </w:rPr>
-        <w:t xml:space="preserve"> a novel</w:t>
-      </w:r>
-      <w:r>
-        <w:rPr>
-          <w:rFonts w:ascii="Segoe UI Light" w:eastAsia="Microsoft YaHei UI Light" w:hAnsi="Segoe UI Light" w:cs="Segoe UI Light"/>
-          <w:sz w:val="18"/>
-          <w:szCs w:val="18"/>
-        </w:rPr>
-        <w:t>, state-of-the-art</w:t>
+        <w:t>-</w:t>
       </w:r>
       <w:r>
         <w:rPr>
@@ -1349,227 +1239,7 @@
           <w:sz w:val="18"/>
           <w:szCs w:val="18"/>
         </w:rPr>
-        <w:t>signal</w:t>
-      </w:r>
-      <w:r>
-        <w:rPr>
-          <w:rFonts w:ascii="Segoe UI Light" w:eastAsia="Microsoft YaHei UI Light" w:hAnsi="Segoe UI Light" w:cs="Segoe UI Light"/>
-          <w:sz w:val="18"/>
-          <w:szCs w:val="18"/>
-        </w:rPr>
-        <w:t xml:space="preserve"> compression approach </w:t>
-      </w:r>
-      <w:r>
-        <w:rPr>
-          <w:rFonts w:ascii="Segoe UI Light" w:eastAsia="Microsoft YaHei UI Light" w:hAnsi="Segoe UI Light" w:cs="Segoe UI Light"/>
-          <w:sz w:val="18"/>
-          <w:szCs w:val="18"/>
-        </w:rPr>
-        <w:t>that uses</w:t>
-      </w:r>
-      <w:r>
-        <w:rPr>
-          <w:rFonts w:ascii="Segoe UI Light" w:eastAsia="Microsoft YaHei UI Light" w:hAnsi="Segoe UI Light" w:cs="Segoe UI Light"/>
-          <w:sz w:val="18"/>
-          <w:szCs w:val="18"/>
-        </w:rPr>
-        <w:t xml:space="preserve"> </w:t>
-      </w:r>
-      <w:r>
-        <w:rPr>
-          <w:rFonts w:ascii="Segoe UI Light" w:eastAsia="Microsoft YaHei UI Light" w:hAnsi="Segoe UI Light" w:cs="Segoe UI Light"/>
-          <w:sz w:val="18"/>
-          <w:szCs w:val="18"/>
-        </w:rPr>
-        <w:t>standard</w:t>
-      </w:r>
-      <w:r>
-        <w:rPr>
-          <w:rFonts w:ascii="Segoe UI Light" w:eastAsia="Microsoft YaHei UI Light" w:hAnsi="Segoe UI Light" w:cs="Segoe UI Light"/>
-          <w:sz w:val="18"/>
-          <w:szCs w:val="18"/>
-        </w:rPr>
-        <w:t>, off-the-shelf</w:t>
-      </w:r>
-      <w:r>
-        <w:rPr>
-          <w:rFonts w:ascii="Segoe UI Light" w:eastAsia="Microsoft YaHei UI Light" w:hAnsi="Segoe UI Light" w:cs="Segoe UI Light"/>
-          <w:sz w:val="18"/>
-          <w:szCs w:val="18"/>
-        </w:rPr>
-        <w:t xml:space="preserve"> </w:t>
-      </w:r>
-      <w:r>
-        <w:rPr>
-          <w:rFonts w:ascii="Segoe UI Light" w:eastAsia="Microsoft YaHei UI Light" w:hAnsi="Segoe UI Light" w:cs="Segoe UI Light"/>
-          <w:sz w:val="18"/>
-          <w:szCs w:val="18"/>
-        </w:rPr>
-        <w:t>signal</w:t>
-      </w:r>
-      <w:r>
-        <w:rPr>
-          <w:rFonts w:ascii="Segoe UI Light" w:eastAsia="Microsoft YaHei UI Light" w:hAnsi="Segoe UI Light" w:cs="Segoe UI Light"/>
-          <w:sz w:val="18"/>
-          <w:szCs w:val="18"/>
-        </w:rPr>
-        <w:t xml:space="preserve"> compression methods.</w:t>
-      </w:r>
-    </w:p>
-    <w:p>
-      <w:pPr>
-        <w:pStyle w:val="ListBullet"/>
-        <w:spacing w:line="240" w:lineRule="auto"/>
-        <w:jc w:val="both"/>
-        <w:rPr>
-          <w:rFonts w:ascii="Segoe UI Light" w:eastAsia="Microsoft YaHei UI Light" w:hAnsi="Segoe UI Light" w:cs="Segoe UI Light"/>
-          <w:b/>
-          <w:bCs/>
-          <w:sz w:val="18"/>
-          <w:szCs w:val="18"/>
-        </w:rPr>
-      </w:pPr>
-      <w:r>
-        <w:rPr>
-          <w:rFonts w:ascii="Segoe UI Light" w:eastAsia="Microsoft YaHei UI Light" w:hAnsi="Segoe UI Light" w:cs="Segoe UI Light"/>
-          <w:b/>
-          <w:bCs/>
-          <w:sz w:val="18"/>
-          <w:szCs w:val="18"/>
-        </w:rPr>
-        <w:t>3DEngine</w:t>
-      </w:r>
-      <w:r>
-        <w:rPr>
-          <w:rFonts w:ascii="Segoe UI Light" w:eastAsia="Microsoft YaHei UI Light" w:hAnsi="Segoe UI Light" w:cs="Segoe UI Light"/>
-          <w:b/>
-          <w:bCs/>
-          <w:sz w:val="18"/>
-          <w:szCs w:val="18"/>
-        </w:rPr>
-        <w:t xml:space="preserve"> </w:t>
-      </w:r>
-      <w:r>
-        <w:rPr>
-          <w:rFonts w:ascii="Segoe UI Light" w:eastAsia="Microsoft YaHei UI Light" w:hAnsi="Segoe UI Light" w:cs="Segoe UI Light"/>
-          <w:sz w:val="18"/>
-          <w:szCs w:val="18"/>
-        </w:rPr>
-        <w:t>– a C++14 3D graphics engine</w:t>
-      </w:r>
-      <w:r>
-        <w:rPr>
-          <w:rFonts w:ascii="Segoe UI Light" w:eastAsia="Microsoft YaHei UI Light" w:hAnsi="Segoe UI Light" w:cs="Segoe UI Light"/>
-          <w:sz w:val="18"/>
-          <w:szCs w:val="18"/>
-        </w:rPr>
-        <w:t xml:space="preserve"> on Linux</w:t>
-      </w:r>
-      <w:r>
-        <w:rPr>
-          <w:rFonts w:ascii="Segoe UI Light" w:eastAsia="Microsoft YaHei UI Light" w:hAnsi="Segoe UI Light" w:cs="Segoe UI Light"/>
-          <w:sz w:val="18"/>
-          <w:szCs w:val="18"/>
-        </w:rPr>
-        <w:t xml:space="preserve">, </w:t>
-      </w:r>
-      <w:r>
-        <w:rPr>
-          <w:rFonts w:ascii="Segoe UI Light" w:eastAsia="Microsoft YaHei UI Light" w:hAnsi="Segoe UI Light" w:cs="Segoe UI Light"/>
-          <w:sz w:val="18"/>
-          <w:szCs w:val="18"/>
-        </w:rPr>
-        <w:t>implemented</w:t>
-      </w:r>
-      <w:r>
-        <w:rPr>
-          <w:rFonts w:ascii="Segoe UI Light" w:eastAsia="Microsoft YaHei UI Light" w:hAnsi="Segoe UI Light" w:cs="Segoe UI Light"/>
-          <w:sz w:val="18"/>
-          <w:szCs w:val="18"/>
-        </w:rPr>
-        <w:t xml:space="preserve"> using only</w:t>
-      </w:r>
-      <w:r>
-        <w:rPr>
-          <w:rFonts w:ascii="Segoe UI Light" w:eastAsia="Microsoft YaHei UI Light" w:hAnsi="Segoe UI Light" w:cs="Segoe UI Light"/>
-          <w:sz w:val="18"/>
-          <w:szCs w:val="18"/>
-        </w:rPr>
-        <w:t xml:space="preserve"> </w:t>
-      </w:r>
-      <w:r>
-        <w:rPr>
-          <w:rFonts w:ascii="Segoe UI Light" w:eastAsia="Microsoft YaHei UI Light" w:hAnsi="Segoe UI Light" w:cs="Segoe UI Light"/>
-          <w:sz w:val="18"/>
-          <w:szCs w:val="18"/>
-        </w:rPr>
-        <w:t xml:space="preserve">primitive prebuilt </w:t>
-      </w:r>
-      <w:r>
-        <w:rPr>
-          <w:rFonts w:ascii="Segoe UI Light" w:eastAsia="Microsoft YaHei UI Light" w:hAnsi="Segoe UI Light" w:cs="Segoe UI Light"/>
-          <w:sz w:val="18"/>
-          <w:szCs w:val="18"/>
-        </w:rPr>
-        <w:t>libgraph</w:t>
-      </w:r>
-      <w:r>
-        <w:rPr>
-          <w:rFonts w:ascii="Segoe UI Light" w:eastAsia="Microsoft YaHei UI Light" w:hAnsi="Segoe UI Light" w:cs="Segoe UI Light"/>
-          <w:sz w:val="18"/>
-          <w:szCs w:val="18"/>
-        </w:rPr>
-        <w:t xml:space="preserve"> </w:t>
-      </w:r>
-      <w:r>
-        <w:rPr>
-          <w:rFonts w:ascii="Segoe UI Light" w:eastAsia="Microsoft YaHei UI Light" w:hAnsi="Segoe UI Light" w:cs="Segoe UI Light"/>
-          <w:sz w:val="18"/>
-          <w:szCs w:val="18"/>
-        </w:rPr>
-        <w:t xml:space="preserve">pixel </w:t>
-      </w:r>
-      <w:r>
-        <w:rPr>
-          <w:rFonts w:ascii="Segoe UI Light" w:eastAsia="Microsoft YaHei UI Light" w:hAnsi="Segoe UI Light" w:cs="Segoe UI Light"/>
-          <w:sz w:val="18"/>
-          <w:szCs w:val="18"/>
-        </w:rPr>
-        <w:t>drawing function</w:t>
-      </w:r>
-      <w:r>
-        <w:rPr>
-          <w:rFonts w:ascii="Segoe UI Light" w:eastAsia="Microsoft YaHei UI Light" w:hAnsi="Segoe UI Light" w:cs="Segoe UI Light"/>
-          <w:sz w:val="18"/>
-          <w:szCs w:val="18"/>
-        </w:rPr>
-        <w:t>s</w:t>
-      </w:r>
-      <w:r>
-        <w:rPr>
-          <w:rFonts w:ascii="Segoe UI Light" w:eastAsia="Microsoft YaHei UI Light" w:hAnsi="Segoe UI Light" w:cs="Segoe UI Light"/>
-          <w:sz w:val="18"/>
-          <w:szCs w:val="18"/>
-        </w:rPr>
-        <w:t xml:space="preserve">, testing via integrated </w:t>
-      </w:r>
-      <w:proofErr w:type="spellStart"/>
-      <w:r>
-        <w:rPr>
-          <w:rFonts w:ascii="Segoe UI Light" w:eastAsia="Microsoft YaHei UI Light" w:hAnsi="Segoe UI Light" w:cs="Segoe UI Light"/>
-          <w:sz w:val="18"/>
-          <w:szCs w:val="18"/>
-        </w:rPr>
-        <w:t>Googletest</w:t>
-      </w:r>
-      <w:proofErr w:type="spellEnd"/>
-      <w:r>
-        <w:rPr>
-          <w:rFonts w:ascii="Segoe UI Light" w:eastAsia="Microsoft YaHei UI Light" w:hAnsi="Segoe UI Light" w:cs="Segoe UI Light"/>
-          <w:sz w:val="18"/>
-          <w:szCs w:val="18"/>
-        </w:rPr>
-        <w:t xml:space="preserve"> suit</w:t>
+        <w:t>A Python- and Selenium-based Instagram bot</w:t>
       </w:r>
       <w:r>
         <w:rPr>
@@ -1601,44 +1271,6 @@
     </w:p>
     <w:p>
       <w:pPr>
-        <w:pStyle w:val="Heading1"/>
-        <w:jc w:val="both"/>
-        <w:rPr>
-          <w:rFonts w:ascii="Segoe UI Light" w:eastAsia="Microsoft YaHei UI Light" w:hAnsi="Segoe UI Light" w:cs="Segoe UI Light"/>
-          <w:sz w:val="20"/>
-          <w:szCs w:val="22"/>
-        </w:rPr>
-      </w:pPr>
-      <w:r>
-        <w:rPr>
-          <w:rFonts w:ascii="Segoe UI Light" w:eastAsia="Microsoft YaHei UI Light" w:hAnsi="Segoe UI Light" w:cs="Segoe UI Light"/>
-          <w:sz w:val="20"/>
-          <w:szCs w:val="22"/>
-        </w:rPr>
-        <w:t>CODING</w:t>
-      </w:r>
-    </w:p>
-    <w:p>
-      <w:pPr>
-        <w:pStyle w:val="Heading2"/>
-        <w:jc w:val="both"/>
-        <w:rPr>
-          <w:rFonts w:ascii="Segoe UI Light" w:eastAsia="Microsoft YaHei UI Light" w:hAnsi="Segoe UI Light" w:cs="Segoe UI Light"/>
-          <w:sz w:val="18"/>
-          <w:szCs w:val="18"/>
-        </w:rPr>
-      </w:pPr>
-      <w:r>
-        <w:rPr>
-          <w:rFonts w:ascii="Segoe UI Light" w:eastAsia="Microsoft YaHei UI Light" w:hAnsi="Segoe UI Light" w:cs="Segoe UI Light"/>
-          <w:sz w:val="18"/>
-          <w:szCs w:val="18"/>
-        </w:rPr>
-        <w:t>Languages</w:t>
-      </w:r>
-    </w:p>
-    <w:p>
-      <w:pPr>
         <w:pStyle w:val="ListBullet"/>
         <w:spacing w:line="240" w:lineRule="auto"/>
         <w:jc w:val="both"/>
@@ -1651,58 +1283,222 @@
       <w:r>
         <w:rPr>
           <w:rFonts w:ascii="Segoe UI Light" w:eastAsia="Microsoft YaHei UI Light" w:hAnsi="Segoe UI Light" w:cs="Segoe UI Light"/>
-          <w:sz w:val="18"/>
-          <w:szCs w:val="18"/>
-        </w:rPr>
-        <w:t xml:space="preserve">Proficient in </w:t>
-      </w:r>
-      <w:r>
-        <w:rPr>
-          <w:rFonts w:ascii="Segoe UI Light" w:eastAsia="Microsoft YaHei UI Light" w:hAnsi="Segoe UI Light" w:cs="Segoe UI Light"/>
-          <w:sz w:val="18"/>
-          <w:szCs w:val="18"/>
-        </w:rPr>
-        <w:t>C++,</w:t>
-      </w:r>
-      <w:r>
-        <w:rPr>
-          <w:rFonts w:ascii="Segoe UI Light" w:eastAsia="Microsoft YaHei UI Light" w:hAnsi="Segoe UI Light" w:cs="Segoe UI Light"/>
-          <w:sz w:val="18"/>
-          <w:szCs w:val="18"/>
-        </w:rPr>
-        <w:t xml:space="preserve"> Java, Python, bash,</w:t>
-      </w:r>
-      <w:r>
-        <w:rPr>
-          <w:rFonts w:ascii="Segoe UI Light" w:eastAsia="Microsoft YaHei UI Light" w:hAnsi="Segoe UI Light" w:cs="Segoe UI Light"/>
-          <w:sz w:val="18"/>
-          <w:szCs w:val="18"/>
-        </w:rPr>
-        <w:t xml:space="preserve"> C</w:t>
-      </w:r>
-      <w:r>
-        <w:rPr>
-          <w:rFonts w:ascii="Segoe UI Light" w:eastAsia="Microsoft YaHei UI Light" w:hAnsi="Segoe UI Light" w:cs="Segoe UI Light"/>
-          <w:sz w:val="18"/>
-          <w:szCs w:val="18"/>
-        </w:rPr>
-        <w:t xml:space="preserve">, </w:t>
-      </w:r>
-      <w:r>
-        <w:rPr>
-          <w:rFonts w:ascii="Segoe UI Light" w:eastAsia="Microsoft YaHei UI Light" w:hAnsi="Segoe UI Light" w:cs="Segoe UI Light"/>
-          <w:sz w:val="18"/>
-          <w:szCs w:val="18"/>
-        </w:rPr>
-        <w:t>M</w:t>
-      </w:r>
-      <w:r>
-        <w:rPr>
-          <w:rFonts w:ascii="Segoe UI Light" w:eastAsia="Microsoft YaHei UI Light" w:hAnsi="Segoe UI Light" w:cs="Segoe UI Light"/>
-          <w:sz w:val="18"/>
-          <w:szCs w:val="18"/>
-        </w:rPr>
-        <w:t>ATLAB</w:t>
+          <w:b/>
+          <w:bCs/>
+          <w:sz w:val="18"/>
+          <w:szCs w:val="18"/>
+        </w:rPr>
+        <w:t xml:space="preserve">Efficient Restoration </w:t>
+      </w:r>
+      <w:r>
+        <w:rPr>
+          <w:rFonts w:ascii="Segoe UI Light" w:eastAsia="Microsoft YaHei UI Light" w:hAnsi="Segoe UI Light" w:cs="Segoe UI Light"/>
+          <w:b/>
+          <w:bCs/>
+          <w:sz w:val="18"/>
+          <w:szCs w:val="18"/>
+        </w:rPr>
+        <w:t>b</w:t>
+      </w:r>
+      <w:r>
+        <w:rPr>
+          <w:rFonts w:ascii="Segoe UI Light" w:eastAsia="Microsoft YaHei UI Light" w:hAnsi="Segoe UI Light" w:cs="Segoe UI Light"/>
+          <w:b/>
+          <w:bCs/>
+          <w:sz w:val="18"/>
+          <w:szCs w:val="18"/>
+        </w:rPr>
+        <w:t xml:space="preserve">y Compression </w:t>
+      </w:r>
+      <w:r>
+        <w:rPr>
+          <w:rFonts w:ascii="Segoe UI Light" w:eastAsia="Microsoft YaHei UI Light" w:hAnsi="Segoe UI Light" w:cs="Segoe UI Light"/>
+          <w:b/>
+          <w:bCs/>
+          <w:sz w:val="18"/>
+          <w:szCs w:val="18"/>
+        </w:rPr>
+        <w:t xml:space="preserve">(School Project) </w:t>
+      </w:r>
+      <w:r>
+        <w:rPr>
+          <w:rFonts w:ascii="Segoe UI Light" w:eastAsia="Microsoft YaHei UI Light" w:hAnsi="Segoe UI Light" w:cs="Segoe UI Light"/>
+          <w:sz w:val="18"/>
+          <w:szCs w:val="18"/>
+        </w:rPr>
+        <w:t>–</w:t>
+      </w:r>
+      <w:r>
+        <w:rPr>
+          <w:rFonts w:ascii="Segoe UI Light" w:eastAsia="Microsoft YaHei UI Light" w:hAnsi="Segoe UI Light" w:cs="Segoe UI Light"/>
+          <w:b/>
+          <w:bCs/>
+          <w:sz w:val="18"/>
+          <w:szCs w:val="18"/>
+        </w:rPr>
+        <w:t xml:space="preserve"> </w:t>
+      </w:r>
+      <w:r>
+        <w:rPr>
+          <w:rFonts w:ascii="Segoe UI Light" w:eastAsia="Microsoft YaHei UI Light" w:hAnsi="Segoe UI Light" w:cs="Segoe UI Light"/>
+          <w:sz w:val="18"/>
+          <w:szCs w:val="18"/>
+        </w:rPr>
+        <w:t>a</w:t>
+      </w:r>
+      <w:r>
+        <w:rPr>
+          <w:rFonts w:ascii="Segoe UI Light" w:eastAsia="Microsoft YaHei UI Light" w:hAnsi="Segoe UI Light" w:cs="Segoe UI Light"/>
+          <w:sz w:val="18"/>
+          <w:szCs w:val="18"/>
+        </w:rPr>
+        <w:t xml:space="preserve"> C++</w:t>
+      </w:r>
+      <w:r>
+        <w:rPr>
+          <w:rFonts w:ascii="Segoe UI Light" w:eastAsia="Microsoft YaHei UI Light" w:hAnsi="Segoe UI Light" w:cs="Segoe UI Light"/>
+          <w:sz w:val="18"/>
+          <w:szCs w:val="18"/>
+        </w:rPr>
+        <w:t>11</w:t>
+      </w:r>
+      <w:r>
+        <w:rPr>
+          <w:rFonts w:ascii="Segoe UI Light" w:eastAsia="Microsoft YaHei UI Light" w:hAnsi="Segoe UI Light" w:cs="Segoe UI Light"/>
+          <w:sz w:val="18"/>
+          <w:szCs w:val="18"/>
+        </w:rPr>
+        <w:t xml:space="preserve">, MATLAB and OpenCV powered project </w:t>
+      </w:r>
+      <w:r>
+        <w:rPr>
+          <w:rFonts w:ascii="Segoe UI Light" w:eastAsia="Microsoft YaHei UI Light" w:hAnsi="Segoe UI Light" w:cs="Segoe UI Light"/>
+          <w:sz w:val="18"/>
+          <w:szCs w:val="18"/>
+        </w:rPr>
+        <w:t>presenting a</w:t>
+      </w:r>
+      <w:r>
+        <w:rPr>
+          <w:rFonts w:ascii="Segoe UI Light" w:eastAsia="Microsoft YaHei UI Light" w:hAnsi="Segoe UI Light" w:cs="Segoe UI Light"/>
+          <w:sz w:val="18"/>
+          <w:szCs w:val="18"/>
+        </w:rPr>
+        <w:t xml:space="preserve"> modular and</w:t>
+      </w:r>
+      <w:r>
+        <w:rPr>
+          <w:rFonts w:ascii="Segoe UI Light" w:eastAsia="Microsoft YaHei UI Light" w:hAnsi="Segoe UI Light" w:cs="Segoe UI Light"/>
+          <w:sz w:val="18"/>
+          <w:szCs w:val="18"/>
+        </w:rPr>
+        <w:t xml:space="preserve"> efficient C++ implementation of</w:t>
+      </w:r>
+      <w:r>
+        <w:rPr>
+          <w:rFonts w:ascii="Segoe UI Light" w:eastAsia="Microsoft YaHei UI Light" w:hAnsi="Segoe UI Light" w:cs="Segoe UI Light"/>
+          <w:sz w:val="18"/>
+          <w:szCs w:val="18"/>
+        </w:rPr>
+        <w:t xml:space="preserve"> a novel</w:t>
+      </w:r>
+      <w:r>
+        <w:rPr>
+          <w:rFonts w:ascii="Segoe UI Light" w:eastAsia="Microsoft YaHei UI Light" w:hAnsi="Segoe UI Light" w:cs="Segoe UI Light"/>
+          <w:sz w:val="18"/>
+          <w:szCs w:val="18"/>
+        </w:rPr>
+        <w:t>, state-of-the-art</w:t>
+      </w:r>
+      <w:r>
+        <w:rPr>
+          <w:rFonts w:ascii="Segoe UI Light" w:eastAsia="Microsoft YaHei UI Light" w:hAnsi="Segoe UI Light" w:cs="Segoe UI Light"/>
+          <w:sz w:val="18"/>
+          <w:szCs w:val="18"/>
+        </w:rPr>
+        <w:t xml:space="preserve"> </w:t>
+      </w:r>
+      <w:r>
+        <w:rPr>
+          <w:rFonts w:ascii="Segoe UI Light" w:eastAsia="Microsoft YaHei UI Light" w:hAnsi="Segoe UI Light" w:cs="Segoe UI Light"/>
+          <w:sz w:val="18"/>
+          <w:szCs w:val="18"/>
+        </w:rPr>
+        <w:t>signal</w:t>
+      </w:r>
+      <w:r>
+        <w:rPr>
+          <w:rFonts w:ascii="Segoe UI Light" w:eastAsia="Microsoft YaHei UI Light" w:hAnsi="Segoe UI Light" w:cs="Segoe UI Light"/>
+          <w:sz w:val="18"/>
+          <w:szCs w:val="18"/>
+        </w:rPr>
+        <w:t xml:space="preserve"> compression approac</w:t>
+      </w:r>
+      <w:bookmarkStart w:id="1" w:name="_GoBack"/>
+      <w:bookmarkEnd w:id="1"/>
+      <w:r>
+        <w:rPr>
+          <w:rFonts w:ascii="Segoe UI Light" w:eastAsia="Microsoft YaHei UI Light" w:hAnsi="Segoe UI Light" w:cs="Segoe UI Light"/>
+          <w:sz w:val="18"/>
+          <w:szCs w:val="18"/>
+        </w:rPr>
+        <w:t xml:space="preserve">h </w:t>
+      </w:r>
+      <w:r>
+        <w:rPr>
+          <w:rFonts w:ascii="Segoe UI Light" w:eastAsia="Microsoft YaHei UI Light" w:hAnsi="Segoe UI Light" w:cs="Segoe UI Light"/>
+          <w:sz w:val="18"/>
+          <w:szCs w:val="18"/>
+        </w:rPr>
+        <w:t>that uses</w:t>
+      </w:r>
+      <w:r>
+        <w:rPr>
+          <w:rFonts w:ascii="Segoe UI Light" w:eastAsia="Microsoft YaHei UI Light" w:hAnsi="Segoe UI Light" w:cs="Segoe UI Light"/>
+          <w:sz w:val="18"/>
+          <w:szCs w:val="18"/>
+        </w:rPr>
+        <w:t xml:space="preserve"> </w:t>
+      </w:r>
+      <w:r>
+        <w:rPr>
+          <w:rFonts w:ascii="Segoe UI Light" w:eastAsia="Microsoft YaHei UI Light" w:hAnsi="Segoe UI Light" w:cs="Segoe UI Light"/>
+          <w:sz w:val="18"/>
+          <w:szCs w:val="18"/>
+        </w:rPr>
+        <w:t>standard</w:t>
+      </w:r>
+      <w:r>
+        <w:rPr>
+          <w:rFonts w:ascii="Segoe UI Light" w:eastAsia="Microsoft YaHei UI Light" w:hAnsi="Segoe UI Light" w:cs="Segoe UI Light"/>
+          <w:sz w:val="18"/>
+          <w:szCs w:val="18"/>
+        </w:rPr>
+        <w:t>, off-the-shelf</w:t>
+      </w:r>
+      <w:r>
+        <w:rPr>
+          <w:rFonts w:ascii="Segoe UI Light" w:eastAsia="Microsoft YaHei UI Light" w:hAnsi="Segoe UI Light" w:cs="Segoe UI Light"/>
+          <w:sz w:val="18"/>
+          <w:szCs w:val="18"/>
+        </w:rPr>
+        <w:t xml:space="preserve"> </w:t>
+      </w:r>
+      <w:r>
+        <w:rPr>
+          <w:rFonts w:ascii="Segoe UI Light" w:eastAsia="Microsoft YaHei UI Light" w:hAnsi="Segoe UI Light" w:cs="Segoe UI Light"/>
+          <w:sz w:val="18"/>
+          <w:szCs w:val="18"/>
+        </w:rPr>
+        <w:t>signal</w:t>
+      </w:r>
+      <w:r>
+        <w:rPr>
+          <w:rFonts w:ascii="Segoe UI Light" w:eastAsia="Microsoft YaHei UI Light" w:hAnsi="Segoe UI Light" w:cs="Segoe UI Light"/>
+          <w:sz w:val="18"/>
+          <w:szCs w:val="18"/>
+        </w:rPr>
+        <w:t xml:space="preserve"> compression methods.</w:t>
       </w:r>
     </w:p>
     <w:p>
@@ -1712,61 +1508,203 @@
         <w:jc w:val="both"/>
         <w:rPr>
           <w:rFonts w:ascii="Segoe UI Light" w:eastAsia="Microsoft YaHei UI Light" w:hAnsi="Segoe UI Light" w:cs="Segoe UI Light"/>
-          <w:sz w:val="18"/>
-          <w:szCs w:val="18"/>
-        </w:rPr>
-      </w:pPr>
-      <w:r>
-        <w:rPr>
-          <w:rFonts w:ascii="Segoe UI Light" w:eastAsia="Microsoft YaHei UI Light" w:hAnsi="Segoe UI Light" w:cs="Segoe UI Light"/>
-          <w:sz w:val="18"/>
-          <w:szCs w:val="18"/>
-        </w:rPr>
-        <w:t>Familiar with</w:t>
-      </w:r>
-      <w:r>
-        <w:rPr>
-          <w:rFonts w:ascii="Segoe UI Light" w:eastAsia="Microsoft YaHei UI Light" w:hAnsi="Segoe UI Light" w:cs="Segoe UI Light"/>
-          <w:sz w:val="18"/>
-          <w:szCs w:val="18"/>
-        </w:rPr>
-        <w:t xml:space="preserve"> C#</w:t>
-      </w:r>
-      <w:r>
-        <w:rPr>
-          <w:rFonts w:ascii="Segoe UI Light" w:eastAsia="Microsoft YaHei UI Light" w:hAnsi="Segoe UI Light" w:cs="Segoe UI Light"/>
-          <w:sz w:val="18"/>
-          <w:szCs w:val="18"/>
-        </w:rPr>
-        <w:t>, JavaScript</w:t>
-      </w:r>
-      <w:r>
-        <w:rPr>
-          <w:rFonts w:ascii="Segoe UI Light" w:eastAsia="Microsoft YaHei UI Light" w:hAnsi="Segoe UI Light" w:cs="Segoe UI Light"/>
-          <w:sz w:val="18"/>
-          <w:szCs w:val="18"/>
-        </w:rPr>
-        <w:t>, HTML</w:t>
-      </w:r>
-      <w:r>
-        <w:rPr>
-          <w:rFonts w:ascii="Segoe UI Light" w:eastAsia="Microsoft YaHei UI Light" w:hAnsi="Segoe UI Light" w:cs="Segoe UI Light"/>
-          <w:sz w:val="18"/>
-          <w:szCs w:val="18"/>
-        </w:rPr>
-        <w:t>5</w:t>
-      </w:r>
-      <w:r>
-        <w:rPr>
-          <w:rFonts w:ascii="Segoe UI Light" w:eastAsia="Microsoft YaHei UI Light" w:hAnsi="Segoe UI Light" w:cs="Segoe UI Light"/>
-          <w:sz w:val="18"/>
-          <w:szCs w:val="18"/>
-        </w:rPr>
-        <w:t xml:space="preserve"> and CSS</w:t>
+          <w:b/>
+          <w:bCs/>
+          <w:sz w:val="18"/>
+          <w:szCs w:val="18"/>
+        </w:rPr>
+      </w:pPr>
+      <w:r>
+        <w:rPr>
+          <w:rFonts w:ascii="Segoe UI Light" w:eastAsia="Microsoft YaHei UI Light" w:hAnsi="Segoe UI Light" w:cs="Segoe UI Light"/>
+          <w:b/>
+          <w:bCs/>
+          <w:sz w:val="18"/>
+          <w:szCs w:val="18"/>
+        </w:rPr>
+        <w:t>3DEngine</w:t>
+      </w:r>
+      <w:r>
+        <w:rPr>
+          <w:rFonts w:ascii="Segoe UI Light" w:eastAsia="Microsoft YaHei UI Light" w:hAnsi="Segoe UI Light" w:cs="Segoe UI Light"/>
+          <w:b/>
+          <w:bCs/>
+          <w:sz w:val="18"/>
+          <w:szCs w:val="18"/>
+        </w:rPr>
+        <w:t xml:space="preserve"> </w:t>
+      </w:r>
+      <w:r>
+        <w:rPr>
+          <w:rFonts w:ascii="Segoe UI Light" w:eastAsia="Microsoft YaHei UI Light" w:hAnsi="Segoe UI Light" w:cs="Segoe UI Light"/>
+          <w:sz w:val="18"/>
+          <w:szCs w:val="18"/>
+        </w:rPr>
+        <w:t>– a C++14 3D graphics engine</w:t>
+      </w:r>
+      <w:r>
+        <w:rPr>
+          <w:rFonts w:ascii="Segoe UI Light" w:eastAsia="Microsoft YaHei UI Light" w:hAnsi="Segoe UI Light" w:cs="Segoe UI Light"/>
+          <w:sz w:val="18"/>
+          <w:szCs w:val="18"/>
+        </w:rPr>
+        <w:t xml:space="preserve"> on Linux</w:t>
+      </w:r>
+      <w:r>
+        <w:rPr>
+          <w:rFonts w:ascii="Segoe UI Light" w:eastAsia="Microsoft YaHei UI Light" w:hAnsi="Segoe UI Light" w:cs="Segoe UI Light"/>
+          <w:sz w:val="18"/>
+          <w:szCs w:val="18"/>
+        </w:rPr>
+        <w:t xml:space="preserve">, </w:t>
+      </w:r>
+      <w:r>
+        <w:rPr>
+          <w:rFonts w:ascii="Segoe UI Light" w:eastAsia="Microsoft YaHei UI Light" w:hAnsi="Segoe UI Light" w:cs="Segoe UI Light"/>
+          <w:sz w:val="18"/>
+          <w:szCs w:val="18"/>
+        </w:rPr>
+        <w:t>implemented</w:t>
+      </w:r>
+      <w:r>
+        <w:rPr>
+          <w:rFonts w:ascii="Segoe UI Light" w:eastAsia="Microsoft YaHei UI Light" w:hAnsi="Segoe UI Light" w:cs="Segoe UI Light"/>
+          <w:sz w:val="18"/>
+          <w:szCs w:val="18"/>
+        </w:rPr>
+        <w:t xml:space="preserve"> using only</w:t>
+      </w:r>
+      <w:r>
+        <w:rPr>
+          <w:rFonts w:ascii="Segoe UI Light" w:eastAsia="Microsoft YaHei UI Light" w:hAnsi="Segoe UI Light" w:cs="Segoe UI Light"/>
+          <w:sz w:val="18"/>
+          <w:szCs w:val="18"/>
+        </w:rPr>
+        <w:t xml:space="preserve"> </w:t>
+      </w:r>
+      <w:r>
+        <w:rPr>
+          <w:rFonts w:ascii="Segoe UI Light" w:eastAsia="Microsoft YaHei UI Light" w:hAnsi="Segoe UI Light" w:cs="Segoe UI Light"/>
+          <w:sz w:val="18"/>
+          <w:szCs w:val="18"/>
+        </w:rPr>
+        <w:t xml:space="preserve">primitive prebuilt </w:t>
+      </w:r>
+      <w:r>
+        <w:rPr>
+          <w:rFonts w:ascii="Segoe UI Light" w:eastAsia="Microsoft YaHei UI Light" w:hAnsi="Segoe UI Light" w:cs="Segoe UI Light"/>
+          <w:sz w:val="18"/>
+          <w:szCs w:val="18"/>
+        </w:rPr>
+        <w:t>libgraph</w:t>
+      </w:r>
+      <w:r>
+        <w:rPr>
+          <w:rFonts w:ascii="Segoe UI Light" w:eastAsia="Microsoft YaHei UI Light" w:hAnsi="Segoe UI Light" w:cs="Segoe UI Light"/>
+          <w:sz w:val="18"/>
+          <w:szCs w:val="18"/>
+        </w:rPr>
+        <w:t xml:space="preserve"> </w:t>
+      </w:r>
+      <w:r>
+        <w:rPr>
+          <w:rFonts w:ascii="Segoe UI Light" w:eastAsia="Microsoft YaHei UI Light" w:hAnsi="Segoe UI Light" w:cs="Segoe UI Light"/>
+          <w:sz w:val="18"/>
+          <w:szCs w:val="18"/>
+        </w:rPr>
+        <w:t xml:space="preserve">pixel </w:t>
+      </w:r>
+      <w:r>
+        <w:rPr>
+          <w:rFonts w:ascii="Segoe UI Light" w:eastAsia="Microsoft YaHei UI Light" w:hAnsi="Segoe UI Light" w:cs="Segoe UI Light"/>
+          <w:sz w:val="18"/>
+          <w:szCs w:val="18"/>
+        </w:rPr>
+        <w:t>drawing function</w:t>
+      </w:r>
+      <w:r>
+        <w:rPr>
+          <w:rFonts w:ascii="Segoe UI Light" w:eastAsia="Microsoft YaHei UI Light" w:hAnsi="Segoe UI Light" w:cs="Segoe UI Light"/>
+          <w:sz w:val="18"/>
+          <w:szCs w:val="18"/>
+        </w:rPr>
+        <w:t>s</w:t>
+      </w:r>
+      <w:r>
+        <w:rPr>
+          <w:rFonts w:ascii="Segoe UI Light" w:eastAsia="Microsoft YaHei UI Light" w:hAnsi="Segoe UI Light" w:cs="Segoe UI Light"/>
+          <w:sz w:val="18"/>
+          <w:szCs w:val="18"/>
+        </w:rPr>
+        <w:t xml:space="preserve">, testing via integrated </w:t>
+      </w:r>
+      <w:proofErr w:type="spellStart"/>
+      <w:r>
+        <w:rPr>
+          <w:rFonts w:ascii="Segoe UI Light" w:eastAsia="Microsoft YaHei UI Light" w:hAnsi="Segoe UI Light" w:cs="Segoe UI Light"/>
+          <w:sz w:val="18"/>
+          <w:szCs w:val="18"/>
+        </w:rPr>
+        <w:t>Googletest</w:t>
+      </w:r>
+      <w:proofErr w:type="spellEnd"/>
+      <w:r>
+        <w:rPr>
+          <w:rFonts w:ascii="Segoe UI Light" w:eastAsia="Microsoft YaHei UI Light" w:hAnsi="Segoe UI Light" w:cs="Segoe UI Light"/>
+          <w:sz w:val="18"/>
+          <w:szCs w:val="18"/>
+        </w:rPr>
+        <w:t xml:space="preserve"> suit</w:t>
+      </w:r>
+      <w:r>
+        <w:rPr>
+          <w:rFonts w:ascii="Segoe UI Light" w:eastAsia="Microsoft YaHei UI Light" w:hAnsi="Segoe UI Light" w:cs="Segoe UI Light"/>
+          <w:sz w:val="18"/>
+          <w:szCs w:val="18"/>
+        </w:rPr>
+        <w:t xml:space="preserve"> (</w:t>
+      </w:r>
+      <w:hyperlink r:id="rId18" w:history="1">
+        <w:r>
+          <w:rPr>
+            <w:rStyle w:val="Hyperlink"/>
+            <w:rFonts w:ascii="Segoe UI Light" w:eastAsia="Microsoft YaHei UI Light" w:hAnsi="Segoe UI Light" w:cs="Segoe UI Light"/>
+            <w:sz w:val="18"/>
+            <w:szCs w:val="18"/>
+          </w:rPr>
+          <w:t>GitHub repository</w:t>
+        </w:r>
+      </w:hyperlink>
+      <w:r>
+        <w:rPr>
+          <w:rFonts w:ascii="Segoe UI Light" w:eastAsia="Microsoft YaHei UI Light" w:hAnsi="Segoe UI Light" w:cs="Segoe UI Light"/>
+          <w:sz w:val="18"/>
+          <w:szCs w:val="18"/>
+        </w:rPr>
+        <w:t>).</w:t>
       </w:r>
     </w:p>
     <w:p>
       <w:pPr>
+        <w:pStyle w:val="Heading1"/>
+        <w:jc w:val="both"/>
+        <w:rPr>
+          <w:rFonts w:ascii="Segoe UI Light" w:eastAsia="Microsoft YaHei UI Light" w:hAnsi="Segoe UI Light" w:cs="Segoe UI Light"/>
+          <w:sz w:val="20"/>
+          <w:szCs w:val="22"/>
+        </w:rPr>
+      </w:pPr>
+      <w:r>
+        <w:rPr>
+          <w:rFonts w:ascii="Segoe UI Light" w:eastAsia="Microsoft YaHei UI Light" w:hAnsi="Segoe UI Light" w:cs="Segoe UI Light"/>
+          <w:sz w:val="20"/>
+          <w:szCs w:val="22"/>
+        </w:rPr>
+        <w:t>CODING</w:t>
+      </w:r>
+    </w:p>
+    <w:p>
+      <w:pPr>
         <w:pStyle w:val="Heading2"/>
         <w:jc w:val="both"/>
         <w:rPr>
@@ -1781,7 +1719,7 @@
           <w:sz w:val="18"/>
           <w:szCs w:val="18"/>
         </w:rPr>
-        <w:t>Technologies</w:t>
+        <w:t>Languages</w:t>
       </w:r>
     </w:p>
     <w:p>
@@ -1790,6 +1728,153 @@
         <w:spacing w:line="240" w:lineRule="auto"/>
         <w:jc w:val="both"/>
         <w:rPr>
+          <w:rFonts w:ascii="Segoe UI Light" w:eastAsia="Microsoft YaHei UI Light" w:hAnsi="Segoe UI Light" w:cs="Segoe UI Light"/>
+          <w:sz w:val="18"/>
+          <w:szCs w:val="18"/>
+        </w:rPr>
+      </w:pPr>
+      <w:r>
+        <w:rPr>
+          <w:rFonts w:ascii="Segoe UI Light" w:eastAsia="Microsoft YaHei UI Light" w:hAnsi="Segoe UI Light" w:cs="Segoe UI Light"/>
+          <w:sz w:val="18"/>
+          <w:szCs w:val="18"/>
+        </w:rPr>
+        <w:t xml:space="preserve">Proficient in </w:t>
+      </w:r>
+      <w:r>
+        <w:rPr>
+          <w:rFonts w:ascii="Segoe UI Light" w:eastAsia="Microsoft YaHei UI Light" w:hAnsi="Segoe UI Light" w:cs="Segoe UI Light"/>
+          <w:sz w:val="18"/>
+          <w:szCs w:val="18"/>
+        </w:rPr>
+        <w:t>C++,</w:t>
+      </w:r>
+      <w:r>
+        <w:rPr>
+          <w:rFonts w:ascii="Segoe UI Light" w:eastAsia="Microsoft YaHei UI Light" w:hAnsi="Segoe UI Light" w:cs="Segoe UI Light"/>
+          <w:sz w:val="18"/>
+          <w:szCs w:val="18"/>
+        </w:rPr>
+        <w:t xml:space="preserve"> Java, Python, bash,</w:t>
+      </w:r>
+      <w:r>
+        <w:rPr>
+          <w:rFonts w:ascii="Segoe UI Light" w:eastAsia="Microsoft YaHei UI Light" w:hAnsi="Segoe UI Light" w:cs="Segoe UI Light"/>
+          <w:sz w:val="18"/>
+          <w:szCs w:val="18"/>
+        </w:rPr>
+        <w:t xml:space="preserve"> C</w:t>
+      </w:r>
+      <w:r>
+        <w:rPr>
+          <w:rFonts w:ascii="Segoe UI Light" w:eastAsia="Microsoft YaHei UI Light" w:hAnsi="Segoe UI Light" w:cs="Segoe UI Light"/>
+          <w:sz w:val="18"/>
+          <w:szCs w:val="18"/>
+        </w:rPr>
+        <w:t xml:space="preserve">, </w:t>
+      </w:r>
+      <w:r>
+        <w:rPr>
+          <w:rFonts w:ascii="Segoe UI Light" w:eastAsia="Microsoft YaHei UI Light" w:hAnsi="Segoe UI Light" w:cs="Segoe UI Light"/>
+          <w:sz w:val="18"/>
+          <w:szCs w:val="18"/>
+        </w:rPr>
+        <w:t>M</w:t>
+      </w:r>
+      <w:r>
+        <w:rPr>
+          <w:rFonts w:ascii="Segoe UI Light" w:eastAsia="Microsoft YaHei UI Light" w:hAnsi="Segoe UI Light" w:cs="Segoe UI Light"/>
+          <w:sz w:val="18"/>
+          <w:szCs w:val="18"/>
+        </w:rPr>
+        <w:t>ATLAB</w:t>
+      </w:r>
+    </w:p>
+    <w:p>
+      <w:pPr>
+        <w:pStyle w:val="ListBullet"/>
+        <w:spacing w:line="240" w:lineRule="auto"/>
+        <w:jc w:val="both"/>
+        <w:rPr>
+          <w:rFonts w:ascii="Segoe UI Light" w:eastAsia="Microsoft YaHei UI Light" w:hAnsi="Segoe UI Light" w:cs="Segoe UI Light"/>
+          <w:sz w:val="18"/>
+          <w:szCs w:val="18"/>
+        </w:rPr>
+      </w:pPr>
+      <w:r>
+        <w:rPr>
+          <w:rFonts w:ascii="Segoe UI Light" w:eastAsia="Microsoft YaHei UI Light" w:hAnsi="Segoe UI Light" w:cs="Segoe UI Light"/>
+          <w:sz w:val="18"/>
+          <w:szCs w:val="18"/>
+        </w:rPr>
+        <w:t>Familiar with</w:t>
+      </w:r>
+      <w:r>
+        <w:rPr>
+          <w:rFonts w:ascii="Segoe UI Light" w:eastAsia="Microsoft YaHei UI Light" w:hAnsi="Segoe UI Light" w:cs="Segoe UI Light"/>
+          <w:sz w:val="18"/>
+          <w:szCs w:val="18"/>
+        </w:rPr>
+        <w:t xml:space="preserve"> C#</w:t>
+      </w:r>
+      <w:r>
+        <w:rPr>
+          <w:rFonts w:ascii="Segoe UI Light" w:eastAsia="Microsoft YaHei UI Light" w:hAnsi="Segoe UI Light" w:cs="Segoe UI Light"/>
+          <w:sz w:val="18"/>
+          <w:szCs w:val="18"/>
+        </w:rPr>
+        <w:t>, JavaScript</w:t>
+      </w:r>
+      <w:r>
+        <w:rPr>
+          <w:rFonts w:ascii="Segoe UI Light" w:eastAsia="Microsoft YaHei UI Light" w:hAnsi="Segoe UI Light" w:cs="Segoe UI Light"/>
+          <w:sz w:val="18"/>
+          <w:szCs w:val="18"/>
+        </w:rPr>
+        <w:t>, HTML</w:t>
+      </w:r>
+      <w:r>
+        <w:rPr>
+          <w:rFonts w:ascii="Segoe UI Light" w:eastAsia="Microsoft YaHei UI Light" w:hAnsi="Segoe UI Light" w:cs="Segoe UI Light"/>
+          <w:sz w:val="18"/>
+          <w:szCs w:val="18"/>
+        </w:rPr>
+        <w:t>5</w:t>
+      </w:r>
+      <w:r>
+        <w:rPr>
+          <w:rFonts w:ascii="Segoe UI Light" w:eastAsia="Microsoft YaHei UI Light" w:hAnsi="Segoe UI Light" w:cs="Segoe UI Light"/>
+          <w:sz w:val="18"/>
+          <w:szCs w:val="18"/>
+        </w:rPr>
+        <w:t xml:space="preserve"> and CSS</w:t>
+      </w:r>
+    </w:p>
+    <w:p>
+      <w:pPr>
+        <w:pStyle w:val="Heading2"/>
+        <w:jc w:val="both"/>
+        <w:rPr>
+          <w:rFonts w:ascii="Segoe UI Light" w:eastAsia="Microsoft YaHei UI Light" w:hAnsi="Segoe UI Light" w:cs="Segoe UI Light"/>
+          <w:sz w:val="18"/>
+          <w:szCs w:val="18"/>
+        </w:rPr>
+      </w:pPr>
+      <w:r>
+        <w:rPr>
+          <w:rFonts w:ascii="Segoe UI Light" w:eastAsia="Microsoft YaHei UI Light" w:hAnsi="Segoe UI Light" w:cs="Segoe UI Light"/>
+          <w:sz w:val="18"/>
+          <w:szCs w:val="18"/>
+        </w:rPr>
+        <w:t>Technologies</w:t>
+      </w:r>
+    </w:p>
+    <w:p>
+      <w:pPr>
+        <w:pStyle w:val="ListBullet"/>
+        <w:spacing w:line="240" w:lineRule="auto"/>
+        <w:jc w:val="both"/>
+        <w:rPr>
           <w:rStyle w:val="Hyperlink"/>
           <w:rFonts w:ascii="Segoe UI Light" w:eastAsia="Microsoft YaHei UI Light" w:hAnsi="Segoe UI Light" w:cs="Segoe UI Light"/>
           <w:color w:val="404040" w:themeColor="text1" w:themeTint="BF"/>
@@ -1856,7 +1941,7 @@
         </w:rPr>
         <w:t xml:space="preserve">: </w:t>
       </w:r>
-      <w:hyperlink r:id="rId18" w:history="1">
+      <w:hyperlink r:id="rId19" w:history="1">
         <w:r>
           <w:rPr>
             <w:rStyle w:val="Hyperlink"/>
@@ -2358,7 +2443,7 @@
       </w:r>
     </w:p>
     <w:sectPr>
-      <w:footerReference w:type="default" r:id="rId19"/>
+      <w:footerReference w:type="default" r:id="rId20"/>
       <w:pgSz w:w="12240" w:h="15840"/>
       <w:pgMar w:top="1008" w:right="1152" w:bottom="1152" w:left="1152" w:header="720" w:footer="720" w:gutter="0"/>
       <w:pgNumType w:start="1"/>
@@ -5342,7 +5427,7 @@
 </file>
 
 <file path=customXml/itemProps1.xml><?xml version="1.0" encoding="utf-8"?>
-<ds:datastoreItem xmlns:ds="http://schemas.openxmlformats.org/officeDocument/2006/customXml" ds:itemID="{17BEF32A-2B21-4A1E-AE3E-F8EDF933054F}">
+<ds:datastoreItem xmlns:ds="http://schemas.openxmlformats.org/officeDocument/2006/customXml" ds:itemID="{0BAE1C45-500E-4167-98D5-4F39A8F75C87}">
   <ds:schemaRefs>
     <ds:schemaRef ds:uri="http://schemas.openxmlformats.org/officeDocument/2006/bibliography"/>
   </ds:schemaRefs>

</xml_diff>

<commit_message>
add longer actimize description
</commit_message>
<xml_diff>
--- a/Danny Priymak - CV.docx
+++ b/Danny Priymak - CV.docx
@@ -712,10 +712,11 @@
       <w:pPr>
         <w:pStyle w:val="ListBullet"/>
         <w:numPr>
-          <w:ilvl w:val="1"/>
-          <w:numId w:val="21"/>
+          <w:ilvl w:val="0"/>
+          <w:numId w:val="0"/>
         </w:numPr>
         <w:spacing w:line="240" w:lineRule="auto"/>
+        <w:ind w:left="216"/>
         <w:jc w:val="both"/>
         <w:rPr>
           <w:rFonts w:ascii="Segoe UI Light" w:hAnsi="Segoe UI Light" w:cs="Segoe UI Light"/>
@@ -729,7 +730,7 @@
           <w:sz w:val="18"/>
           <w:szCs w:val="18"/>
         </w:rPr>
-        <w:t>I build</w:t>
+        <w:t>I build Serverless Java (using Maven, JUnit5, Lombok) &amp; Python</w:t>
       </w:r>
       <w:r>
         <w:rPr>
@@ -737,7 +738,7 @@
           <w:sz w:val="18"/>
           <w:szCs w:val="18"/>
         </w:rPr>
-        <w:t xml:space="preserve"> Java</w:t>
+        <w:t>3</w:t>
       </w:r>
       <w:r>
         <w:rPr>
@@ -745,167 +746,30 @@
           <w:sz w:val="18"/>
           <w:szCs w:val="18"/>
         </w:rPr>
-        <w:t xml:space="preserve"> (using Maven)</w:t>
-      </w:r>
+        <w:t xml:space="preserve"> backend microservices for a financial crime prevention PaaS on top of AWS. The microservices are deployed via custom-written Jenkins pipelines, Docker containers and Terraform (+</w:t>
+      </w:r>
+      <w:proofErr w:type="spellStart"/>
       <w:r>
         <w:rPr>
           <w:rFonts w:ascii="Segoe UI Light" w:hAnsi="Segoe UI Light" w:cs="Segoe UI Light"/>
           <w:sz w:val="18"/>
           <w:szCs w:val="18"/>
         </w:rPr>
-        <w:t xml:space="preserve"> &amp; Python backend microservices for a </w:t>
-      </w:r>
+        <w:t>Terragrunt</w:t>
+      </w:r>
+      <w:proofErr w:type="spellEnd"/>
       <w:r>
         <w:rPr>
           <w:rFonts w:ascii="Segoe UI Light" w:hAnsi="Segoe UI Light" w:cs="Segoe UI Light"/>
           <w:sz w:val="18"/>
           <w:szCs w:val="18"/>
         </w:rPr>
-        <w:t xml:space="preserve">financial crime prevention </w:t>
-      </w:r>
-      <w:r>
-        <w:rPr>
-          <w:rFonts w:ascii="Segoe UI Light" w:hAnsi="Segoe UI Light" w:cs="Segoe UI Light"/>
-          <w:sz w:val="18"/>
-          <w:szCs w:val="18"/>
-        </w:rPr>
-        <w:t>SaaS platform on top of AWS</w:t>
-      </w:r>
-      <w:r>
-        <w:rPr>
-          <w:rFonts w:ascii="Segoe UI Light" w:hAnsi="Segoe UI Light" w:cs="Segoe UI Light"/>
-          <w:sz w:val="18"/>
-          <w:szCs w:val="18"/>
-        </w:rPr>
-        <w:t>.</w:t>
-      </w:r>
-      <w:r>
-        <w:rPr>
-          <w:rFonts w:ascii="Segoe UI Light" w:hAnsi="Segoe UI Light" w:cs="Segoe UI Light"/>
-          <w:sz w:val="18"/>
-          <w:szCs w:val="18"/>
-        </w:rPr>
-        <w:t xml:space="preserve"> </w:t>
-      </w:r>
-      <w:r>
-        <w:rPr>
-          <w:rFonts w:ascii="Segoe UI Light" w:hAnsi="Segoe UI Light" w:cs="Segoe UI Light"/>
-          <w:sz w:val="18"/>
-          <w:szCs w:val="18"/>
-        </w:rPr>
-        <w:t>The m</w:t>
-      </w:r>
-      <w:r>
-        <w:rPr>
-          <w:rFonts w:ascii="Segoe UI Light" w:hAnsi="Segoe UI Light" w:cs="Segoe UI Light"/>
-          <w:sz w:val="18"/>
-          <w:szCs w:val="18"/>
-        </w:rPr>
-        <w:t>icro</w:t>
-      </w:r>
-      <w:r>
-        <w:rPr>
-          <w:rFonts w:ascii="Segoe UI Light" w:hAnsi="Segoe UI Light" w:cs="Segoe UI Light"/>
-          <w:sz w:val="18"/>
-          <w:szCs w:val="18"/>
-        </w:rPr>
-        <w:t>services are deployed</w:t>
-      </w:r>
-      <w:r>
-        <w:rPr>
-          <w:rFonts w:ascii="Segoe UI Light" w:hAnsi="Segoe UI Light" w:cs="Segoe UI Light"/>
-          <w:sz w:val="18"/>
-          <w:szCs w:val="18"/>
-        </w:rPr>
-        <w:t xml:space="preserve"> via</w:t>
-      </w:r>
-      <w:r>
-        <w:rPr>
-          <w:rFonts w:ascii="Segoe UI Light" w:hAnsi="Segoe UI Light" w:cs="Segoe UI Light"/>
-          <w:sz w:val="18"/>
-          <w:szCs w:val="18"/>
-        </w:rPr>
-        <w:t xml:space="preserve"> custom</w:t>
-      </w:r>
-      <w:r>
-        <w:rPr>
-          <w:rFonts w:ascii="Segoe UI Light" w:hAnsi="Segoe UI Light" w:cs="Segoe UI Light"/>
-          <w:sz w:val="18"/>
-          <w:szCs w:val="18"/>
-        </w:rPr>
-        <w:t>-</w:t>
-      </w:r>
-      <w:r>
-        <w:rPr>
-          <w:rFonts w:ascii="Segoe UI Light" w:hAnsi="Segoe UI Light" w:cs="Segoe UI Light"/>
-          <w:sz w:val="18"/>
-          <w:szCs w:val="18"/>
-        </w:rPr>
-        <w:t>written</w:t>
-      </w:r>
-      <w:r>
-        <w:rPr>
-          <w:rFonts w:ascii="Segoe UI Light" w:hAnsi="Segoe UI Light" w:cs="Segoe UI Light"/>
-          <w:sz w:val="18"/>
-          <w:szCs w:val="18"/>
-        </w:rPr>
-        <w:t xml:space="preserve"> Jenkins pipelines</w:t>
-      </w:r>
-      <w:r>
-        <w:rPr>
-          <w:rFonts w:ascii="Segoe UI Light" w:hAnsi="Segoe UI Light" w:cs="Segoe UI Light"/>
-          <w:sz w:val="18"/>
-          <w:szCs w:val="18"/>
-        </w:rPr>
-        <w:t>,</w:t>
-      </w:r>
-      <w:r>
-        <w:rPr>
-          <w:rFonts w:ascii="Segoe UI Light" w:hAnsi="Segoe UI Light" w:cs="Segoe UI Light"/>
-          <w:sz w:val="18"/>
-          <w:szCs w:val="18"/>
-        </w:rPr>
-        <w:t xml:space="preserve"> Docker containers</w:t>
-      </w:r>
-      <w:r>
-        <w:rPr>
-          <w:rFonts w:ascii="Segoe UI Light" w:hAnsi="Segoe UI Light" w:cs="Segoe UI Light"/>
-          <w:sz w:val="18"/>
-          <w:szCs w:val="18"/>
-        </w:rPr>
-        <w:t xml:space="preserve"> and </w:t>
-      </w:r>
-      <w:r>
-        <w:rPr>
-          <w:rFonts w:ascii="Segoe UI Light" w:hAnsi="Segoe UI Light" w:cs="Segoe UI Light"/>
-          <w:sz w:val="18"/>
-          <w:szCs w:val="18"/>
-        </w:rPr>
-        <w:t>Terraform (+</w:t>
-      </w:r>
-      <w:proofErr w:type="spellStart"/>
-      <w:r>
-        <w:rPr>
-          <w:rFonts w:ascii="Segoe UI Light" w:hAnsi="Segoe UI Light" w:cs="Segoe UI Light"/>
-          <w:sz w:val="18"/>
-          <w:szCs w:val="18"/>
-        </w:rPr>
-        <w:t>Terragrunt</w:t>
-      </w:r>
-      <w:proofErr w:type="spellEnd"/>
-      <w:r>
-        <w:rPr>
-          <w:rFonts w:ascii="Segoe UI Light" w:hAnsi="Segoe UI Light" w:cs="Segoe UI Light"/>
-          <w:sz w:val="18"/>
-          <w:szCs w:val="18"/>
-        </w:rPr>
-        <w:t>) modules.</w:t>
+        <w:t>) modules. The underlying cloud resources are evaluated and chosen with security, performance, and cost-effectiveness in mind, with respect to the required use-case scenarios in question.</w:t>
       </w:r>
     </w:p>
     <w:p>
       <w:pPr>
         <w:pStyle w:val="ListBullet"/>
-        <w:spacing w:line="240" w:lineRule="auto"/>
         <w:rPr>
           <w:rFonts w:ascii="Segoe UI Light" w:hAnsi="Segoe UI Light" w:cs="Segoe UI Light"/>
           <w:sz w:val="18"/>
@@ -969,7 +833,17 @@
           <w:sz w:val="18"/>
           <w:szCs w:val="18"/>
         </w:rPr>
-        <w:t xml:space="preserve">Technical Support Specialist (Student </w:t>
+        <w:t>T</w:t>
+      </w:r>
+      <w:r>
+        <w:rPr>
+          <w:rFonts w:ascii="Segoe UI Light" w:hAnsi="Segoe UI Light" w:cs="Segoe UI Light"/>
+          <w:b/>
+          <w:bCs/>
+          <w:sz w:val="18"/>
+          <w:szCs w:val="18"/>
+        </w:rPr>
+        <w:t xml:space="preserve">echnical Support Specialist (Student </w:t>
       </w:r>
       <w:proofErr w:type="gramStart"/>
       <w:r>
@@ -1239,7 +1113,23 @@
           <w:sz w:val="18"/>
           <w:szCs w:val="18"/>
         </w:rPr>
-        <w:t>A Python- and Selenium-based Instagram bot</w:t>
+        <w:t xml:space="preserve">A Python- and Selenium-based </w:t>
+      </w:r>
+      <w:r>
+        <w:rPr>
+          <w:rFonts w:ascii="Segoe UI Light" w:eastAsia="Microsoft YaHei UI Light" w:hAnsi="Segoe UI Light" w:cs="Segoe UI Light"/>
+          <w:sz w:val="18"/>
+          <w:szCs w:val="18"/>
+        </w:rPr>
+        <w:t xml:space="preserve">open source </w:t>
+      </w:r>
+      <w:r>
+        <w:rPr>
+          <w:rFonts w:ascii="Segoe UI Light" w:eastAsia="Microsoft YaHei UI Light" w:hAnsi="Segoe UI Light" w:cs="Segoe UI Light"/>
+          <w:sz w:val="18"/>
+          <w:szCs w:val="18"/>
+        </w:rPr>
+        <w:t>Instagram bot</w:t>
       </w:r>
       <w:r>
         <w:rPr>
@@ -1432,17 +1322,7 @@
           <w:sz w:val="18"/>
           <w:szCs w:val="18"/>
         </w:rPr>
-        <w:t xml:space="preserve"> compression approac</w:t>
-      </w:r>
-      <w:bookmarkStart w:id="1" w:name="_GoBack"/>
-      <w:bookmarkEnd w:id="1"/>
-      <w:r>
-        <w:rPr>
-          <w:rFonts w:ascii="Segoe UI Light" w:eastAsia="Microsoft YaHei UI Light" w:hAnsi="Segoe UI Light" w:cs="Segoe UI Light"/>
-          <w:sz w:val="18"/>
-          <w:szCs w:val="18"/>
-        </w:rPr>
-        <w:t xml:space="preserve">h </w:t>
+        <w:t xml:space="preserve"> compression approach </w:t>
       </w:r>
       <w:r>
         <w:rPr>
@@ -1498,7 +1378,34 @@
           <w:sz w:val="18"/>
           <w:szCs w:val="18"/>
         </w:rPr>
-        <w:t xml:space="preserve"> compression methods.</w:t>
+        <w:t xml:space="preserve"> compression methods</w:t>
+      </w:r>
+      <w:r>
+        <w:rPr>
+          <w:rFonts w:ascii="Segoe UI Light" w:eastAsia="Microsoft YaHei UI Light" w:hAnsi="Segoe UI Light" w:cs="Segoe UI Light"/>
+          <w:sz w:val="18"/>
+          <w:szCs w:val="18"/>
+        </w:rPr>
+        <w:t xml:space="preserve"> (</w:t>
+      </w:r>
+      <w:hyperlink r:id="rId18" w:history="1">
+        <w:r>
+          <w:rPr>
+            <w:rStyle w:val="Hyperlink"/>
+            <w:rFonts w:ascii="Segoe UI Light" w:eastAsia="Microsoft YaHei UI Light" w:hAnsi="Segoe UI Light" w:cs="Segoe UI Light"/>
+            <w:sz w:val="18"/>
+            <w:szCs w:val="18"/>
+          </w:rPr>
+          <w:t>more info</w:t>
+        </w:r>
+      </w:hyperlink>
+      <w:r>
+        <w:rPr>
+          <w:rFonts w:ascii="Segoe UI Light" w:eastAsia="Microsoft YaHei UI Light" w:hAnsi="Segoe UI Light" w:cs="Segoe UI Light"/>
+          <w:sz w:val="18"/>
+          <w:szCs w:val="18"/>
+        </w:rPr>
+        <w:t>).</w:t>
       </w:r>
     </w:p>
     <w:p>
@@ -1662,9 +1569,17 @@
           <w:sz w:val="18"/>
           <w:szCs w:val="18"/>
         </w:rPr>
+        <w:t>e</w:t>
+      </w:r>
+      <w:r>
+        <w:rPr>
+          <w:rFonts w:ascii="Segoe UI Light" w:eastAsia="Microsoft YaHei UI Light" w:hAnsi="Segoe UI Light" w:cs="Segoe UI Light"/>
+          <w:sz w:val="18"/>
+          <w:szCs w:val="18"/>
+        </w:rPr>
         <w:t xml:space="preserve"> (</w:t>
       </w:r>
-      <w:hyperlink r:id="rId18" w:history="1">
+      <w:hyperlink r:id="rId19" w:history="1">
         <w:r>
           <w:rPr>
             <w:rStyle w:val="Hyperlink"/>
@@ -1683,6 +1598,8 @@
         </w:rPr>
         <w:t>).</w:t>
       </w:r>
+      <w:bookmarkStart w:id="1" w:name="_GoBack"/>
+      <w:bookmarkEnd w:id="1"/>
     </w:p>
     <w:p>
       <w:pPr>
@@ -1941,7 +1858,7 @@
         </w:rPr>
         <w:t xml:space="preserve">: </w:t>
       </w:r>
-      <w:hyperlink r:id="rId19" w:history="1">
+      <w:hyperlink r:id="rId20" w:history="1">
         <w:r>
           <w:rPr>
             <w:rStyle w:val="Hyperlink"/>
@@ -2087,6 +2004,14 @@
         </w:rPr>
         <w:t>Maven</w:t>
       </w:r>
+      <w:r>
+        <w:rPr>
+          <w:rFonts w:ascii="Segoe UI Light" w:eastAsia="Microsoft YaHei UI Light" w:hAnsi="Segoe UI Light" w:cs="Segoe UI Light"/>
+          <w:sz w:val="18"/>
+          <w:szCs w:val="18"/>
+        </w:rPr>
+        <w:t>, JUnit5, Lombok</w:t>
+      </w:r>
     </w:p>
     <w:p>
       <w:pPr>
@@ -2395,31 +2320,7 @@
           <w:sz w:val="18"/>
           <w:szCs w:val="18"/>
         </w:rPr>
-        <w:t>JUCE</w:t>
-      </w:r>
-      <w:r>
-        <w:rPr>
-          <w:rFonts w:ascii="Segoe UI Light" w:eastAsia="Microsoft YaHei UI Light" w:hAnsi="Segoe UI Light" w:cs="Segoe UI Light"/>
-          <w:sz w:val="18"/>
-          <w:szCs w:val="18"/>
-        </w:rPr>
-        <w:t xml:space="preserve"> (C++ audio plugin </w:t>
-      </w:r>
-      <w:r>
-        <w:rPr>
-          <w:rFonts w:ascii="Segoe UI Light" w:eastAsia="Microsoft YaHei UI Light" w:hAnsi="Segoe UI Light" w:cs="Segoe UI Light"/>
-          <w:sz w:val="18"/>
-          <w:szCs w:val="18"/>
-        </w:rPr>
-        <w:t xml:space="preserve">development </w:t>
-      </w:r>
-      <w:r>
-        <w:rPr>
-          <w:rFonts w:ascii="Segoe UI Light" w:eastAsia="Microsoft YaHei UI Light" w:hAnsi="Segoe UI Light" w:cs="Segoe UI Light"/>
-          <w:sz w:val="18"/>
-          <w:szCs w:val="18"/>
-        </w:rPr>
-        <w:t>framework)</w:t>
+        <w:t>Unity</w:t>
       </w:r>
     </w:p>
     <w:p>
@@ -2439,11 +2340,35 @@
           <w:sz w:val="18"/>
           <w:szCs w:val="18"/>
         </w:rPr>
-        <w:t>Unity</w:t>
+        <w:t>JUCE</w:t>
+      </w:r>
+      <w:r>
+        <w:rPr>
+          <w:rFonts w:ascii="Segoe UI Light" w:eastAsia="Microsoft YaHei UI Light" w:hAnsi="Segoe UI Light" w:cs="Segoe UI Light"/>
+          <w:sz w:val="18"/>
+          <w:szCs w:val="18"/>
+        </w:rPr>
+        <w:t xml:space="preserve"> (C++ audio plugin </w:t>
+      </w:r>
+      <w:r>
+        <w:rPr>
+          <w:rFonts w:ascii="Segoe UI Light" w:eastAsia="Microsoft YaHei UI Light" w:hAnsi="Segoe UI Light" w:cs="Segoe UI Light"/>
+          <w:sz w:val="18"/>
+          <w:szCs w:val="18"/>
+        </w:rPr>
+        <w:t xml:space="preserve">development </w:t>
+      </w:r>
+      <w:r>
+        <w:rPr>
+          <w:rFonts w:ascii="Segoe UI Light" w:eastAsia="Microsoft YaHei UI Light" w:hAnsi="Segoe UI Light" w:cs="Segoe UI Light"/>
+          <w:sz w:val="18"/>
+          <w:szCs w:val="18"/>
+        </w:rPr>
+        <w:t>framework)</w:t>
       </w:r>
     </w:p>
     <w:sectPr>
-      <w:footerReference w:type="default" r:id="rId20"/>
+      <w:footerReference w:type="default" r:id="rId21"/>
       <w:pgSz w:w="12240" w:h="15840"/>
       <w:pgMar w:top="1008" w:right="1152" w:bottom="1152" w:left="1152" w:header="720" w:footer="720" w:gutter="0"/>
       <w:pgNumType w:start="1"/>
@@ -2709,10 +2634,11 @@
   <w:abstractNum w:abstractNumId="9" w15:restartNumberingAfterBreak="0">
     <w:nsid w:val="FFFFFF89"/>
     <w:multiLevelType w:val="singleLevel"/>
-    <w:tmpl w:val="FA342E10"/>
+    <w:tmpl w:val="C272483A"/>
     <w:lvl w:ilvl="0">
       <w:start w:val="1"/>
       <w:numFmt w:val="bullet"/>
+      <w:pStyle w:val="ListBullet"/>
       <w:lvlText w:val="·"/>
       <w:lvlJc w:val="left"/>
       <w:pPr>
@@ -4396,7 +4322,6 @@
   <w:style w:type="character" w:default="1" w:styleId="DefaultParagraphFont">
     <w:name w:val="Default Paragraph Font"/>
     <w:uiPriority w:val="1"/>
-    <w:semiHidden/>
     <w:unhideWhenUsed/>
   </w:style>
   <w:style w:type="table" w:default="1" w:styleId="TableNormal">
@@ -5427,7 +5352,7 @@
 </file>
 
 <file path=customXml/itemProps1.xml><?xml version="1.0" encoding="utf-8"?>
-<ds:datastoreItem xmlns:ds="http://schemas.openxmlformats.org/officeDocument/2006/customXml" ds:itemID="{0BAE1C45-500E-4167-98D5-4F39A8F75C87}">
+<ds:datastoreItem xmlns:ds="http://schemas.openxmlformats.org/officeDocument/2006/customXml" ds:itemID="{8184830E-D036-4D03-87BF-9D28C48F5175}">
   <ds:schemaRefs>
     <ds:schemaRef ds:uri="http://schemas.openxmlformats.org/officeDocument/2006/bibliography"/>
   </ds:schemaRefs>

</xml_diff>

<commit_message>
add certification link to icon
</commit_message>
<xml_diff>
--- a/Danny Priymak - CV.docx
+++ b/Danny Priymak - CV.docx
@@ -2293,15 +2293,7 @@
           <w:sz w:val="18"/>
           <w:szCs w:val="18"/>
         </w:rPr>
-        <w:t xml:space="preserve">, </w:t>
-      </w:r>
-      <w:r>
-        <w:rPr>
-          <w:rFonts w:ascii="Segoe UI Light" w:eastAsia="Microsoft YaHei UI Light" w:hAnsi="Segoe UI Light" w:cs="Segoe UI Light"/>
-          <w:sz w:val="18"/>
-          <w:szCs w:val="18"/>
-        </w:rPr>
-        <w:t>Selenium (Python SDK)</w:t>
+        <w:t>, Selenium (Python SDK)</w:t>
       </w:r>
       <w:r>
         <w:rPr>
@@ -2338,6 +2330,8 @@
         </w:rPr>
         <w:t>CERTIFICATIONS</w:t>
       </w:r>
+      <w:bookmarkStart w:id="1" w:name="_GoBack"/>
+      <w:bookmarkEnd w:id="1"/>
     </w:p>
     <w:p>
       <w:pPr>
@@ -2354,8 +2348,6 @@
           <w:szCs w:val="18"/>
         </w:rPr>
       </w:pPr>
-      <w:bookmarkStart w:id="1" w:name="_GoBack"/>
-      <w:bookmarkEnd w:id="1"/>
       <w:r>
         <w:rPr>
           <w:rFonts w:ascii="Segoe UI Light" w:eastAsia="Microsoft YaHei UI Light" w:hAnsi="Segoe UI Light" w:cs="Segoe UI Light"/>
@@ -2364,10 +2356,12 @@
           <w:szCs w:val="18"/>
         </w:rPr>
         <w:drawing>
-          <wp:inline distT="0" distB="0" distL="0" distR="0" wp14:anchorId="3DFD794C" wp14:editId="35607A6E">
+          <wp:inline distT="0" distB="0" distL="0" distR="0" wp14:anchorId="3DFD794C" wp14:editId="24431864">
             <wp:extent cx="794702" cy="794702"/>
             <wp:effectExtent l="0" t="0" r="5715" b="5715"/>
-            <wp:docPr id="4" name="Picture 4" descr="A close up of a sign&#10;&#10;Description automatically generated"/>
+            <wp:docPr id="4" name="Picture 4" descr="A close up of a sign&#10;&#10;Description automatically generated">
+              <a:hlinkClick xmlns:a="http://schemas.openxmlformats.org/drawingml/2006/main" r:id="rId21"/>
+            </wp:docPr>
             <wp:cNvGraphicFramePr>
               <a:graphicFrameLocks xmlns:a="http://schemas.openxmlformats.org/drawingml/2006/main" noChangeAspect="1"/>
             </wp:cNvGraphicFramePr>
@@ -2375,11 +2369,13 @@
               <a:graphicData uri="http://schemas.openxmlformats.org/drawingml/2006/picture">
                 <pic:pic xmlns:pic="http://schemas.openxmlformats.org/drawingml/2006/picture">
                   <pic:nvPicPr>
-                    <pic:cNvPr id="4" name="AWS-Certified_Solutions-Architect_Associate_512x512.d82aee07920970350c427c8d0542bc239180a486.png"/>
+                    <pic:cNvPr id="4" name="Picture 4" descr="A close up of a sign&#10;&#10;Description automatically generated">
+                      <a:hlinkClick r:id="rId21"/>
+                    </pic:cNvPr>
                     <pic:cNvPicPr/>
                   </pic:nvPicPr>
                   <pic:blipFill>
-                    <a:blip r:embed="rId21" cstate="print">
+                    <a:blip r:embed="rId22" cstate="print">
                       <a:extLst>
                         <a:ext uri="{28A0092B-C50C-407E-A947-70E740481C1C}">
                           <a14:useLocalDpi xmlns:a14="http://schemas.microsoft.com/office/drawing/2010/main" val="0"/>
@@ -2407,7 +2403,7 @@
       </w:r>
     </w:p>
     <w:sectPr>
-      <w:footerReference w:type="default" r:id="rId22"/>
+      <w:footerReference w:type="default" r:id="rId23"/>
       <w:pgSz w:w="12240" w:h="15840"/>
       <w:pgMar w:top="1008" w:right="1152" w:bottom="1152" w:left="1152" w:header="720" w:footer="720" w:gutter="0"/>
       <w:pgNumType w:start="1"/>
@@ -2677,7 +2673,6 @@
     <w:lvl w:ilvl="0">
       <w:start w:val="1"/>
       <w:numFmt w:val="bullet"/>
-      <w:pStyle w:val="ListBullet"/>
       <w:lvlText w:val="·"/>
       <w:lvlJc w:val="left"/>
       <w:pPr>
@@ -5392,7 +5387,7 @@
 </file>
 
 <file path=customXml/itemProps1.xml><?xml version="1.0" encoding="utf-8"?>
-<ds:datastoreItem xmlns:ds="http://schemas.openxmlformats.org/officeDocument/2006/customXml" ds:itemID="{C3938265-BE10-4465-95CC-0394EF4E9344}">
+<ds:datastoreItem xmlns:ds="http://schemas.openxmlformats.org/officeDocument/2006/customXml" ds:itemID="{E31988F2-0B09-4692-A068-FA441D336A79}">
   <ds:schemaRefs>
     <ds:schemaRef ds:uri="http://schemas.openxmlformats.org/officeDocument/2006/bibliography"/>
   </ds:schemaRefs>

</xml_diff>

<commit_message>
update nice actimize description
</commit_message>
<xml_diff>
--- a/Danny Priymak - CV.docx
+++ b/Danny Priymak - CV.docx
@@ -248,25 +248,7 @@
                 <w:sz w:val="18"/>
                 <w:szCs w:val="18"/>
               </w:rPr>
-              <w:t>+972-</w:t>
-            </w:r>
-            <w:proofErr w:type="gramStart"/>
-            <w:r>
-              <w:rPr>
-                <w:rFonts w:ascii="Segoe UI Light" w:eastAsia="Microsoft YaHei UI Light" w:hAnsi="Segoe UI Light" w:cs="Segoe UI Light"/>
-                <w:sz w:val="18"/>
-                <w:szCs w:val="18"/>
-              </w:rPr>
-              <w:t>545832118  |</w:t>
-            </w:r>
-            <w:proofErr w:type="gramEnd"/>
-            <w:r>
-              <w:rPr>
-                <w:rFonts w:ascii="Segoe UI Light" w:eastAsia="Microsoft YaHei UI Light" w:hAnsi="Segoe UI Light" w:cs="Segoe UI Light"/>
-                <w:sz w:val="18"/>
-                <w:szCs w:val="18"/>
-              </w:rPr>
-              <w:t>  dannypriymak@gmail.com</w:t>
+              <w:t>+972-545832118  |  dannypriymak@gmail.com</w:t>
             </w:r>
           </w:p>
         </w:tc>
@@ -762,35 +744,15 @@
           <w:sz w:val="18"/>
           <w:szCs w:val="18"/>
         </w:rPr>
-        <w:t xml:space="preserve">Cloud Software </w:t>
-      </w:r>
-      <w:proofErr w:type="gramStart"/>
+        <w:t xml:space="preserve">Cloud Software Engineer  </w:t>
+      </w:r>
       <w:r>
         <w:rPr>
           <w:rFonts w:ascii="Segoe UI Light" w:hAnsi="Segoe UI Light" w:cs="Segoe UI Light"/>
-          <w:b/>
-          <w:bCs/>
-          <w:sz w:val="18"/>
-          <w:szCs w:val="18"/>
-        </w:rPr>
-        <w:t xml:space="preserve">Engineer  </w:t>
-      </w:r>
-      <w:r>
-        <w:rPr>
-          <w:rFonts w:ascii="Segoe UI Light" w:hAnsi="Segoe UI Light" w:cs="Segoe UI Light"/>
-          <w:sz w:val="18"/>
-          <w:szCs w:val="18"/>
-        </w:rPr>
-        <w:t>|</w:t>
-      </w:r>
-      <w:proofErr w:type="gramEnd"/>
-      <w:r>
-        <w:rPr>
-          <w:rFonts w:ascii="Segoe UI Light" w:hAnsi="Segoe UI Light" w:cs="Segoe UI Light"/>
-          <w:sz w:val="18"/>
-          <w:szCs w:val="18"/>
-        </w:rPr>
-        <w:t xml:space="preserve">  NICE </w:t>
+          <w:sz w:val="18"/>
+          <w:szCs w:val="18"/>
+        </w:rPr>
+        <w:t xml:space="preserve">|  NICE </w:t>
       </w:r>
       <w:proofErr w:type="spellStart"/>
       <w:r>
@@ -828,7 +790,6 @@
         </w:numPr>
         <w:spacing w:line="240" w:lineRule="auto"/>
         <w:ind w:left="216"/>
-        <w:jc w:val="both"/>
         <w:rPr>
           <w:rFonts w:ascii="Segoe UI Light" w:hAnsi="Segoe UI Light" w:cs="Segoe UI Light"/>
           <w:sz w:val="18"/>
@@ -841,7 +802,7 @@
           <w:sz w:val="18"/>
           <w:szCs w:val="18"/>
         </w:rPr>
-        <w:t xml:space="preserve">Building traditional, as well as Serverless end-to-end Java 11 backend REST APIs and microservices (using Maven, Spring, </w:t>
+        <w:t xml:space="preserve">Building traditional as well as Serverless end-to-end Java 11 backend services using REST APIs in a microservices architecture (using Maven, Spring Boot, </w:t>
       </w:r>
       <w:proofErr w:type="spellStart"/>
       <w:r>
@@ -859,7 +820,7 @@
           <w:sz w:val="18"/>
           <w:szCs w:val="18"/>
         </w:rPr>
-        <w:t>, JUnit5) for a financial crime prevention PaaS on top of AWS</w:t>
+        <w:t>, JUnit5) for a financial crime prevention Platform-as-a-Service on top of various AWS services (mainly DynamoDB, Lambda, API Gateway, S3, IAM, EC2).</w:t>
       </w:r>
       <w:r>
         <w:rPr>
@@ -867,7 +828,7 @@
           <w:sz w:val="18"/>
           <w:szCs w:val="18"/>
         </w:rPr>
-        <w:t xml:space="preserve">. </w:t>
+        <w:t xml:space="preserve"> </w:t>
       </w:r>
       <w:r>
         <w:rPr>
@@ -875,21 +836,19 @@
           <w:sz w:val="18"/>
           <w:szCs w:val="18"/>
         </w:rPr>
-        <w:t>Deployment in Docker containers orchestrated by Kubernetes, via Terraform modules.</w:t>
-      </w:r>
-      <w:bookmarkStart w:id="0" w:name="_GoBack"/>
-      <w:bookmarkEnd w:id="0"/>
+        <w:t>CI/CD using Jenkins pipelines and Maven, deployment in Docker containers orchestrated by Kubernetes, via Terraform modules.</w:t>
+      </w:r>
     </w:p>
     <w:p>
       <w:pPr>
         <w:pStyle w:val="ListBullet"/>
-        <w:spacing w:line="240" w:lineRule="auto"/>
         <w:rPr>
           <w:rFonts w:ascii="Segoe UI Light" w:hAnsi="Segoe UI Light" w:cs="Segoe UI Light"/>
           <w:sz w:val="18"/>
           <w:szCs w:val="18"/>
         </w:rPr>
       </w:pPr>
+      <w:proofErr w:type="spellStart"/>
       <w:r>
         <w:rPr>
           <w:rFonts w:ascii="Segoe UI Light" w:hAnsi="Segoe UI Light" w:cs="Segoe UI Light"/>
@@ -898,9 +857,10 @@
           <w:sz w:val="18"/>
           <w:szCs w:val="18"/>
         </w:rPr>
-        <w:t xml:space="preserve">Software QA Engineer (Student </w:t>
-      </w:r>
-      <w:proofErr w:type="gramStart"/>
+        <w:t>Soft</w:t>
+      </w:r>
+      <w:bookmarkStart w:id="0" w:name="_GoBack"/>
+      <w:bookmarkEnd w:id="0"/>
       <w:r>
         <w:rPr>
           <w:rFonts w:ascii="Segoe UI Light" w:hAnsi="Segoe UI Light" w:cs="Segoe UI Light"/>
@@ -909,36 +869,9 @@
           <w:sz w:val="18"/>
           <w:szCs w:val="18"/>
         </w:rPr>
-        <w:t>Position)</w:t>
-      </w:r>
-      <w:r>
-        <w:rPr>
-          <w:rFonts w:ascii="Segoe UI Light" w:hAnsi="Segoe UI Light" w:cs="Segoe UI Light"/>
-          <w:sz w:val="18"/>
-          <w:szCs w:val="18"/>
-        </w:rPr>
-        <w:t xml:space="preserve">  |</w:t>
-      </w:r>
-      <w:proofErr w:type="gramEnd"/>
-      <w:r>
-        <w:rPr>
-          <w:rFonts w:ascii="Segoe UI Light" w:hAnsi="Segoe UI Light" w:cs="Segoe UI Light"/>
-          <w:sz w:val="18"/>
-          <w:szCs w:val="18"/>
-        </w:rPr>
-        <w:t xml:space="preserve">  Wix.com  |  2017</w:t>
-      </w:r>
-    </w:p>
-    <w:p>
-      <w:pPr>
-        <w:pStyle w:val="ListBullet"/>
-        <w:spacing w:line="240" w:lineRule="auto"/>
-        <w:rPr>
-          <w:rFonts w:ascii="Segoe UI Light" w:hAnsi="Segoe UI Light" w:cs="Segoe UI Light"/>
-          <w:sz w:val="18"/>
-          <w:szCs w:val="18"/>
-        </w:rPr>
-      </w:pPr>
+        <w:t>ware</w:t>
+      </w:r>
+      <w:proofErr w:type="spellEnd"/>
       <w:r>
         <w:rPr>
           <w:rFonts w:ascii="Segoe UI Light" w:hAnsi="Segoe UI Light" w:cs="Segoe UI Light"/>
@@ -947,8 +880,27 @@
           <w:sz w:val="18"/>
           <w:szCs w:val="18"/>
         </w:rPr>
-        <w:t>T</w:t>
-      </w:r>
+        <w:t xml:space="preserve"> QA Engineer (Student Position)</w:t>
+      </w:r>
+      <w:r>
+        <w:rPr>
+          <w:rFonts w:ascii="Segoe UI Light" w:hAnsi="Segoe UI Light" w:cs="Segoe UI Light"/>
+          <w:sz w:val="18"/>
+          <w:szCs w:val="18"/>
+        </w:rPr>
+        <w:t xml:space="preserve">  |  Wix.com  |  2017</w:t>
+      </w:r>
+    </w:p>
+    <w:p>
+      <w:pPr>
+        <w:pStyle w:val="ListBullet"/>
+        <w:spacing w:line="240" w:lineRule="auto"/>
+        <w:rPr>
+          <w:rFonts w:ascii="Segoe UI Light" w:hAnsi="Segoe UI Light" w:cs="Segoe UI Light"/>
+          <w:sz w:val="18"/>
+          <w:szCs w:val="18"/>
+        </w:rPr>
+      </w:pPr>
       <w:r>
         <w:rPr>
           <w:rFonts w:ascii="Segoe UI Light" w:hAnsi="Segoe UI Light" w:cs="Segoe UI Light"/>
@@ -957,9 +909,8 @@
           <w:sz w:val="18"/>
           <w:szCs w:val="18"/>
         </w:rPr>
-        <w:t xml:space="preserve">echnical Support Specialist (Student </w:t>
-      </w:r>
-      <w:proofErr w:type="gramStart"/>
+        <w:t>T</w:t>
+      </w:r>
       <w:r>
         <w:rPr>
           <w:rFonts w:ascii="Segoe UI Light" w:hAnsi="Segoe UI Light" w:cs="Segoe UI Light"/>
@@ -968,7 +919,7 @@
           <w:sz w:val="18"/>
           <w:szCs w:val="18"/>
         </w:rPr>
-        <w:t>Position)</w:t>
+        <w:t>echnical Support Specialist (Student Position)</w:t>
       </w:r>
       <w:r>
         <w:rPr>
@@ -976,16 +927,7 @@
           <w:sz w:val="18"/>
           <w:szCs w:val="18"/>
         </w:rPr>
-        <w:t>  |</w:t>
-      </w:r>
-      <w:proofErr w:type="gramEnd"/>
-      <w:r>
-        <w:rPr>
-          <w:rFonts w:ascii="Segoe UI Light" w:hAnsi="Segoe UI Light" w:cs="Segoe UI Light"/>
-          <w:sz w:val="18"/>
-          <w:szCs w:val="18"/>
-        </w:rPr>
-        <w:t>  Wix.com  |  2016-2017</w:t>
+        <w:t>  |  Wix.com  |  2016-2017</w:t>
       </w:r>
     </w:p>
     <w:p>
@@ -1006,35 +948,15 @@
           <w:sz w:val="18"/>
           <w:szCs w:val="18"/>
         </w:rPr>
-        <w:t xml:space="preserve">Software QA Engineer (Student </w:t>
-      </w:r>
-      <w:proofErr w:type="gramStart"/>
+        <w:t>Software QA Engineer (Student Position)</w:t>
+      </w:r>
       <w:r>
         <w:rPr>
           <w:rFonts w:ascii="Segoe UI Light" w:hAnsi="Segoe UI Light" w:cs="Segoe UI Light"/>
-          <w:b/>
-          <w:bCs/>
-          <w:sz w:val="18"/>
-          <w:szCs w:val="18"/>
-        </w:rPr>
-        <w:t>Position)</w:t>
-      </w:r>
-      <w:r>
-        <w:rPr>
-          <w:rFonts w:ascii="Segoe UI Light" w:hAnsi="Segoe UI Light" w:cs="Segoe UI Light"/>
-          <w:sz w:val="18"/>
-          <w:szCs w:val="18"/>
-        </w:rPr>
-        <w:t>  |</w:t>
-      </w:r>
-      <w:proofErr w:type="gramEnd"/>
-      <w:r>
-        <w:rPr>
-          <w:rFonts w:ascii="Segoe UI Light" w:hAnsi="Segoe UI Light" w:cs="Segoe UI Light"/>
-          <w:sz w:val="18"/>
-          <w:szCs w:val="18"/>
-        </w:rPr>
-        <w:t>  GE Healthcare  |  2015-2016</w:t>
+          <w:sz w:val="18"/>
+          <w:szCs w:val="18"/>
+        </w:rPr>
+        <w:t>  |  GE Healthcare  |  2015-2016</w:t>
       </w:r>
     </w:p>
     <w:p>
@@ -1918,16 +1840,7 @@
           <w:sz w:val="18"/>
           <w:szCs w:val="18"/>
         </w:rPr>
-        <w:t xml:space="preserve">Git &amp; </w:t>
-      </w:r>
-      <w:proofErr w:type="gramStart"/>
-      <w:r>
-        <w:rPr>
-          <w:rFonts w:ascii="Segoe UI Light" w:eastAsia="Microsoft YaHei UI Light" w:hAnsi="Segoe UI Light" w:cs="Segoe UI Light"/>
-          <w:sz w:val="18"/>
-          <w:szCs w:val="18"/>
-        </w:rPr>
-        <w:t xml:space="preserve">GitHub </w:t>
+        <w:t xml:space="preserve">Git &amp; GitHub </w:t>
       </w:r>
       <w:r>
         <w:rPr>
@@ -1945,7 +1858,6 @@
         </w:rPr>
         <w:t>|</w:t>
       </w:r>
-      <w:proofErr w:type="gramEnd"/>
       <w:r>
         <w:rPr>
           <w:rFonts w:ascii="Segoe UI Light" w:eastAsia="Microsoft YaHei UI Light" w:hAnsi="Segoe UI Light" w:cs="Segoe UI Light"/>
@@ -4002,6 +3914,7 @@
     <w:lsdException w:name="HTML Sample" w:semiHidden="1" w:unhideWhenUsed="1"/>
     <w:lsdException w:name="HTML Typewriter" w:semiHidden="1" w:unhideWhenUsed="1"/>
     <w:lsdException w:name="HTML Variable" w:semiHidden="1" w:unhideWhenUsed="1"/>
+    <w:lsdException w:name="Normal Table" w:semiHidden="1" w:unhideWhenUsed="1"/>
     <w:lsdException w:name="annotation subject" w:semiHidden="1" w:unhideWhenUsed="1"/>
     <w:lsdException w:name="No List" w:semiHidden="1" w:unhideWhenUsed="1"/>
     <w:lsdException w:name="Outline List 1" w:semiHidden="1" w:unhideWhenUsed="1"/>
@@ -4048,8 +3961,10 @@
     <w:lsdException w:name="Table Subtle 2" w:semiHidden="1" w:unhideWhenUsed="1"/>
     <w:lsdException w:name="Table Web 1" w:semiHidden="1" w:unhideWhenUsed="1"/>
     <w:lsdException w:name="Table Web 2" w:semiHidden="1" w:unhideWhenUsed="1"/>
+    <w:lsdException w:name="Table Web 3" w:semiHidden="1" w:unhideWhenUsed="1"/>
     <w:lsdException w:name="Balloon Text" w:semiHidden="1" w:unhideWhenUsed="1"/>
     <w:lsdException w:name="Table Grid" w:uiPriority="39"/>
+    <w:lsdException w:name="Table Theme" w:semiHidden="1" w:unhideWhenUsed="1"/>
     <w:lsdException w:name="Placeholder Text" w:semiHidden="1"/>
     <w:lsdException w:name="No Spacing" w:semiHidden="1" w:uiPriority="36" w:unhideWhenUsed="1"/>
     <w:lsdException w:name="Light Shading" w:uiPriority="60"/>
@@ -5404,7 +5319,7 @@
 </file>
 
 <file path=customXml/itemProps1.xml><?xml version="1.0" encoding="utf-8"?>
-<ds:datastoreItem xmlns:ds="http://schemas.openxmlformats.org/officeDocument/2006/customXml" ds:itemID="{4F24BA4E-9094-41CE-A4FE-BF28100EA3ED}">
+<ds:datastoreItem xmlns:ds="http://schemas.openxmlformats.org/officeDocument/2006/customXml" ds:itemID="{734E3E1F-B2A3-4CCA-8D72-BFB1E9F9F4AD}">
   <ds:schemaRefs>
     <ds:schemaRef ds:uri="http://schemas.openxmlformats.org/officeDocument/2006/bibliography"/>
   </ds:schemaRefs>

</xml_diff>

<commit_message>
update dbs and spring->spring boot
</commit_message>
<xml_diff>
--- a/Danny Priymak - CV.docx
+++ b/Danny Priymak - CV.docx
@@ -770,18 +770,34 @@
           <w:sz w:val="18"/>
           <w:szCs w:val="18"/>
         </w:rPr>
-        <w:t xml:space="preserve">|  NICE Actimize  |  </w:t>
-      </w:r>
+        <w:t xml:space="preserve">|  NICE </w:t>
+      </w:r>
+      <w:proofErr w:type="spellStart"/>
       <w:r>
         <w:rPr>
           <w:rFonts w:ascii="Segoe UI Light" w:hAnsi="Segoe UI Light" w:cs="Segoe UI Light"/>
           <w:sz w:val="18"/>
           <w:szCs w:val="18"/>
         </w:rPr>
+        <w:t>Actimize</w:t>
+      </w:r>
+      <w:proofErr w:type="spellEnd"/>
+      <w:r>
+        <w:rPr>
+          <w:rFonts w:ascii="Segoe UI Light" w:hAnsi="Segoe UI Light" w:cs="Segoe UI Light"/>
+          <w:sz w:val="18"/>
+          <w:szCs w:val="18"/>
+        </w:rPr>
+        <w:t xml:space="preserve">  |  </w:t>
+      </w:r>
+      <w:r>
+        <w:rPr>
+          <w:rFonts w:ascii="Segoe UI Light" w:hAnsi="Segoe UI Light" w:cs="Segoe UI Light"/>
+          <w:sz w:val="18"/>
+          <w:szCs w:val="18"/>
+        </w:rPr>
         <w:t>May</w:t>
       </w:r>
-      <w:bookmarkStart w:id="0" w:name="_GoBack"/>
-      <w:bookmarkEnd w:id="0"/>
       <w:r>
         <w:rPr>
           <w:rFonts w:ascii="Segoe UI Light" w:hAnsi="Segoe UI Light" w:cs="Segoe UI Light"/>
@@ -820,14 +836,32 @@
           <w:sz w:val="18"/>
           <w:szCs w:val="18"/>
         </w:rPr>
-        <w:t>Building traditional as well as Serverless end-to-end Java backend services using REST APIs in a microservices architecture (using Maven, Spring Boot, OpenAPI, J</w:t>
-      </w:r>
+        <w:t xml:space="preserve">Building traditional as well as Serverless end-to-end Java backend services using REST APIs in a microservices architecture (using Maven, Spring Boot, </w:t>
+      </w:r>
+      <w:proofErr w:type="spellStart"/>
       <w:r>
         <w:rPr>
           <w:rFonts w:ascii="Segoe UI Light" w:hAnsi="Segoe UI Light" w:cs="Segoe UI Light"/>
           <w:sz w:val="18"/>
           <w:szCs w:val="18"/>
         </w:rPr>
+        <w:t>OpenAPI</w:t>
+      </w:r>
+      <w:proofErr w:type="spellEnd"/>
+      <w:r>
+        <w:rPr>
+          <w:rFonts w:ascii="Segoe UI Light" w:hAnsi="Segoe UI Light" w:cs="Segoe UI Light"/>
+          <w:sz w:val="18"/>
+          <w:szCs w:val="18"/>
+        </w:rPr>
+        <w:t>, J</w:t>
+      </w:r>
+      <w:r>
+        <w:rPr>
+          <w:rFonts w:ascii="Segoe UI Light" w:hAnsi="Segoe UI Light" w:cs="Segoe UI Light"/>
+          <w:sz w:val="18"/>
+          <w:szCs w:val="18"/>
+        </w:rPr>
         <w:t>U</w:t>
       </w:r>
       <w:r>
@@ -876,8 +910,34 @@
           <w:sz w:val="18"/>
           <w:szCs w:val="18"/>
         </w:rPr>
-        <w:t xml:space="preserve"> alongside Apache Kafka and Apache Flink</w:t>
-      </w:r>
+        <w:t xml:space="preserve"> alongside</w:t>
+      </w:r>
+      <w:r>
+        <w:rPr>
+          <w:rFonts w:ascii="Segoe UI Light" w:hAnsi="Segoe UI Light" w:cs="Segoe UI Light"/>
+          <w:sz w:val="18"/>
+          <w:szCs w:val="18"/>
+        </w:rPr>
+        <w:t xml:space="preserve"> PostgreSQL,</w:t>
+      </w:r>
+      <w:r>
+        <w:rPr>
+          <w:rFonts w:ascii="Segoe UI Light" w:hAnsi="Segoe UI Light" w:cs="Segoe UI Light"/>
+          <w:sz w:val="18"/>
+          <w:szCs w:val="18"/>
+        </w:rPr>
+        <w:t xml:space="preserve"> Apache Kafka and Apache </w:t>
+      </w:r>
+      <w:proofErr w:type="spellStart"/>
+      <w:r>
+        <w:rPr>
+          <w:rFonts w:ascii="Segoe UI Light" w:hAnsi="Segoe UI Light" w:cs="Segoe UI Light"/>
+          <w:sz w:val="18"/>
+          <w:szCs w:val="18"/>
+        </w:rPr>
+        <w:t>Flink</w:t>
+      </w:r>
+      <w:proofErr w:type="spellEnd"/>
       <w:r>
         <w:rPr>
           <w:rFonts w:ascii="Segoe UI Light" w:hAnsi="Segoe UI Light" w:cs="Segoe UI Light"/>
@@ -1039,6 +1099,7 @@
           <w:szCs w:val="18"/>
         </w:rPr>
       </w:pPr>
+      <w:proofErr w:type="spellStart"/>
       <w:r>
         <w:rPr>
           <w:rFonts w:ascii="Segoe UI Light" w:eastAsia="Microsoft YaHei UI Light" w:hAnsi="Segoe UI Light" w:cs="Segoe UI Light"/>
@@ -1049,7 +1110,8 @@
         </w:rPr>
         <w:t>Kyoob</w:t>
       </w:r>
-      <w:bookmarkStart w:id="1" w:name="_Hlk4659903"/>
+      <w:bookmarkStart w:id="0" w:name="_Hlk4659903"/>
+      <w:proofErr w:type="spellEnd"/>
       <w:r>
         <w:rPr>
           <w:rFonts w:ascii="Segoe UI Light" w:eastAsia="Microsoft YaHei UI Light" w:hAnsi="Segoe UI Light" w:cs="Segoe UI Light"/>
@@ -1078,7 +1140,7 @@
         </w:rPr>
         <w:t xml:space="preserve"> </w:t>
       </w:r>
-      <w:bookmarkEnd w:id="1"/>
+      <w:bookmarkEnd w:id="0"/>
       <w:r>
         <w:rPr>
           <w:rFonts w:ascii="Segoe UI Light" w:eastAsia="Microsoft YaHei UI Light" w:hAnsi="Segoe UI Light" w:cs="Segoe UI Light"/>
@@ -1145,6 +1207,7 @@
           <w:szCs w:val="18"/>
         </w:rPr>
       </w:pPr>
+      <w:proofErr w:type="spellStart"/>
       <w:r>
         <w:rPr>
           <w:rFonts w:ascii="Segoe UI Light" w:eastAsia="Microsoft YaHei UI Light" w:hAnsi="Segoe UI Light" w:cs="Segoe UI Light"/>
@@ -1153,7 +1216,18 @@
           <w:sz w:val="18"/>
           <w:szCs w:val="18"/>
         </w:rPr>
-        <w:t xml:space="preserve">Cybogram </w:t>
+        <w:t>Cybogram</w:t>
+      </w:r>
+      <w:proofErr w:type="spellEnd"/>
+      <w:r>
+        <w:rPr>
+          <w:rFonts w:ascii="Segoe UI Light" w:eastAsia="Microsoft YaHei UI Light" w:hAnsi="Segoe UI Light" w:cs="Segoe UI Light"/>
+          <w:b/>
+          <w:bCs/>
+          <w:sz w:val="18"/>
+          <w:szCs w:val="18"/>
+        </w:rPr>
+        <w:t xml:space="preserve"> </w:t>
       </w:r>
       <w:r>
         <w:rPr>
@@ -1561,6 +1635,7 @@
         </w:rPr>
         <w:t xml:space="preserve">primitive prebuilt </w:t>
       </w:r>
+      <w:proofErr w:type="spellStart"/>
       <w:r>
         <w:rPr>
           <w:rFonts w:ascii="Segoe UI Light" w:eastAsia="Microsoft YaHei UI Light" w:hAnsi="Segoe UI Light" w:cs="Segoe UI Light"/>
@@ -1569,6 +1644,7 @@
         </w:rPr>
         <w:t>libgraph</w:t>
       </w:r>
+      <w:proofErr w:type="spellEnd"/>
       <w:r>
         <w:rPr>
           <w:rFonts w:ascii="Segoe UI Light" w:eastAsia="Microsoft YaHei UI Light" w:hAnsi="Segoe UI Light" w:cs="Segoe UI Light"/>
@@ -1607,7 +1683,25 @@
           <w:sz w:val="18"/>
           <w:szCs w:val="18"/>
         </w:rPr>
-        <w:t>, testing via integrated Googletest suit</w:t>
+        <w:t xml:space="preserve">, testing via integrated </w:t>
+      </w:r>
+      <w:proofErr w:type="spellStart"/>
+      <w:r>
+        <w:rPr>
+          <w:rFonts w:ascii="Segoe UI Light" w:eastAsia="Microsoft YaHei UI Light" w:hAnsi="Segoe UI Light" w:cs="Segoe UI Light"/>
+          <w:sz w:val="18"/>
+          <w:szCs w:val="18"/>
+        </w:rPr>
+        <w:t>Googletest</w:t>
+      </w:r>
+      <w:proofErr w:type="spellEnd"/>
+      <w:r>
+        <w:rPr>
+          <w:rFonts w:ascii="Segoe UI Light" w:eastAsia="Microsoft YaHei UI Light" w:hAnsi="Segoe UI Light" w:cs="Segoe UI Light"/>
+          <w:sz w:val="18"/>
+          <w:szCs w:val="18"/>
+        </w:rPr>
+        <w:t xml:space="preserve"> suit</w:t>
       </w:r>
       <w:r>
         <w:rPr>
@@ -1665,16 +1759,16 @@
         <mc:AlternateContent>
           <mc:Choice Requires="wps">
             <w:drawing>
-              <wp:anchor distT="45720" distB="45720" distL="114300" distR="114300" simplePos="0" relativeHeight="251663360" behindDoc="0" locked="0" layoutInCell="1" allowOverlap="1" wp14:anchorId="4A916778" wp14:editId="020EF7F6">
+              <wp:anchor distT="45720" distB="45720" distL="114300" distR="114300" simplePos="0" relativeHeight="251663360" behindDoc="0" locked="0" layoutInCell="1" allowOverlap="1" wp14:anchorId="4A916778" wp14:editId="5E134300">
                 <wp:simplePos x="0" y="0"/>
                 <wp:positionH relativeFrom="margin">
-                  <wp:posOffset>3254375</wp:posOffset>
+                  <wp:posOffset>5146675</wp:posOffset>
                 </wp:positionH>
                 <wp:positionV relativeFrom="paragraph">
-                  <wp:posOffset>146050</wp:posOffset>
+                  <wp:posOffset>147955</wp:posOffset>
                 </wp:positionV>
-                <wp:extent cx="3085465" cy="1486535"/>
-                <wp:effectExtent l="0" t="0" r="19685" b="18415"/>
+                <wp:extent cx="1189990" cy="1486535"/>
+                <wp:effectExtent l="0" t="0" r="10160" b="18415"/>
                 <wp:wrapSquare wrapText="bothSides"/>
                 <wp:docPr id="3" name="Text Box 2"/>
                 <wp:cNvGraphicFramePr>
@@ -1689,7 +1783,7 @@
                       <wps:spPr bwMode="auto">
                         <a:xfrm>
                           <a:off x="0" y="0"/>
-                          <a:ext cx="3085465" cy="1486535"/>
+                          <a:ext cx="1189990" cy="1486535"/>
                         </a:xfrm>
                         <a:prstGeom prst="rect">
                           <a:avLst/>
@@ -1743,7 +1837,7 @@
                 <v:stroke joinstyle="miter"/>
                 <v:path gradientshapeok="t" o:connecttype="rect"/>
               </v:shapetype>
-              <v:shape id="Text Box 2" o:spid="_x0000_s1027" type="#_x0000_t202" style="position:absolute;left:0;text-align:left;margin-left:256.25pt;margin-top:11.5pt;width:242.95pt;height:117.05pt;z-index:251663360;visibility:visible;mso-wrap-style:square;mso-width-percent:0;mso-height-percent:0;mso-wrap-distance-left:9pt;mso-wrap-distance-top:3.6pt;mso-wrap-distance-right:9pt;mso-wrap-distance-bottom:3.6pt;mso-position-horizontal:absolute;mso-position-horizontal-relative:margin;mso-position-vertical:absolute;mso-position-vertical-relative:text;mso-width-percent:0;mso-height-percent:0;mso-width-relative:margin;mso-height-relative:margin;v-text-anchor:top" o:gfxdata="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" strokecolor="white [3212]">
+              <v:shape id="Text Box 2" o:spid="_x0000_s1027" type="#_x0000_t202" style="position:absolute;left:0;text-align:left;margin-left:405.25pt;margin-top:11.65pt;width:93.7pt;height:117.05pt;z-index:251663360;visibility:visible;mso-wrap-style:square;mso-width-percent:0;mso-height-percent:0;mso-wrap-distance-left:9pt;mso-wrap-distance-top:3.6pt;mso-wrap-distance-right:9pt;mso-wrap-distance-bottom:3.6pt;mso-position-horizontal:absolute;mso-position-horizontal-relative:margin;mso-position-vertical:absolute;mso-position-vertical-relative:text;mso-width-percent:0;mso-height-percent:0;mso-width-relative:margin;mso-height-relative:margin;v-text-anchor:top" o:gfxdata="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" strokecolor="white [3212]">
                 <v:textbox>
                   <w:txbxContent>
                     <w:p>
@@ -1776,16 +1870,16 @@
         <mc:AlternateContent>
           <mc:Choice Requires="wps">
             <w:drawing>
-              <wp:anchor distT="45720" distB="45720" distL="114300" distR="114300" simplePos="0" relativeHeight="251661312" behindDoc="0" locked="0" layoutInCell="1" allowOverlap="1" wp14:anchorId="4D5EF6B7" wp14:editId="67262A14">
+              <wp:anchor distT="45720" distB="45720" distL="114300" distR="114300" simplePos="0" relativeHeight="251661312" behindDoc="0" locked="0" layoutInCell="1" allowOverlap="1" wp14:anchorId="4D5EF6B7" wp14:editId="3CDE4D8F">
                 <wp:simplePos x="0" y="0"/>
                 <wp:positionH relativeFrom="margin">
-                  <wp:posOffset>3182620</wp:posOffset>
+                  <wp:align>right</wp:align>
                 </wp:positionH>
                 <wp:positionV relativeFrom="paragraph">
-                  <wp:posOffset>126365</wp:posOffset>
+                  <wp:posOffset>127635</wp:posOffset>
                 </wp:positionV>
-                <wp:extent cx="3105785" cy="1486535"/>
-                <wp:effectExtent l="0" t="0" r="18415" b="18415"/>
+                <wp:extent cx="1612900" cy="1486535"/>
+                <wp:effectExtent l="0" t="0" r="25400" b="18415"/>
                 <wp:wrapSquare wrapText="bothSides"/>
                 <wp:docPr id="217" name="Text Box 2"/>
                 <wp:cNvGraphicFramePr>
@@ -1800,7 +1894,7 @@
                       <wps:spPr bwMode="auto">
                         <a:xfrm>
                           <a:off x="0" y="0"/>
-                          <a:ext cx="3105785" cy="1486535"/>
+                          <a:ext cx="1612900" cy="1486535"/>
                         </a:xfrm>
                         <a:prstGeom prst="rect">
                           <a:avLst/>
@@ -1837,7 +1931,27 @@
                                 <w:sz w:val="12"/>
                                 <w:szCs w:val="12"/>
                               </w:rPr>
-                              <w:t xml:space="preserve">Blockchain block chain Azure Google Cloud GCP Backend agile Artificial Intelligence Machine Learning AI ML Deep Learning Lean HTTPS REST RESTful GraphQL actionable Analytics Dashboard Big Data Bitcoin IoT </w:t>
+                              <w:t xml:space="preserve">Blockchain block chain Azure Google Cloud GCP Backend agile Artificial Intelligence Machine Learning AI ML Deep Learning Lean HTTPS REST RESTful </w:t>
+                            </w:r>
+                            <w:proofErr w:type="spellStart"/>
+                            <w:r>
+                              <w:rPr>
+                                <w:rFonts w:ascii="Cambria" w:hAnsi="Cambria"/>
+                                <w:color w:val="FFFFFF" w:themeColor="background1"/>
+                                <w:sz w:val="12"/>
+                                <w:szCs w:val="12"/>
+                              </w:rPr>
+                              <w:t>GraphQL</w:t>
+                            </w:r>
+                            <w:proofErr w:type="spellEnd"/>
+                            <w:r>
+                              <w:rPr>
+                                <w:rFonts w:ascii="Cambria" w:hAnsi="Cambria"/>
+                                <w:color w:val="FFFFFF" w:themeColor="background1"/>
+                                <w:sz w:val="12"/>
+                                <w:szCs w:val="12"/>
+                              </w:rPr>
+                              <w:t xml:space="preserve"> actionable Analytics Dashboard Big Data Bitcoin IoT </w:t>
                             </w:r>
                             <w:r>
                               <w:rPr>
@@ -1856,7 +1970,27 @@
                                 <w:sz w:val="12"/>
                                 <w:szCs w:val="12"/>
                               </w:rPr>
-                              <w:t xml:space="preserve"> personalization personalized web application mobile cloud industry leading devops dev ops</w:t>
+                              <w:t xml:space="preserve"> personalization personalized web application mobile cloud industry leading </w:t>
+                            </w:r>
+                            <w:proofErr w:type="spellStart"/>
+                            <w:r>
+                              <w:rPr>
+                                <w:rFonts w:ascii="Cambria" w:hAnsi="Cambria"/>
+                                <w:color w:val="FFFFFF" w:themeColor="background1"/>
+                                <w:sz w:val="12"/>
+                                <w:szCs w:val="12"/>
+                              </w:rPr>
+                              <w:t>devops</w:t>
+                            </w:r>
+                            <w:proofErr w:type="spellEnd"/>
+                            <w:r>
+                              <w:rPr>
+                                <w:rFonts w:ascii="Cambria" w:hAnsi="Cambria"/>
+                                <w:color w:val="FFFFFF" w:themeColor="background1"/>
+                                <w:sz w:val="12"/>
+                                <w:szCs w:val="12"/>
+                              </w:rPr>
+                              <w:t xml:space="preserve"> dev ops</w:t>
                             </w:r>
                             <w:r>
                               <w:rPr>
@@ -1901,7 +2035,87 @@
                                 <w:sz w:val="12"/>
                                 <w:szCs w:val="12"/>
                               </w:rPr>
-                              <w:t xml:space="preserve">quantum computing Saas Paas software-as-a-service software as a service platform-as-a-service platform as a service microservices AI-as-a-service automation production testing servers server autonomous full stack fullstack engineer developer full-stack reactjs react </w:t>
+                              <w:t xml:space="preserve">quantum computing </w:t>
+                            </w:r>
+                            <w:proofErr w:type="spellStart"/>
+                            <w:r>
+                              <w:rPr>
+                                <w:rFonts w:ascii="Cambria" w:hAnsi="Cambria"/>
+                                <w:color w:val="FFFFFF" w:themeColor="background1"/>
+                                <w:sz w:val="12"/>
+                                <w:szCs w:val="12"/>
+                              </w:rPr>
+                              <w:t>Saas</w:t>
+                            </w:r>
+                            <w:proofErr w:type="spellEnd"/>
+                            <w:r>
+                              <w:rPr>
+                                <w:rFonts w:ascii="Cambria" w:hAnsi="Cambria"/>
+                                <w:color w:val="FFFFFF" w:themeColor="background1"/>
+                                <w:sz w:val="12"/>
+                                <w:szCs w:val="12"/>
+                              </w:rPr>
+                              <w:t xml:space="preserve"> </w:t>
+                            </w:r>
+                            <w:proofErr w:type="spellStart"/>
+                            <w:r>
+                              <w:rPr>
+                                <w:rFonts w:ascii="Cambria" w:hAnsi="Cambria"/>
+                                <w:color w:val="FFFFFF" w:themeColor="background1"/>
+                                <w:sz w:val="12"/>
+                                <w:szCs w:val="12"/>
+                              </w:rPr>
+                              <w:t>Paas</w:t>
+                            </w:r>
+                            <w:proofErr w:type="spellEnd"/>
+                            <w:r>
+                              <w:rPr>
+                                <w:rFonts w:ascii="Cambria" w:hAnsi="Cambria"/>
+                                <w:color w:val="FFFFFF" w:themeColor="background1"/>
+                                <w:sz w:val="12"/>
+                                <w:szCs w:val="12"/>
+                              </w:rPr>
+                              <w:t xml:space="preserve"> software-as-a-service software as a service platform-as-a-service platform as a service microservices AI-as-a-service automation production testing servers server autonomous full stack </w:t>
+                            </w:r>
+                            <w:proofErr w:type="spellStart"/>
+                            <w:r>
+                              <w:rPr>
+                                <w:rFonts w:ascii="Cambria" w:hAnsi="Cambria"/>
+                                <w:color w:val="FFFFFF" w:themeColor="background1"/>
+                                <w:sz w:val="12"/>
+                                <w:szCs w:val="12"/>
+                              </w:rPr>
+                              <w:t>fullstack</w:t>
+                            </w:r>
+                            <w:proofErr w:type="spellEnd"/>
+                            <w:r>
+                              <w:rPr>
+                                <w:rFonts w:ascii="Cambria" w:hAnsi="Cambria"/>
+                                <w:color w:val="FFFFFF" w:themeColor="background1"/>
+                                <w:sz w:val="12"/>
+                                <w:szCs w:val="12"/>
+                              </w:rPr>
+                              <w:t xml:space="preserve"> engineer developer full-stack </w:t>
+                            </w:r>
+                            <w:proofErr w:type="spellStart"/>
+                            <w:r>
+                              <w:rPr>
+                                <w:rFonts w:ascii="Cambria" w:hAnsi="Cambria"/>
+                                <w:color w:val="FFFFFF" w:themeColor="background1"/>
+                                <w:sz w:val="12"/>
+                                <w:szCs w:val="12"/>
+                              </w:rPr>
+                              <w:t>reactjs</w:t>
+                            </w:r>
+                            <w:proofErr w:type="spellEnd"/>
+                            <w:r>
+                              <w:rPr>
+                                <w:rFonts w:ascii="Cambria" w:hAnsi="Cambria"/>
+                                <w:color w:val="FFFFFF" w:themeColor="background1"/>
+                                <w:sz w:val="12"/>
+                                <w:szCs w:val="12"/>
+                              </w:rPr>
+                              <w:t xml:space="preserve"> react </w:t>
                             </w:r>
                             <w:r>
                               <w:rPr>
@@ -1919,7 +2133,467 @@
                                 <w:sz w:val="12"/>
                                 <w:szCs w:val="12"/>
                               </w:rPr>
-                              <w:t xml:space="preserve">react.js vue.js vue vuejs ansible angular angularjs angular.js flink apache kafka streams sql mysql rdbms rds aurora cassandara Hadoop oracle Django flask express.js expressjs express js Laravel spring ruby rails ruby on rails clojure php typescript TS javascript es6 nosql schemaless progressive web applications pwa infrastructure as code ias infrastructure-as-code swift kotlin go golang flutter dart scala gradle Kubernetes webassembly orchestration containers containerized cyber cybersecurity security </w:t>
+                              <w:t xml:space="preserve">react.js vue.js </w:t>
+                            </w:r>
+                            <w:proofErr w:type="spellStart"/>
+                            <w:r>
+                              <w:rPr>
+                                <w:rFonts w:ascii="Cambria" w:hAnsi="Cambria"/>
+                                <w:color w:val="FFFFFF" w:themeColor="background1"/>
+                                <w:sz w:val="12"/>
+                                <w:szCs w:val="12"/>
+                              </w:rPr>
+                              <w:t>vue</w:t>
+                            </w:r>
+                            <w:proofErr w:type="spellEnd"/>
+                            <w:r>
+                              <w:rPr>
+                                <w:rFonts w:ascii="Cambria" w:hAnsi="Cambria"/>
+                                <w:color w:val="FFFFFF" w:themeColor="background1"/>
+                                <w:sz w:val="12"/>
+                                <w:szCs w:val="12"/>
+                              </w:rPr>
+                              <w:t xml:space="preserve"> </w:t>
+                            </w:r>
+                            <w:proofErr w:type="spellStart"/>
+                            <w:r>
+                              <w:rPr>
+                                <w:rFonts w:ascii="Cambria" w:hAnsi="Cambria"/>
+                                <w:color w:val="FFFFFF" w:themeColor="background1"/>
+                                <w:sz w:val="12"/>
+                                <w:szCs w:val="12"/>
+                              </w:rPr>
+                              <w:t>vuejs</w:t>
+                            </w:r>
+                            <w:proofErr w:type="spellEnd"/>
+                            <w:r>
+                              <w:rPr>
+                                <w:rFonts w:ascii="Cambria" w:hAnsi="Cambria"/>
+                                <w:color w:val="FFFFFF" w:themeColor="background1"/>
+                                <w:sz w:val="12"/>
+                                <w:szCs w:val="12"/>
+                              </w:rPr>
+                              <w:t xml:space="preserve"> ansible angular </w:t>
+                            </w:r>
+                            <w:proofErr w:type="spellStart"/>
+                            <w:r>
+                              <w:rPr>
+                                <w:rFonts w:ascii="Cambria" w:hAnsi="Cambria"/>
+                                <w:color w:val="FFFFFF" w:themeColor="background1"/>
+                                <w:sz w:val="12"/>
+                                <w:szCs w:val="12"/>
+                              </w:rPr>
+                              <w:t>angularjs</w:t>
+                            </w:r>
+                            <w:proofErr w:type="spellEnd"/>
+                            <w:r>
+                              <w:rPr>
+                                <w:rFonts w:ascii="Cambria" w:hAnsi="Cambria"/>
+                                <w:color w:val="FFFFFF" w:themeColor="background1"/>
+                                <w:sz w:val="12"/>
+                                <w:szCs w:val="12"/>
+                              </w:rPr>
+                              <w:t xml:space="preserve"> angular.js </w:t>
+                            </w:r>
+                            <w:proofErr w:type="spellStart"/>
+                            <w:r>
+                              <w:rPr>
+                                <w:rFonts w:ascii="Cambria" w:hAnsi="Cambria"/>
+                                <w:color w:val="FFFFFF" w:themeColor="background1"/>
+                                <w:sz w:val="12"/>
+                                <w:szCs w:val="12"/>
+                              </w:rPr>
+                              <w:t>flink</w:t>
+                            </w:r>
+                            <w:proofErr w:type="spellEnd"/>
+                            <w:r>
+                              <w:rPr>
+                                <w:rFonts w:ascii="Cambria" w:hAnsi="Cambria"/>
+                                <w:color w:val="FFFFFF" w:themeColor="background1"/>
+                                <w:sz w:val="12"/>
+                                <w:szCs w:val="12"/>
+                              </w:rPr>
+                              <w:t xml:space="preserve"> apache </w:t>
+                            </w:r>
+                            <w:proofErr w:type="spellStart"/>
+                            <w:r>
+                              <w:rPr>
+                                <w:rFonts w:ascii="Cambria" w:hAnsi="Cambria"/>
+                                <w:color w:val="FFFFFF" w:themeColor="background1"/>
+                                <w:sz w:val="12"/>
+                                <w:szCs w:val="12"/>
+                              </w:rPr>
+                              <w:t>kafka</w:t>
+                            </w:r>
+                            <w:proofErr w:type="spellEnd"/>
+                            <w:r>
+                              <w:rPr>
+                                <w:rFonts w:ascii="Cambria" w:hAnsi="Cambria"/>
+                                <w:color w:val="FFFFFF" w:themeColor="background1"/>
+                                <w:sz w:val="12"/>
+                                <w:szCs w:val="12"/>
+                              </w:rPr>
+                              <w:t xml:space="preserve"> streams </w:t>
+                            </w:r>
+                            <w:proofErr w:type="spellStart"/>
+                            <w:r>
+                              <w:rPr>
+                                <w:rFonts w:ascii="Cambria" w:hAnsi="Cambria"/>
+                                <w:color w:val="FFFFFF" w:themeColor="background1"/>
+                                <w:sz w:val="12"/>
+                                <w:szCs w:val="12"/>
+                              </w:rPr>
+                              <w:t>sql</w:t>
+                            </w:r>
+                            <w:proofErr w:type="spellEnd"/>
+                            <w:r>
+                              <w:rPr>
+                                <w:rFonts w:ascii="Cambria" w:hAnsi="Cambria"/>
+                                <w:color w:val="FFFFFF" w:themeColor="background1"/>
+                                <w:sz w:val="12"/>
+                                <w:szCs w:val="12"/>
+                              </w:rPr>
+                              <w:t xml:space="preserve"> </w:t>
+                            </w:r>
+                            <w:proofErr w:type="spellStart"/>
+                            <w:r>
+                              <w:rPr>
+                                <w:rFonts w:ascii="Cambria" w:hAnsi="Cambria"/>
+                                <w:color w:val="FFFFFF" w:themeColor="background1"/>
+                                <w:sz w:val="12"/>
+                                <w:szCs w:val="12"/>
+                              </w:rPr>
+                              <w:t>mysql</w:t>
+                            </w:r>
+                            <w:proofErr w:type="spellEnd"/>
+                            <w:r>
+                              <w:rPr>
+                                <w:rFonts w:ascii="Cambria" w:hAnsi="Cambria"/>
+                                <w:color w:val="FFFFFF" w:themeColor="background1"/>
+                                <w:sz w:val="12"/>
+                                <w:szCs w:val="12"/>
+                              </w:rPr>
+                              <w:t xml:space="preserve"> </w:t>
+                            </w:r>
+                            <w:proofErr w:type="spellStart"/>
+                            <w:r>
+                              <w:rPr>
+                                <w:rFonts w:ascii="Cambria" w:hAnsi="Cambria"/>
+                                <w:color w:val="FFFFFF" w:themeColor="background1"/>
+                                <w:sz w:val="12"/>
+                                <w:szCs w:val="12"/>
+                              </w:rPr>
+                              <w:t>rdbms</w:t>
+                            </w:r>
+                            <w:proofErr w:type="spellEnd"/>
+                            <w:r>
+                              <w:rPr>
+                                <w:rFonts w:ascii="Cambria" w:hAnsi="Cambria"/>
+                                <w:color w:val="FFFFFF" w:themeColor="background1"/>
+                                <w:sz w:val="12"/>
+                                <w:szCs w:val="12"/>
+                              </w:rPr>
+                              <w:t xml:space="preserve"> </w:t>
+                            </w:r>
+                            <w:proofErr w:type="spellStart"/>
+                            <w:r>
+                              <w:rPr>
+                                <w:rFonts w:ascii="Cambria" w:hAnsi="Cambria"/>
+                                <w:color w:val="FFFFFF" w:themeColor="background1"/>
+                                <w:sz w:val="12"/>
+                                <w:szCs w:val="12"/>
+                              </w:rPr>
+                              <w:t>rds</w:t>
+                            </w:r>
+                            <w:proofErr w:type="spellEnd"/>
+                            <w:r>
+                              <w:rPr>
+                                <w:rFonts w:ascii="Cambria" w:hAnsi="Cambria"/>
+                                <w:color w:val="FFFFFF" w:themeColor="background1"/>
+                                <w:sz w:val="12"/>
+                                <w:szCs w:val="12"/>
+                              </w:rPr>
+                              <w:t xml:space="preserve"> aurora </w:t>
+                            </w:r>
+                            <w:proofErr w:type="spellStart"/>
+                            <w:r>
+                              <w:rPr>
+                                <w:rFonts w:ascii="Cambria" w:hAnsi="Cambria"/>
+                                <w:color w:val="FFFFFF" w:themeColor="background1"/>
+                                <w:sz w:val="12"/>
+                                <w:szCs w:val="12"/>
+                              </w:rPr>
+                              <w:t>cassandara</w:t>
+                            </w:r>
+                            <w:proofErr w:type="spellEnd"/>
+                            <w:r>
+                              <w:rPr>
+                                <w:rFonts w:ascii="Cambria" w:hAnsi="Cambria"/>
+                                <w:color w:val="FFFFFF" w:themeColor="background1"/>
+                                <w:sz w:val="12"/>
+                                <w:szCs w:val="12"/>
+                              </w:rPr>
+                              <w:t xml:space="preserve"> Hadoop oracle Django flask express.js </w:t>
+                            </w:r>
+                            <w:proofErr w:type="spellStart"/>
+                            <w:r>
+                              <w:rPr>
+                                <w:rFonts w:ascii="Cambria" w:hAnsi="Cambria"/>
+                                <w:color w:val="FFFFFF" w:themeColor="background1"/>
+                                <w:sz w:val="12"/>
+                                <w:szCs w:val="12"/>
+                              </w:rPr>
+                              <w:t>expressjs</w:t>
+                            </w:r>
+                            <w:proofErr w:type="spellEnd"/>
+                            <w:r>
+                              <w:rPr>
+                                <w:rFonts w:ascii="Cambria" w:hAnsi="Cambria"/>
+                                <w:color w:val="FFFFFF" w:themeColor="background1"/>
+                                <w:sz w:val="12"/>
+                                <w:szCs w:val="12"/>
+                              </w:rPr>
+                              <w:t xml:space="preserve"> express </w:t>
+                            </w:r>
+                            <w:proofErr w:type="spellStart"/>
+                            <w:r>
+                              <w:rPr>
+                                <w:rFonts w:ascii="Cambria" w:hAnsi="Cambria"/>
+                                <w:color w:val="FFFFFF" w:themeColor="background1"/>
+                                <w:sz w:val="12"/>
+                                <w:szCs w:val="12"/>
+                              </w:rPr>
+                              <w:t>js</w:t>
+                            </w:r>
+                            <w:proofErr w:type="spellEnd"/>
+                            <w:r>
+                              <w:rPr>
+                                <w:rFonts w:ascii="Cambria" w:hAnsi="Cambria"/>
+                                <w:color w:val="FFFFFF" w:themeColor="background1"/>
+                                <w:sz w:val="12"/>
+                                <w:szCs w:val="12"/>
+                              </w:rPr>
+                              <w:t xml:space="preserve"> Laravel spring ruby rails ruby on rails </w:t>
+                            </w:r>
+                            <w:proofErr w:type="spellStart"/>
+                            <w:r>
+                              <w:rPr>
+                                <w:rFonts w:ascii="Cambria" w:hAnsi="Cambria"/>
+                                <w:color w:val="FFFFFF" w:themeColor="background1"/>
+                                <w:sz w:val="12"/>
+                                <w:szCs w:val="12"/>
+                              </w:rPr>
+                              <w:t>clojure</w:t>
+                            </w:r>
+                            <w:proofErr w:type="spellEnd"/>
+                            <w:r>
+                              <w:rPr>
+                                <w:rFonts w:ascii="Cambria" w:hAnsi="Cambria"/>
+                                <w:color w:val="FFFFFF" w:themeColor="background1"/>
+                                <w:sz w:val="12"/>
+                                <w:szCs w:val="12"/>
+                              </w:rPr>
+                              <w:t xml:space="preserve"> php typescript TS </w:t>
+                            </w:r>
+                            <w:proofErr w:type="spellStart"/>
+                            <w:r>
+                              <w:rPr>
+                                <w:rFonts w:ascii="Cambria" w:hAnsi="Cambria"/>
+                                <w:color w:val="FFFFFF" w:themeColor="background1"/>
+                                <w:sz w:val="12"/>
+                                <w:szCs w:val="12"/>
+                              </w:rPr>
+                              <w:t>javascript</w:t>
+                            </w:r>
+                            <w:proofErr w:type="spellEnd"/>
+                            <w:r>
+                              <w:rPr>
+                                <w:rFonts w:ascii="Cambria" w:hAnsi="Cambria"/>
+                                <w:color w:val="FFFFFF" w:themeColor="background1"/>
+                                <w:sz w:val="12"/>
+                                <w:szCs w:val="12"/>
+                              </w:rPr>
+                              <w:t xml:space="preserve"> es6 </w:t>
+                            </w:r>
+                            <w:proofErr w:type="spellStart"/>
+                            <w:r>
+                              <w:rPr>
+                                <w:rFonts w:ascii="Cambria" w:hAnsi="Cambria"/>
+                                <w:color w:val="FFFFFF" w:themeColor="background1"/>
+                                <w:sz w:val="12"/>
+                                <w:szCs w:val="12"/>
+                              </w:rPr>
+                              <w:t>nosql</w:t>
+                            </w:r>
+                            <w:proofErr w:type="spellEnd"/>
+                            <w:r>
+                              <w:rPr>
+                                <w:rFonts w:ascii="Cambria" w:hAnsi="Cambria"/>
+                                <w:color w:val="FFFFFF" w:themeColor="background1"/>
+                                <w:sz w:val="12"/>
+                                <w:szCs w:val="12"/>
+                              </w:rPr>
+                              <w:t xml:space="preserve"> </w:t>
+                            </w:r>
+                            <w:proofErr w:type="spellStart"/>
+                            <w:r>
+                              <w:rPr>
+                                <w:rFonts w:ascii="Cambria" w:hAnsi="Cambria"/>
+                                <w:color w:val="FFFFFF" w:themeColor="background1"/>
+                                <w:sz w:val="12"/>
+                                <w:szCs w:val="12"/>
+                              </w:rPr>
+                              <w:t>schemaless</w:t>
+                            </w:r>
+                            <w:proofErr w:type="spellEnd"/>
+                            <w:r>
+                              <w:rPr>
+                                <w:rFonts w:ascii="Cambria" w:hAnsi="Cambria"/>
+                                <w:color w:val="FFFFFF" w:themeColor="background1"/>
+                                <w:sz w:val="12"/>
+                                <w:szCs w:val="12"/>
+                              </w:rPr>
+                              <w:t xml:space="preserve"> progressive web applications </w:t>
+                            </w:r>
+                            <w:proofErr w:type="spellStart"/>
+                            <w:r>
+                              <w:rPr>
+                                <w:rFonts w:ascii="Cambria" w:hAnsi="Cambria"/>
+                                <w:color w:val="FFFFFF" w:themeColor="background1"/>
+                                <w:sz w:val="12"/>
+                                <w:szCs w:val="12"/>
+                              </w:rPr>
+                              <w:t>pwa</w:t>
+                            </w:r>
+                            <w:proofErr w:type="spellEnd"/>
+                            <w:r>
+                              <w:rPr>
+                                <w:rFonts w:ascii="Cambria" w:hAnsi="Cambria"/>
+                                <w:color w:val="FFFFFF" w:themeColor="background1"/>
+                                <w:sz w:val="12"/>
+                                <w:szCs w:val="12"/>
+                              </w:rPr>
+                              <w:t xml:space="preserve"> infrastructure as code </w:t>
+                            </w:r>
+                            <w:proofErr w:type="spellStart"/>
+                            <w:r>
+                              <w:rPr>
+                                <w:rFonts w:ascii="Cambria" w:hAnsi="Cambria"/>
+                                <w:color w:val="FFFFFF" w:themeColor="background1"/>
+                                <w:sz w:val="12"/>
+                                <w:szCs w:val="12"/>
+                              </w:rPr>
+                              <w:t>ias</w:t>
+                            </w:r>
+                            <w:proofErr w:type="spellEnd"/>
+                            <w:r>
+                              <w:rPr>
+                                <w:rFonts w:ascii="Cambria" w:hAnsi="Cambria"/>
+                                <w:color w:val="FFFFFF" w:themeColor="background1"/>
+                                <w:sz w:val="12"/>
+                                <w:szCs w:val="12"/>
+                              </w:rPr>
+                              <w:t xml:space="preserve"> infrastructure-as-code swift </w:t>
+                            </w:r>
+                            <w:proofErr w:type="spellStart"/>
+                            <w:r>
+                              <w:rPr>
+                                <w:rFonts w:ascii="Cambria" w:hAnsi="Cambria"/>
+                                <w:color w:val="FFFFFF" w:themeColor="background1"/>
+                                <w:sz w:val="12"/>
+                                <w:szCs w:val="12"/>
+                              </w:rPr>
+                              <w:t>kotlin</w:t>
+                            </w:r>
+                            <w:proofErr w:type="spellEnd"/>
+                            <w:r>
+                              <w:rPr>
+                                <w:rFonts w:ascii="Cambria" w:hAnsi="Cambria"/>
+                                <w:color w:val="FFFFFF" w:themeColor="background1"/>
+                                <w:sz w:val="12"/>
+                                <w:szCs w:val="12"/>
+                              </w:rPr>
+                              <w:t xml:space="preserve"> go </w:t>
+                            </w:r>
+                            <w:proofErr w:type="spellStart"/>
+                            <w:r>
+                              <w:rPr>
+                                <w:rFonts w:ascii="Cambria" w:hAnsi="Cambria"/>
+                                <w:color w:val="FFFFFF" w:themeColor="background1"/>
+                                <w:sz w:val="12"/>
+                                <w:szCs w:val="12"/>
+                              </w:rPr>
+                              <w:t>golang</w:t>
+                            </w:r>
+                            <w:proofErr w:type="spellEnd"/>
+                            <w:r>
+                              <w:rPr>
+                                <w:rFonts w:ascii="Cambria" w:hAnsi="Cambria"/>
+                                <w:color w:val="FFFFFF" w:themeColor="background1"/>
+                                <w:sz w:val="12"/>
+                                <w:szCs w:val="12"/>
+                              </w:rPr>
+                              <w:t xml:space="preserve"> flutter dart </w:t>
+                            </w:r>
+                            <w:proofErr w:type="spellStart"/>
+                            <w:r>
+                              <w:rPr>
+                                <w:rFonts w:ascii="Cambria" w:hAnsi="Cambria"/>
+                                <w:color w:val="FFFFFF" w:themeColor="background1"/>
+                                <w:sz w:val="12"/>
+                                <w:szCs w:val="12"/>
+                              </w:rPr>
+                              <w:t>scala</w:t>
+                            </w:r>
+                            <w:proofErr w:type="spellEnd"/>
+                            <w:r>
+                              <w:rPr>
+                                <w:rFonts w:ascii="Cambria" w:hAnsi="Cambria"/>
+                                <w:color w:val="FFFFFF" w:themeColor="background1"/>
+                                <w:sz w:val="12"/>
+                                <w:szCs w:val="12"/>
+                              </w:rPr>
+                              <w:t xml:space="preserve"> </w:t>
+                            </w:r>
+                            <w:proofErr w:type="spellStart"/>
+                            <w:r>
+                              <w:rPr>
+                                <w:rFonts w:ascii="Cambria" w:hAnsi="Cambria"/>
+                                <w:color w:val="FFFFFF" w:themeColor="background1"/>
+                                <w:sz w:val="12"/>
+                                <w:szCs w:val="12"/>
+                              </w:rPr>
+                              <w:t>gradle</w:t>
+                            </w:r>
+                            <w:proofErr w:type="spellEnd"/>
+                            <w:r>
+                              <w:rPr>
+                                <w:rFonts w:ascii="Cambria" w:hAnsi="Cambria"/>
+                                <w:color w:val="FFFFFF" w:themeColor="background1"/>
+                                <w:sz w:val="12"/>
+                                <w:szCs w:val="12"/>
+                              </w:rPr>
+                              <w:t xml:space="preserve"> Kubernetes </w:t>
+                            </w:r>
+                            <w:proofErr w:type="spellStart"/>
+                            <w:r>
+                              <w:rPr>
+                                <w:rFonts w:ascii="Cambria" w:hAnsi="Cambria"/>
+                                <w:color w:val="FFFFFF" w:themeColor="background1"/>
+                                <w:sz w:val="12"/>
+                                <w:szCs w:val="12"/>
+                              </w:rPr>
+                              <w:t>webassembly</w:t>
+                            </w:r>
+                            <w:proofErr w:type="spellEnd"/>
+                            <w:r>
+                              <w:rPr>
+                                <w:rFonts w:ascii="Cambria" w:hAnsi="Cambria"/>
+                                <w:color w:val="FFFFFF" w:themeColor="background1"/>
+                                <w:sz w:val="12"/>
+                                <w:szCs w:val="12"/>
+                              </w:rPr>
+                              <w:t xml:space="preserve"> orchestration containers containerized cyber cybersecurity security </w:t>
                             </w:r>
                             <w:r>
                               <w:rPr>
@@ -1950,7 +2624,7 @@
           </mc:Choice>
           <mc:Fallback>
             <w:pict>
-              <v:shape w14:anchorId="4D5EF6B7" id="_x0000_s1028" type="#_x0000_t202" style="position:absolute;left:0;text-align:left;margin-left:250.6pt;margin-top:9.95pt;width:244.55pt;height:117.05pt;z-index:251661312;visibility:visible;mso-wrap-style:square;mso-width-percent:0;mso-height-percent:0;mso-wrap-distance-left:9pt;mso-wrap-distance-top:3.6pt;mso-wrap-distance-right:9pt;mso-wrap-distance-bottom:3.6pt;mso-position-horizontal:absolute;mso-position-horizontal-relative:margin;mso-position-vertical:absolute;mso-position-vertical-relative:text;mso-width-percent:0;mso-height-percent:0;mso-width-relative:margin;mso-height-relative:margin;v-text-anchor:top" o:gfxdata="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" strokecolor="white [3212]">
+              <v:shape w14:anchorId="4D5EF6B7" id="_x0000_s1028" type="#_x0000_t202" style="position:absolute;left:0;text-align:left;margin-left:75.8pt;margin-top:10.05pt;width:127pt;height:117.05pt;z-index:251661312;visibility:visible;mso-wrap-style:square;mso-width-percent:0;mso-height-percent:0;mso-wrap-distance-left:9pt;mso-wrap-distance-top:3.6pt;mso-wrap-distance-right:9pt;mso-wrap-distance-bottom:3.6pt;mso-position-horizontal:right;mso-position-horizontal-relative:margin;mso-position-vertical:absolute;mso-position-vertical-relative:text;mso-width-percent:0;mso-height-percent:0;mso-width-relative:margin;mso-height-relative:margin;v-text-anchor:top" o:gfxdata="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" strokecolor="white [3212]">
                 <v:textbox>
                   <w:txbxContent>
                     <w:p>
@@ -1971,7 +2645,27 @@
                           <w:sz w:val="12"/>
                           <w:szCs w:val="12"/>
                         </w:rPr>
-                        <w:t xml:space="preserve">Blockchain block chain Azure Google Cloud GCP Backend agile Artificial Intelligence Machine Learning AI ML Deep Learning Lean HTTPS REST RESTful GraphQL actionable Analytics Dashboard Big Data Bitcoin IoT </w:t>
+                        <w:t xml:space="preserve">Blockchain block chain Azure Google Cloud GCP Backend agile Artificial Intelligence Machine Learning AI ML Deep Learning Lean HTTPS REST RESTful </w:t>
+                      </w:r>
+                      <w:proofErr w:type="spellStart"/>
+                      <w:r>
+                        <w:rPr>
+                          <w:rFonts w:ascii="Cambria" w:hAnsi="Cambria"/>
+                          <w:color w:val="FFFFFF" w:themeColor="background1"/>
+                          <w:sz w:val="12"/>
+                          <w:szCs w:val="12"/>
+                        </w:rPr>
+                        <w:t>GraphQL</w:t>
+                      </w:r>
+                      <w:proofErr w:type="spellEnd"/>
+                      <w:r>
+                        <w:rPr>
+                          <w:rFonts w:ascii="Cambria" w:hAnsi="Cambria"/>
+                          <w:color w:val="FFFFFF" w:themeColor="background1"/>
+                          <w:sz w:val="12"/>
+                          <w:szCs w:val="12"/>
+                        </w:rPr>
+                        <w:t xml:space="preserve"> actionable Analytics Dashboard Big Data Bitcoin IoT </w:t>
                       </w:r>
                       <w:r>
                         <w:rPr>
@@ -1990,7 +2684,27 @@
                           <w:sz w:val="12"/>
                           <w:szCs w:val="12"/>
                         </w:rPr>
-                        <w:t xml:space="preserve"> personalization personalized web application mobile cloud industry leading devops dev ops</w:t>
+                        <w:t xml:space="preserve"> personalization personalized web application mobile cloud industry leading </w:t>
+                      </w:r>
+                      <w:proofErr w:type="spellStart"/>
+                      <w:r>
+                        <w:rPr>
+                          <w:rFonts w:ascii="Cambria" w:hAnsi="Cambria"/>
+                          <w:color w:val="FFFFFF" w:themeColor="background1"/>
+                          <w:sz w:val="12"/>
+                          <w:szCs w:val="12"/>
+                        </w:rPr>
+                        <w:t>devops</w:t>
+                      </w:r>
+                      <w:proofErr w:type="spellEnd"/>
+                      <w:r>
+                        <w:rPr>
+                          <w:rFonts w:ascii="Cambria" w:hAnsi="Cambria"/>
+                          <w:color w:val="FFFFFF" w:themeColor="background1"/>
+                          <w:sz w:val="12"/>
+                          <w:szCs w:val="12"/>
+                        </w:rPr>
+                        <w:t xml:space="preserve"> dev ops</w:t>
                       </w:r>
                       <w:r>
                         <w:rPr>
@@ -2035,7 +2749,87 @@
                           <w:sz w:val="12"/>
                           <w:szCs w:val="12"/>
                         </w:rPr>
-                        <w:t xml:space="preserve">quantum computing Saas Paas software-as-a-service software as a service platform-as-a-service platform as a service microservices AI-as-a-service automation production testing servers server autonomous full stack fullstack engineer developer full-stack reactjs react </w:t>
+                        <w:t xml:space="preserve">quantum computing </w:t>
+                      </w:r>
+                      <w:proofErr w:type="spellStart"/>
+                      <w:r>
+                        <w:rPr>
+                          <w:rFonts w:ascii="Cambria" w:hAnsi="Cambria"/>
+                          <w:color w:val="FFFFFF" w:themeColor="background1"/>
+                          <w:sz w:val="12"/>
+                          <w:szCs w:val="12"/>
+                        </w:rPr>
+                        <w:t>Saas</w:t>
+                      </w:r>
+                      <w:proofErr w:type="spellEnd"/>
+                      <w:r>
+                        <w:rPr>
+                          <w:rFonts w:ascii="Cambria" w:hAnsi="Cambria"/>
+                          <w:color w:val="FFFFFF" w:themeColor="background1"/>
+                          <w:sz w:val="12"/>
+                          <w:szCs w:val="12"/>
+                        </w:rPr>
+                        <w:t xml:space="preserve"> </w:t>
+                      </w:r>
+                      <w:proofErr w:type="spellStart"/>
+                      <w:r>
+                        <w:rPr>
+                          <w:rFonts w:ascii="Cambria" w:hAnsi="Cambria"/>
+                          <w:color w:val="FFFFFF" w:themeColor="background1"/>
+                          <w:sz w:val="12"/>
+                          <w:szCs w:val="12"/>
+                        </w:rPr>
+                        <w:t>Paas</w:t>
+                      </w:r>
+                      <w:proofErr w:type="spellEnd"/>
+                      <w:r>
+                        <w:rPr>
+                          <w:rFonts w:ascii="Cambria" w:hAnsi="Cambria"/>
+                          <w:color w:val="FFFFFF" w:themeColor="background1"/>
+                          <w:sz w:val="12"/>
+                          <w:szCs w:val="12"/>
+                        </w:rPr>
+                        <w:t xml:space="preserve"> software-as-a-service software as a service platform-as-a-service platform as a service microservices AI-as-a-service automation production testing servers server autonomous full stack </w:t>
+                      </w:r>
+                      <w:proofErr w:type="spellStart"/>
+                      <w:r>
+                        <w:rPr>
+                          <w:rFonts w:ascii="Cambria" w:hAnsi="Cambria"/>
+                          <w:color w:val="FFFFFF" w:themeColor="background1"/>
+                          <w:sz w:val="12"/>
+                          <w:szCs w:val="12"/>
+                        </w:rPr>
+                        <w:t>fullstack</w:t>
+                      </w:r>
+                      <w:proofErr w:type="spellEnd"/>
+                      <w:r>
+                        <w:rPr>
+                          <w:rFonts w:ascii="Cambria" w:hAnsi="Cambria"/>
+                          <w:color w:val="FFFFFF" w:themeColor="background1"/>
+                          <w:sz w:val="12"/>
+                          <w:szCs w:val="12"/>
+                        </w:rPr>
+                        <w:t xml:space="preserve"> engineer developer full-stack </w:t>
+                      </w:r>
+                      <w:proofErr w:type="spellStart"/>
+                      <w:r>
+                        <w:rPr>
+                          <w:rFonts w:ascii="Cambria" w:hAnsi="Cambria"/>
+                          <w:color w:val="FFFFFF" w:themeColor="background1"/>
+                          <w:sz w:val="12"/>
+                          <w:szCs w:val="12"/>
+                        </w:rPr>
+                        <w:t>reactjs</w:t>
+                      </w:r>
+                      <w:proofErr w:type="spellEnd"/>
+                      <w:r>
+                        <w:rPr>
+                          <w:rFonts w:ascii="Cambria" w:hAnsi="Cambria"/>
+                          <w:color w:val="FFFFFF" w:themeColor="background1"/>
+                          <w:sz w:val="12"/>
+                          <w:szCs w:val="12"/>
+                        </w:rPr>
+                        <w:t xml:space="preserve"> react </w:t>
                       </w:r>
                       <w:r>
                         <w:rPr>
@@ -2053,7 +2847,467 @@
                           <w:sz w:val="12"/>
                           <w:szCs w:val="12"/>
                         </w:rPr>
-                        <w:t xml:space="preserve">react.js vue.js vue vuejs ansible angular angularjs angular.js flink apache kafka streams sql mysql rdbms rds aurora cassandara Hadoop oracle Django flask express.js expressjs express js Laravel spring ruby rails ruby on rails clojure php typescript TS javascript es6 nosql schemaless progressive web applications pwa infrastructure as code ias infrastructure-as-code swift kotlin go golang flutter dart scala gradle Kubernetes webassembly orchestration containers containerized cyber cybersecurity security </w:t>
+                        <w:t xml:space="preserve">react.js vue.js </w:t>
+                      </w:r>
+                      <w:proofErr w:type="spellStart"/>
+                      <w:r>
+                        <w:rPr>
+                          <w:rFonts w:ascii="Cambria" w:hAnsi="Cambria"/>
+                          <w:color w:val="FFFFFF" w:themeColor="background1"/>
+                          <w:sz w:val="12"/>
+                          <w:szCs w:val="12"/>
+                        </w:rPr>
+                        <w:t>vue</w:t>
+                      </w:r>
+                      <w:proofErr w:type="spellEnd"/>
+                      <w:r>
+                        <w:rPr>
+                          <w:rFonts w:ascii="Cambria" w:hAnsi="Cambria"/>
+                          <w:color w:val="FFFFFF" w:themeColor="background1"/>
+                          <w:sz w:val="12"/>
+                          <w:szCs w:val="12"/>
+                        </w:rPr>
+                        <w:t xml:space="preserve"> </w:t>
+                      </w:r>
+                      <w:proofErr w:type="spellStart"/>
+                      <w:r>
+                        <w:rPr>
+                          <w:rFonts w:ascii="Cambria" w:hAnsi="Cambria"/>
+                          <w:color w:val="FFFFFF" w:themeColor="background1"/>
+                          <w:sz w:val="12"/>
+                          <w:szCs w:val="12"/>
+                        </w:rPr>
+                        <w:t>vuejs</w:t>
+                      </w:r>
+                      <w:proofErr w:type="spellEnd"/>
+                      <w:r>
+                        <w:rPr>
+                          <w:rFonts w:ascii="Cambria" w:hAnsi="Cambria"/>
+                          <w:color w:val="FFFFFF" w:themeColor="background1"/>
+                          <w:sz w:val="12"/>
+                          <w:szCs w:val="12"/>
+                        </w:rPr>
+                        <w:t xml:space="preserve"> ansible angular </w:t>
+                      </w:r>
+                      <w:proofErr w:type="spellStart"/>
+                      <w:r>
+                        <w:rPr>
+                          <w:rFonts w:ascii="Cambria" w:hAnsi="Cambria"/>
+                          <w:color w:val="FFFFFF" w:themeColor="background1"/>
+                          <w:sz w:val="12"/>
+                          <w:szCs w:val="12"/>
+                        </w:rPr>
+                        <w:t>angularjs</w:t>
+                      </w:r>
+                      <w:proofErr w:type="spellEnd"/>
+                      <w:r>
+                        <w:rPr>
+                          <w:rFonts w:ascii="Cambria" w:hAnsi="Cambria"/>
+                          <w:color w:val="FFFFFF" w:themeColor="background1"/>
+                          <w:sz w:val="12"/>
+                          <w:szCs w:val="12"/>
+                        </w:rPr>
+                        <w:t xml:space="preserve"> angular.js </w:t>
+                      </w:r>
+                      <w:proofErr w:type="spellStart"/>
+                      <w:r>
+                        <w:rPr>
+                          <w:rFonts w:ascii="Cambria" w:hAnsi="Cambria"/>
+                          <w:color w:val="FFFFFF" w:themeColor="background1"/>
+                          <w:sz w:val="12"/>
+                          <w:szCs w:val="12"/>
+                        </w:rPr>
+                        <w:t>flink</w:t>
+                      </w:r>
+                      <w:proofErr w:type="spellEnd"/>
+                      <w:r>
+                        <w:rPr>
+                          <w:rFonts w:ascii="Cambria" w:hAnsi="Cambria"/>
+                          <w:color w:val="FFFFFF" w:themeColor="background1"/>
+                          <w:sz w:val="12"/>
+                          <w:szCs w:val="12"/>
+                        </w:rPr>
+                        <w:t xml:space="preserve"> apache </w:t>
+                      </w:r>
+                      <w:proofErr w:type="spellStart"/>
+                      <w:r>
+                        <w:rPr>
+                          <w:rFonts w:ascii="Cambria" w:hAnsi="Cambria"/>
+                          <w:color w:val="FFFFFF" w:themeColor="background1"/>
+                          <w:sz w:val="12"/>
+                          <w:szCs w:val="12"/>
+                        </w:rPr>
+                        <w:t>kafka</w:t>
+                      </w:r>
+                      <w:proofErr w:type="spellEnd"/>
+                      <w:r>
+                        <w:rPr>
+                          <w:rFonts w:ascii="Cambria" w:hAnsi="Cambria"/>
+                          <w:color w:val="FFFFFF" w:themeColor="background1"/>
+                          <w:sz w:val="12"/>
+                          <w:szCs w:val="12"/>
+                        </w:rPr>
+                        <w:t xml:space="preserve"> streams </w:t>
+                      </w:r>
+                      <w:proofErr w:type="spellStart"/>
+                      <w:r>
+                        <w:rPr>
+                          <w:rFonts w:ascii="Cambria" w:hAnsi="Cambria"/>
+                          <w:color w:val="FFFFFF" w:themeColor="background1"/>
+                          <w:sz w:val="12"/>
+                          <w:szCs w:val="12"/>
+                        </w:rPr>
+                        <w:t>sql</w:t>
+                      </w:r>
+                      <w:proofErr w:type="spellEnd"/>
+                      <w:r>
+                        <w:rPr>
+                          <w:rFonts w:ascii="Cambria" w:hAnsi="Cambria"/>
+                          <w:color w:val="FFFFFF" w:themeColor="background1"/>
+                          <w:sz w:val="12"/>
+                          <w:szCs w:val="12"/>
+                        </w:rPr>
+                        <w:t xml:space="preserve"> </w:t>
+                      </w:r>
+                      <w:proofErr w:type="spellStart"/>
+                      <w:r>
+                        <w:rPr>
+                          <w:rFonts w:ascii="Cambria" w:hAnsi="Cambria"/>
+                          <w:color w:val="FFFFFF" w:themeColor="background1"/>
+                          <w:sz w:val="12"/>
+                          <w:szCs w:val="12"/>
+                        </w:rPr>
+                        <w:t>mysql</w:t>
+                      </w:r>
+                      <w:proofErr w:type="spellEnd"/>
+                      <w:r>
+                        <w:rPr>
+                          <w:rFonts w:ascii="Cambria" w:hAnsi="Cambria"/>
+                          <w:color w:val="FFFFFF" w:themeColor="background1"/>
+                          <w:sz w:val="12"/>
+                          <w:szCs w:val="12"/>
+                        </w:rPr>
+                        <w:t xml:space="preserve"> </w:t>
+                      </w:r>
+                      <w:proofErr w:type="spellStart"/>
+                      <w:r>
+                        <w:rPr>
+                          <w:rFonts w:ascii="Cambria" w:hAnsi="Cambria"/>
+                          <w:color w:val="FFFFFF" w:themeColor="background1"/>
+                          <w:sz w:val="12"/>
+                          <w:szCs w:val="12"/>
+                        </w:rPr>
+                        <w:t>rdbms</w:t>
+                      </w:r>
+                      <w:proofErr w:type="spellEnd"/>
+                      <w:r>
+                        <w:rPr>
+                          <w:rFonts w:ascii="Cambria" w:hAnsi="Cambria"/>
+                          <w:color w:val="FFFFFF" w:themeColor="background1"/>
+                          <w:sz w:val="12"/>
+                          <w:szCs w:val="12"/>
+                        </w:rPr>
+                        <w:t xml:space="preserve"> </w:t>
+                      </w:r>
+                      <w:proofErr w:type="spellStart"/>
+                      <w:r>
+                        <w:rPr>
+                          <w:rFonts w:ascii="Cambria" w:hAnsi="Cambria"/>
+                          <w:color w:val="FFFFFF" w:themeColor="background1"/>
+                          <w:sz w:val="12"/>
+                          <w:szCs w:val="12"/>
+                        </w:rPr>
+                        <w:t>rds</w:t>
+                      </w:r>
+                      <w:proofErr w:type="spellEnd"/>
+                      <w:r>
+                        <w:rPr>
+                          <w:rFonts w:ascii="Cambria" w:hAnsi="Cambria"/>
+                          <w:color w:val="FFFFFF" w:themeColor="background1"/>
+                          <w:sz w:val="12"/>
+                          <w:szCs w:val="12"/>
+                        </w:rPr>
+                        <w:t xml:space="preserve"> aurora </w:t>
+                      </w:r>
+                      <w:proofErr w:type="spellStart"/>
+                      <w:r>
+                        <w:rPr>
+                          <w:rFonts w:ascii="Cambria" w:hAnsi="Cambria"/>
+                          <w:color w:val="FFFFFF" w:themeColor="background1"/>
+                          <w:sz w:val="12"/>
+                          <w:szCs w:val="12"/>
+                        </w:rPr>
+                        <w:t>cassandara</w:t>
+                      </w:r>
+                      <w:proofErr w:type="spellEnd"/>
+                      <w:r>
+                        <w:rPr>
+                          <w:rFonts w:ascii="Cambria" w:hAnsi="Cambria"/>
+                          <w:color w:val="FFFFFF" w:themeColor="background1"/>
+                          <w:sz w:val="12"/>
+                          <w:szCs w:val="12"/>
+                        </w:rPr>
+                        <w:t xml:space="preserve"> Hadoop oracle Django flask express.js </w:t>
+                      </w:r>
+                      <w:proofErr w:type="spellStart"/>
+                      <w:r>
+                        <w:rPr>
+                          <w:rFonts w:ascii="Cambria" w:hAnsi="Cambria"/>
+                          <w:color w:val="FFFFFF" w:themeColor="background1"/>
+                          <w:sz w:val="12"/>
+                          <w:szCs w:val="12"/>
+                        </w:rPr>
+                        <w:t>expressjs</w:t>
+                      </w:r>
+                      <w:proofErr w:type="spellEnd"/>
+                      <w:r>
+                        <w:rPr>
+                          <w:rFonts w:ascii="Cambria" w:hAnsi="Cambria"/>
+                          <w:color w:val="FFFFFF" w:themeColor="background1"/>
+                          <w:sz w:val="12"/>
+                          <w:szCs w:val="12"/>
+                        </w:rPr>
+                        <w:t xml:space="preserve"> express </w:t>
+                      </w:r>
+                      <w:proofErr w:type="spellStart"/>
+                      <w:r>
+                        <w:rPr>
+                          <w:rFonts w:ascii="Cambria" w:hAnsi="Cambria"/>
+                          <w:color w:val="FFFFFF" w:themeColor="background1"/>
+                          <w:sz w:val="12"/>
+                          <w:szCs w:val="12"/>
+                        </w:rPr>
+                        <w:t>js</w:t>
+                      </w:r>
+                      <w:proofErr w:type="spellEnd"/>
+                      <w:r>
+                        <w:rPr>
+                          <w:rFonts w:ascii="Cambria" w:hAnsi="Cambria"/>
+                          <w:color w:val="FFFFFF" w:themeColor="background1"/>
+                          <w:sz w:val="12"/>
+                          <w:szCs w:val="12"/>
+                        </w:rPr>
+                        <w:t xml:space="preserve"> Laravel spring ruby rails ruby on rails </w:t>
+                      </w:r>
+                      <w:proofErr w:type="spellStart"/>
+                      <w:r>
+                        <w:rPr>
+                          <w:rFonts w:ascii="Cambria" w:hAnsi="Cambria"/>
+                          <w:color w:val="FFFFFF" w:themeColor="background1"/>
+                          <w:sz w:val="12"/>
+                          <w:szCs w:val="12"/>
+                        </w:rPr>
+                        <w:t>clojure</w:t>
+                      </w:r>
+                      <w:proofErr w:type="spellEnd"/>
+                      <w:r>
+                        <w:rPr>
+                          <w:rFonts w:ascii="Cambria" w:hAnsi="Cambria"/>
+                          <w:color w:val="FFFFFF" w:themeColor="background1"/>
+                          <w:sz w:val="12"/>
+                          <w:szCs w:val="12"/>
+                        </w:rPr>
+                        <w:t xml:space="preserve"> php typescript TS </w:t>
+                      </w:r>
+                      <w:proofErr w:type="spellStart"/>
+                      <w:r>
+                        <w:rPr>
+                          <w:rFonts w:ascii="Cambria" w:hAnsi="Cambria"/>
+                          <w:color w:val="FFFFFF" w:themeColor="background1"/>
+                          <w:sz w:val="12"/>
+                          <w:szCs w:val="12"/>
+                        </w:rPr>
+                        <w:t>javascript</w:t>
+                      </w:r>
+                      <w:proofErr w:type="spellEnd"/>
+                      <w:r>
+                        <w:rPr>
+                          <w:rFonts w:ascii="Cambria" w:hAnsi="Cambria"/>
+                          <w:color w:val="FFFFFF" w:themeColor="background1"/>
+                          <w:sz w:val="12"/>
+                          <w:szCs w:val="12"/>
+                        </w:rPr>
+                        <w:t xml:space="preserve"> es6 </w:t>
+                      </w:r>
+                      <w:proofErr w:type="spellStart"/>
+                      <w:r>
+                        <w:rPr>
+                          <w:rFonts w:ascii="Cambria" w:hAnsi="Cambria"/>
+                          <w:color w:val="FFFFFF" w:themeColor="background1"/>
+                          <w:sz w:val="12"/>
+                          <w:szCs w:val="12"/>
+                        </w:rPr>
+                        <w:t>nosql</w:t>
+                      </w:r>
+                      <w:proofErr w:type="spellEnd"/>
+                      <w:r>
+                        <w:rPr>
+                          <w:rFonts w:ascii="Cambria" w:hAnsi="Cambria"/>
+                          <w:color w:val="FFFFFF" w:themeColor="background1"/>
+                          <w:sz w:val="12"/>
+                          <w:szCs w:val="12"/>
+                        </w:rPr>
+                        <w:t xml:space="preserve"> </w:t>
+                      </w:r>
+                      <w:proofErr w:type="spellStart"/>
+                      <w:r>
+                        <w:rPr>
+                          <w:rFonts w:ascii="Cambria" w:hAnsi="Cambria"/>
+                          <w:color w:val="FFFFFF" w:themeColor="background1"/>
+                          <w:sz w:val="12"/>
+                          <w:szCs w:val="12"/>
+                        </w:rPr>
+                        <w:t>schemaless</w:t>
+                      </w:r>
+                      <w:proofErr w:type="spellEnd"/>
+                      <w:r>
+                        <w:rPr>
+                          <w:rFonts w:ascii="Cambria" w:hAnsi="Cambria"/>
+                          <w:color w:val="FFFFFF" w:themeColor="background1"/>
+                          <w:sz w:val="12"/>
+                          <w:szCs w:val="12"/>
+                        </w:rPr>
+                        <w:t xml:space="preserve"> progressive web applications </w:t>
+                      </w:r>
+                      <w:proofErr w:type="spellStart"/>
+                      <w:r>
+                        <w:rPr>
+                          <w:rFonts w:ascii="Cambria" w:hAnsi="Cambria"/>
+                          <w:color w:val="FFFFFF" w:themeColor="background1"/>
+                          <w:sz w:val="12"/>
+                          <w:szCs w:val="12"/>
+                        </w:rPr>
+                        <w:t>pwa</w:t>
+                      </w:r>
+                      <w:proofErr w:type="spellEnd"/>
+                      <w:r>
+                        <w:rPr>
+                          <w:rFonts w:ascii="Cambria" w:hAnsi="Cambria"/>
+                          <w:color w:val="FFFFFF" w:themeColor="background1"/>
+                          <w:sz w:val="12"/>
+                          <w:szCs w:val="12"/>
+                        </w:rPr>
+                        <w:t xml:space="preserve"> infrastructure as code </w:t>
+                      </w:r>
+                      <w:proofErr w:type="spellStart"/>
+                      <w:r>
+                        <w:rPr>
+                          <w:rFonts w:ascii="Cambria" w:hAnsi="Cambria"/>
+                          <w:color w:val="FFFFFF" w:themeColor="background1"/>
+                          <w:sz w:val="12"/>
+                          <w:szCs w:val="12"/>
+                        </w:rPr>
+                        <w:t>ias</w:t>
+                      </w:r>
+                      <w:proofErr w:type="spellEnd"/>
+                      <w:r>
+                        <w:rPr>
+                          <w:rFonts w:ascii="Cambria" w:hAnsi="Cambria"/>
+                          <w:color w:val="FFFFFF" w:themeColor="background1"/>
+                          <w:sz w:val="12"/>
+                          <w:szCs w:val="12"/>
+                        </w:rPr>
+                        <w:t xml:space="preserve"> infrastructure-as-code swift </w:t>
+                      </w:r>
+                      <w:proofErr w:type="spellStart"/>
+                      <w:r>
+                        <w:rPr>
+                          <w:rFonts w:ascii="Cambria" w:hAnsi="Cambria"/>
+                          <w:color w:val="FFFFFF" w:themeColor="background1"/>
+                          <w:sz w:val="12"/>
+                          <w:szCs w:val="12"/>
+                        </w:rPr>
+                        <w:t>kotlin</w:t>
+                      </w:r>
+                      <w:proofErr w:type="spellEnd"/>
+                      <w:r>
+                        <w:rPr>
+                          <w:rFonts w:ascii="Cambria" w:hAnsi="Cambria"/>
+                          <w:color w:val="FFFFFF" w:themeColor="background1"/>
+                          <w:sz w:val="12"/>
+                          <w:szCs w:val="12"/>
+                        </w:rPr>
+                        <w:t xml:space="preserve"> go </w:t>
+                      </w:r>
+                      <w:proofErr w:type="spellStart"/>
+                      <w:r>
+                        <w:rPr>
+                          <w:rFonts w:ascii="Cambria" w:hAnsi="Cambria"/>
+                          <w:color w:val="FFFFFF" w:themeColor="background1"/>
+                          <w:sz w:val="12"/>
+                          <w:szCs w:val="12"/>
+                        </w:rPr>
+                        <w:t>golang</w:t>
+                      </w:r>
+                      <w:proofErr w:type="spellEnd"/>
+                      <w:r>
+                        <w:rPr>
+                          <w:rFonts w:ascii="Cambria" w:hAnsi="Cambria"/>
+                          <w:color w:val="FFFFFF" w:themeColor="background1"/>
+                          <w:sz w:val="12"/>
+                          <w:szCs w:val="12"/>
+                        </w:rPr>
+                        <w:t xml:space="preserve"> flutter dart </w:t>
+                      </w:r>
+                      <w:proofErr w:type="spellStart"/>
+                      <w:r>
+                        <w:rPr>
+                          <w:rFonts w:ascii="Cambria" w:hAnsi="Cambria"/>
+                          <w:color w:val="FFFFFF" w:themeColor="background1"/>
+                          <w:sz w:val="12"/>
+                          <w:szCs w:val="12"/>
+                        </w:rPr>
+                        <w:t>scala</w:t>
+                      </w:r>
+                      <w:proofErr w:type="spellEnd"/>
+                      <w:r>
+                        <w:rPr>
+                          <w:rFonts w:ascii="Cambria" w:hAnsi="Cambria"/>
+                          <w:color w:val="FFFFFF" w:themeColor="background1"/>
+                          <w:sz w:val="12"/>
+                          <w:szCs w:val="12"/>
+                        </w:rPr>
+                        <w:t xml:space="preserve"> </w:t>
+                      </w:r>
+                      <w:proofErr w:type="spellStart"/>
+                      <w:r>
+                        <w:rPr>
+                          <w:rFonts w:ascii="Cambria" w:hAnsi="Cambria"/>
+                          <w:color w:val="FFFFFF" w:themeColor="background1"/>
+                          <w:sz w:val="12"/>
+                          <w:szCs w:val="12"/>
+                        </w:rPr>
+                        <w:t>gradle</w:t>
+                      </w:r>
+                      <w:proofErr w:type="spellEnd"/>
+                      <w:r>
+                        <w:rPr>
+                          <w:rFonts w:ascii="Cambria" w:hAnsi="Cambria"/>
+                          <w:color w:val="FFFFFF" w:themeColor="background1"/>
+                          <w:sz w:val="12"/>
+                          <w:szCs w:val="12"/>
+                        </w:rPr>
+                        <w:t xml:space="preserve"> Kubernetes </w:t>
+                      </w:r>
+                      <w:proofErr w:type="spellStart"/>
+                      <w:r>
+                        <w:rPr>
+                          <w:rFonts w:ascii="Cambria" w:hAnsi="Cambria"/>
+                          <w:color w:val="FFFFFF" w:themeColor="background1"/>
+                          <w:sz w:val="12"/>
+                          <w:szCs w:val="12"/>
+                        </w:rPr>
+                        <w:t>webassembly</w:t>
+                      </w:r>
+                      <w:proofErr w:type="spellEnd"/>
+                      <w:r>
+                        <w:rPr>
+                          <w:rFonts w:ascii="Cambria" w:hAnsi="Cambria"/>
+                          <w:color w:val="FFFFFF" w:themeColor="background1"/>
+                          <w:sz w:val="12"/>
+                          <w:szCs w:val="12"/>
+                        </w:rPr>
+                        <w:t xml:space="preserve"> orchestration containers containerized cyber cybersecurity security </w:t>
                       </w:r>
                       <w:r>
                         <w:rPr>
@@ -2507,20 +3761,64 @@
       </w:pPr>
       <w:r>
         <w:rPr>
-          <w:rFonts w:ascii="Segoe UI Light" w:eastAsia="Microsoft YaHei UI Light" w:hAnsi="Segoe UI Light" w:cs="Segoe UI Light"/>
-          <w:sz w:val="18"/>
-          <w:szCs w:val="18"/>
-        </w:rPr>
-        <w:t>Spring, Maven, JUnit5, Lombok</w:t>
-      </w:r>
-      <w:r>
-        <w:rPr>
-          <w:rFonts w:ascii="Segoe UI Light" w:eastAsia="Microsoft YaHei UI Light" w:hAnsi="Segoe UI Light" w:cs="Segoe UI Light"/>
-          <w:sz w:val="18"/>
-          <w:szCs w:val="18"/>
-        </w:rPr>
-        <w:t>, Apache Kafka, Apache Flink</w:t>
-      </w:r>
+          <w:rFonts w:ascii="Segoe UI Light" w:eastAsia="Microsoft YaHei UI Light" w:hAnsi="Segoe UI Light" w:cs="Segoe UI Light" w:hint="cs"/>
+          <w:sz w:val="18"/>
+          <w:szCs w:val="18"/>
+          <w:lang w:bidi="he-IL"/>
+        </w:rPr>
+        <w:t>P</w:t>
+      </w:r>
+      <w:r>
+        <w:rPr>
+          <w:rFonts w:ascii="Segoe UI Light" w:eastAsia="Microsoft YaHei UI Light" w:hAnsi="Segoe UI Light" w:cs="Segoe UI Light"/>
+          <w:sz w:val="18"/>
+          <w:szCs w:val="18"/>
+          <w:lang w:bidi="he-IL"/>
+        </w:rPr>
+        <w:t xml:space="preserve">ostgreSQL, DynamoDB, </w:t>
+      </w:r>
+      <w:r>
+        <w:rPr>
+          <w:rFonts w:ascii="Segoe UI Light" w:eastAsia="Microsoft YaHei UI Light" w:hAnsi="Segoe UI Light" w:cs="Segoe UI Light"/>
+          <w:sz w:val="18"/>
+          <w:szCs w:val="18"/>
+        </w:rPr>
+        <w:t>Spring</w:t>
+      </w:r>
+      <w:r>
+        <w:rPr>
+          <w:rFonts w:ascii="Segoe UI Light" w:eastAsia="Microsoft YaHei UI Light" w:hAnsi="Segoe UI Light" w:cs="Segoe UI Light"/>
+          <w:sz w:val="18"/>
+          <w:szCs w:val="18"/>
+        </w:rPr>
+        <w:t xml:space="preserve"> Boot</w:t>
+      </w:r>
+      <w:r>
+        <w:rPr>
+          <w:rFonts w:ascii="Segoe UI Light" w:eastAsia="Microsoft YaHei UI Light" w:hAnsi="Segoe UI Light" w:cs="Segoe UI Light"/>
+          <w:sz w:val="18"/>
+          <w:szCs w:val="18"/>
+        </w:rPr>
+        <w:t>, Maven, JUnit5, Lombok</w:t>
+      </w:r>
+      <w:r>
+        <w:rPr>
+          <w:rFonts w:ascii="Segoe UI Light" w:eastAsia="Microsoft YaHei UI Light" w:hAnsi="Segoe UI Light" w:cs="Segoe UI Light"/>
+          <w:sz w:val="18"/>
+          <w:szCs w:val="18"/>
+        </w:rPr>
+        <w:t xml:space="preserve">, Apache Kafka, Apache </w:t>
+      </w:r>
+      <w:proofErr w:type="spellStart"/>
+      <w:r>
+        <w:rPr>
+          <w:rFonts w:ascii="Segoe UI Light" w:eastAsia="Microsoft YaHei UI Light" w:hAnsi="Segoe UI Light" w:cs="Segoe UI Light"/>
+          <w:sz w:val="18"/>
+          <w:szCs w:val="18"/>
+        </w:rPr>
+        <w:t>Flink</w:t>
+      </w:r>
+      <w:proofErr w:type="spellEnd"/>
     </w:p>
     <w:p>
       <w:pPr>
@@ -2549,6 +3847,8 @@
         </w:rPr>
         <w:t>, Kubernetes</w:t>
       </w:r>
+      <w:bookmarkStart w:id="1" w:name="_GoBack"/>
+      <w:bookmarkEnd w:id="1"/>
     </w:p>
     <w:p>
       <w:pPr>
@@ -2561,13 +3861,41 @@
           <w:szCs w:val="18"/>
         </w:rPr>
       </w:pPr>
-      <w:r>
-        <w:rPr>
-          <w:rFonts w:ascii="Segoe UI Light" w:eastAsia="Microsoft YaHei UI Light" w:hAnsi="Segoe UI Light" w:cs="Segoe UI Light"/>
-          <w:sz w:val="18"/>
-          <w:szCs w:val="18"/>
-        </w:rPr>
-        <w:t>Makefile, CMake,</w:t>
+      <w:proofErr w:type="spellStart"/>
+      <w:r>
+        <w:rPr>
+          <w:rFonts w:ascii="Segoe UI Light" w:eastAsia="Microsoft YaHei UI Light" w:hAnsi="Segoe UI Light" w:cs="Segoe UI Light"/>
+          <w:sz w:val="18"/>
+          <w:szCs w:val="18"/>
+        </w:rPr>
+        <w:t>Makefile</w:t>
+      </w:r>
+      <w:proofErr w:type="spellEnd"/>
+      <w:r>
+        <w:rPr>
+          <w:rFonts w:ascii="Segoe UI Light" w:eastAsia="Microsoft YaHei UI Light" w:hAnsi="Segoe UI Light" w:cs="Segoe UI Light"/>
+          <w:sz w:val="18"/>
+          <w:szCs w:val="18"/>
+        </w:rPr>
+        <w:t xml:space="preserve">, </w:t>
+      </w:r>
+      <w:proofErr w:type="spellStart"/>
+      <w:r>
+        <w:rPr>
+          <w:rFonts w:ascii="Segoe UI Light" w:eastAsia="Microsoft YaHei UI Light" w:hAnsi="Segoe UI Light" w:cs="Segoe UI Light"/>
+          <w:sz w:val="18"/>
+          <w:szCs w:val="18"/>
+        </w:rPr>
+        <w:t>CMake</w:t>
+      </w:r>
+      <w:proofErr w:type="spellEnd"/>
+      <w:r>
+        <w:rPr>
+          <w:rFonts w:ascii="Segoe UI Light" w:eastAsia="Microsoft YaHei UI Light" w:hAnsi="Segoe UI Light" w:cs="Segoe UI Light"/>
+          <w:sz w:val="18"/>
+          <w:szCs w:val="18"/>
+        </w:rPr>
+        <w:t>,</w:t>
       </w:r>
       <w:r>
         <w:rPr>
@@ -2577,6 +3905,7 @@
         </w:rPr>
         <w:t xml:space="preserve"> </w:t>
       </w:r>
+      <w:proofErr w:type="spellStart"/>
       <w:r>
         <w:rPr>
           <w:rFonts w:ascii="Segoe UI Light" w:eastAsia="Microsoft YaHei UI Light" w:hAnsi="Segoe UI Light" w:cs="Segoe UI Light"/>
@@ -2585,6 +3914,7 @@
         </w:rPr>
         <w:t>Googletest</w:t>
       </w:r>
+      <w:proofErr w:type="spellEnd"/>
       <w:r>
         <w:rPr>
           <w:rFonts w:ascii="Segoe UI Light" w:eastAsia="Microsoft YaHei UI Light" w:hAnsi="Segoe UI Light" w:cs="Segoe UI Light"/>
@@ -2624,13 +3954,59 @@
         </w:rPr>
         <w:t xml:space="preserve">Anaconda, </w:t>
       </w:r>
-      <w:r>
-        <w:rPr>
-          <w:rFonts w:ascii="Segoe UI Light" w:eastAsia="Microsoft YaHei UI Light" w:hAnsi="Segoe UI Light" w:cs="Segoe UI Light"/>
-          <w:sz w:val="18"/>
-          <w:szCs w:val="18"/>
-        </w:rPr>
-        <w:t>Jupyter, PyTorch, NumPy, Pandas, Matplotlib, SciPy, scikit-image</w:t>
+      <w:proofErr w:type="spellStart"/>
+      <w:r>
+        <w:rPr>
+          <w:rFonts w:ascii="Segoe UI Light" w:eastAsia="Microsoft YaHei UI Light" w:hAnsi="Segoe UI Light" w:cs="Segoe UI Light"/>
+          <w:sz w:val="18"/>
+          <w:szCs w:val="18"/>
+        </w:rPr>
+        <w:t>Jupyter</w:t>
+      </w:r>
+      <w:proofErr w:type="spellEnd"/>
+      <w:r>
+        <w:rPr>
+          <w:rFonts w:ascii="Segoe UI Light" w:eastAsia="Microsoft YaHei UI Light" w:hAnsi="Segoe UI Light" w:cs="Segoe UI Light"/>
+          <w:sz w:val="18"/>
+          <w:szCs w:val="18"/>
+        </w:rPr>
+        <w:t xml:space="preserve">, </w:t>
+      </w:r>
+      <w:proofErr w:type="spellStart"/>
+      <w:r>
+        <w:rPr>
+          <w:rFonts w:ascii="Segoe UI Light" w:eastAsia="Microsoft YaHei UI Light" w:hAnsi="Segoe UI Light" w:cs="Segoe UI Light"/>
+          <w:sz w:val="18"/>
+          <w:szCs w:val="18"/>
+        </w:rPr>
+        <w:t>PyTorch</w:t>
+      </w:r>
+      <w:proofErr w:type="spellEnd"/>
+      <w:r>
+        <w:rPr>
+          <w:rFonts w:ascii="Segoe UI Light" w:eastAsia="Microsoft YaHei UI Light" w:hAnsi="Segoe UI Light" w:cs="Segoe UI Light"/>
+          <w:sz w:val="18"/>
+          <w:szCs w:val="18"/>
+        </w:rPr>
+        <w:t xml:space="preserve">, NumPy, Pandas, Matplotlib, SciPy, </w:t>
+      </w:r>
+      <w:proofErr w:type="spellStart"/>
+      <w:r>
+        <w:rPr>
+          <w:rFonts w:ascii="Segoe UI Light" w:eastAsia="Microsoft YaHei UI Light" w:hAnsi="Segoe UI Light" w:cs="Segoe UI Light"/>
+          <w:sz w:val="18"/>
+          <w:szCs w:val="18"/>
+        </w:rPr>
+        <w:t>scikit</w:t>
+      </w:r>
+      <w:proofErr w:type="spellEnd"/>
+      <w:r>
+        <w:rPr>
+          <w:rFonts w:ascii="Segoe UI Light" w:eastAsia="Microsoft YaHei UI Light" w:hAnsi="Segoe UI Light" w:cs="Segoe UI Light"/>
+          <w:sz w:val="18"/>
+          <w:szCs w:val="18"/>
+        </w:rPr>
+        <w:t>-image</w:t>
       </w:r>
       <w:r>
         <w:rPr>
@@ -3024,7 +4400,6 @@
     <w:lvl w:ilvl="0">
       <w:start w:val="1"/>
       <w:numFmt w:val="bullet"/>
-      <w:pStyle w:val="ListBullet"/>
       <w:lvlText w:val="·"/>
       <w:lvlJc w:val="left"/>
       <w:pPr>
@@ -5739,7 +7114,7 @@
 </file>
 
 <file path=customXml/itemProps1.xml><?xml version="1.0" encoding="utf-8"?>
-<ds:datastoreItem xmlns:ds="http://schemas.openxmlformats.org/officeDocument/2006/customXml" ds:itemID="{C94CB5C8-DE31-4F28-AF01-AC3D475EC678}">
+<ds:datastoreItem xmlns:ds="http://schemas.openxmlformats.org/officeDocument/2006/customXml" ds:itemID="{632B2495-72FE-45BA-B652-9367A63D319A}">
   <ds:schemaRefs>
     <ds:schemaRef ds:uri="http://schemas.openxmlformats.org/officeDocument/2006/bibliography"/>
   </ds:schemaRefs>

</xml_diff>

<commit_message>
add streaming applications interests
</commit_message>
<xml_diff>
--- a/Danny Priymak - CV.docx
+++ b/Danny Priymak - CV.docx
@@ -1,6 +1,6 @@
 
 <file path=word/document.xml><?xml version="1.0" encoding="utf-8"?>
-<w:document xmlns:wpc="http://schemas.microsoft.com/office/word/2010/wordprocessingCanvas" xmlns:cx="http://schemas.microsoft.com/office/drawing/2014/chartex" xmlns:cx1="http://schemas.microsoft.com/office/drawing/2015/9/8/chartex" xmlns:cx2="http://schemas.microsoft.com/office/drawing/2015/10/21/chartex" xmlns:cx3="http://schemas.microsoft.com/office/drawing/2016/5/9/chartex" xmlns:cx4="http://schemas.microsoft.com/office/drawing/2016/5/10/chartex" xmlns:cx5="http://schemas.microsoft.com/office/drawing/2016/5/11/chartex" xmlns:cx6="http://schemas.microsoft.com/office/drawing/2016/5/12/chartex" xmlns:cx7="http://schemas.microsoft.com/office/drawing/2016/5/13/chartex" xmlns:cx8="http://schemas.microsoft.com/office/drawing/2016/5/14/chartex" xmlns:mc="http://schemas.openxmlformats.org/markup-compatibility/2006" xmlns:aink="http://schemas.microsoft.com/office/drawing/2016/ink" xmlns:am3d="http://schemas.microsoft.com/office/drawing/2017/model3d" xmlns:o="urn:schemas-microsoft-com:office:office" xmlns:r="http://schemas.openxmlformats.org/officeDocument/2006/relationships" xmlns:m="http://schemas.openxmlformats.org/officeDocument/2006/math" xmlns:v="urn:schemas-microsoft-com:vml" xmlns:wp14="http://schemas.microsoft.com/office/word/2010/wordprocessingDrawing" xmlns:wp="http://schemas.openxmlformats.org/drawingml/2006/wordprocessingDrawing" xmlns:w10="urn:schemas-microsoft-com:office:word" xmlns:w="http://schemas.openxmlformats.org/wordprocessingml/2006/main" xmlns:w14="http://schemas.microsoft.com/office/word/2010/wordml" xmlns:w15="http://schemas.microsoft.com/office/word/2012/wordml" xmlns:w16cid="http://schemas.microsoft.com/office/word/2016/wordml/cid" xmlns:w16se="http://schemas.microsoft.com/office/word/2015/wordml/symex" xmlns:wpg="http://schemas.microsoft.com/office/word/2010/wordprocessingGroup" xmlns:wpi="http://schemas.microsoft.com/office/word/2010/wordprocessingInk" xmlns:wne="http://schemas.microsoft.com/office/word/2006/wordml" xmlns:wps="http://schemas.microsoft.com/office/word/2010/wordprocessingShape" mc:Ignorable="w14 w15 w16se w16cid wp14">
+<w:document xmlns:wpc="http://schemas.microsoft.com/office/word/2010/wordprocessingCanvas" xmlns:cx="http://schemas.microsoft.com/office/drawing/2014/chartex" xmlns:cx1="http://schemas.microsoft.com/office/drawing/2015/9/8/chartex" xmlns:cx2="http://schemas.microsoft.com/office/drawing/2015/10/21/chartex" xmlns:cx3="http://schemas.microsoft.com/office/drawing/2016/5/9/chartex" xmlns:cx4="http://schemas.microsoft.com/office/drawing/2016/5/10/chartex" xmlns:cx5="http://schemas.microsoft.com/office/drawing/2016/5/11/chartex" xmlns:cx6="http://schemas.microsoft.com/office/drawing/2016/5/12/chartex" xmlns:cx7="http://schemas.microsoft.com/office/drawing/2016/5/13/chartex" xmlns:cx8="http://schemas.microsoft.com/office/drawing/2016/5/14/chartex" xmlns:mc="http://schemas.openxmlformats.org/markup-compatibility/2006" xmlns:aink="http://schemas.microsoft.com/office/drawing/2016/ink" xmlns:am3d="http://schemas.microsoft.com/office/drawing/2017/model3d" xmlns:o="urn:schemas-microsoft-com:office:office" xmlns:r="http://schemas.openxmlformats.org/officeDocument/2006/relationships" xmlns:m="http://schemas.openxmlformats.org/officeDocument/2006/math" xmlns:v="urn:schemas-microsoft-com:vml" xmlns:wp14="http://schemas.microsoft.com/office/word/2010/wordprocessingDrawing" xmlns:wp="http://schemas.openxmlformats.org/drawingml/2006/wordprocessingDrawing" xmlns:w10="urn:schemas-microsoft-com:office:word" xmlns:w="http://schemas.openxmlformats.org/wordprocessingml/2006/main" xmlns:w14="http://schemas.microsoft.com/office/word/2010/wordml" xmlns:w15="http://schemas.microsoft.com/office/word/2012/wordml" xmlns:w16cex="http://schemas.microsoft.com/office/word/2018/wordml/cex" xmlns:w16cid="http://schemas.microsoft.com/office/word/2016/wordml/cid" xmlns:w16="http://schemas.microsoft.com/office/word/2018/wordml" xmlns:w16se="http://schemas.microsoft.com/office/word/2015/wordml/symex" xmlns:wpg="http://schemas.microsoft.com/office/word/2010/wordprocessingGroup" xmlns:wpi="http://schemas.microsoft.com/office/word/2010/wordprocessingInk" xmlns:wne="http://schemas.microsoft.com/office/word/2006/wordml" xmlns:wps="http://schemas.microsoft.com/office/word/2010/wordprocessingShape" mc:Ignorable="w14 w15 w16se w16cid w16 w16cex wp14">
   <w:body>
     <w:tbl>
       <w:tblPr>
@@ -410,39 +410,45 @@
           <w:sz w:val="24"/>
           <w:szCs w:val="28"/>
         </w:rPr>
-        <w:t>Passionate coder and avid Linux user.</w:t>
-      </w:r>
-      <w:r>
+        <w:t xml:space="preserve">Passionate coder and avid technical reader and Linux user. </w:t>
+      </w:r>
+    </w:p>
+    <w:p>
+      <w:pPr>
+        <w:pStyle w:val="Heading1"/>
+        <w:jc w:val="both"/>
         <w:rPr>
           <w:rFonts w:ascii="Segoe UI Light" w:eastAsia="Microsoft YaHei UI Light" w:hAnsi="Segoe UI Light" w:cs="Segoe UI Light"/>
           <w:sz w:val="24"/>
           <w:szCs w:val="28"/>
         </w:rPr>
-        <w:t xml:space="preserve"> </w:t>
-      </w:r>
+      </w:pPr>
       <w:r>
         <w:rPr>
           <w:rFonts w:ascii="Segoe UI Light" w:eastAsia="Microsoft YaHei UI Light" w:hAnsi="Segoe UI Light" w:cs="Segoe UI Light"/>
           <w:sz w:val="24"/>
           <w:szCs w:val="28"/>
         </w:rPr>
-        <w:t>B.Sc. Math &amp; Computer Science</w:t>
-      </w:r>
-      <w:r>
+        <w:t>B.Sc. Math &amp; Computer Science, Technion IIT. AWS Certified Solutions Architect Associate.</w:t>
+      </w:r>
+    </w:p>
+    <w:p>
+      <w:pPr>
+        <w:pStyle w:val="Heading1"/>
+        <w:jc w:val="both"/>
         <w:rPr>
           <w:rFonts w:ascii="Segoe UI Light" w:eastAsia="Microsoft YaHei UI Light" w:hAnsi="Segoe UI Light" w:cs="Segoe UI Light"/>
           <w:sz w:val="24"/>
           <w:szCs w:val="28"/>
         </w:rPr>
-        <w:t xml:space="preserve">, </w:t>
-      </w:r>
+      </w:pPr>
       <w:r>
         <w:rPr>
           <w:rFonts w:ascii="Segoe UI Light" w:eastAsia="Microsoft YaHei UI Light" w:hAnsi="Segoe UI Light" w:cs="Segoe UI Light"/>
           <w:sz w:val="24"/>
           <w:szCs w:val="28"/>
         </w:rPr>
-        <w:t>Technion II</w:t>
+        <w:t>Interests revolve around cloud-backed backend services and event streaming and processing applications.</w:t>
       </w:r>
       <w:r>
         <w:rPr>
@@ -450,7 +456,7 @@
           <w:sz w:val="24"/>
           <w:szCs w:val="28"/>
         </w:rPr>
-        <w:t>T</w:t>
+        <w:t xml:space="preserve"> </w:t>
       </w:r>
       <w:r>
         <w:rPr>
@@ -458,230 +464,7 @@
           <w:sz w:val="24"/>
           <w:szCs w:val="28"/>
         </w:rPr>
-        <w:t>.</w:t>
-      </w:r>
-      <w:r>
-        <w:rPr>
-          <w:rFonts w:ascii="Segoe UI Light" w:eastAsia="Microsoft YaHei UI Light" w:hAnsi="Segoe UI Light" w:cs="Segoe UI Light"/>
-          <w:sz w:val="24"/>
-          <w:szCs w:val="28"/>
-        </w:rPr>
-        <w:t xml:space="preserve"> </w:t>
-      </w:r>
-    </w:p>
-    <w:p>
-      <w:pPr>
-        <w:pStyle w:val="Heading1"/>
-        <w:jc w:val="both"/>
-        <w:rPr>
-          <w:rFonts w:ascii="Segoe UI Light" w:eastAsia="Microsoft YaHei UI Light" w:hAnsi="Segoe UI Light" w:cs="Segoe UI Light"/>
-          <w:sz w:val="24"/>
-          <w:szCs w:val="28"/>
-        </w:rPr>
-      </w:pPr>
-      <w:r>
-        <w:rPr>
-          <w:rFonts w:ascii="Segoe UI Light" w:eastAsia="Microsoft YaHei UI Light" w:hAnsi="Segoe UI Light" w:cs="Segoe UI Light"/>
-          <w:sz w:val="24"/>
-          <w:szCs w:val="28"/>
-        </w:rPr>
-        <w:t>AWS Certified Solutions Architect Associate.</w:t>
-      </w:r>
-      <w:r>
-        <w:rPr>
-          <w:rFonts w:ascii="Segoe UI Light" w:eastAsia="Microsoft YaHei UI Light" w:hAnsi="Segoe UI Light" w:cs="Segoe UI Light"/>
-          <w:sz w:val="24"/>
-          <w:szCs w:val="28"/>
-        </w:rPr>
-        <w:t xml:space="preserve"> </w:t>
-      </w:r>
-      <w:r>
-        <w:rPr>
-          <w:rFonts w:ascii="Segoe UI Light" w:eastAsia="Microsoft YaHei UI Light" w:hAnsi="Segoe UI Light" w:cs="Segoe UI Light"/>
-          <w:sz w:val="24"/>
-          <w:szCs w:val="28"/>
-        </w:rPr>
-        <w:t>I</w:t>
-      </w:r>
-      <w:r>
-        <w:rPr>
-          <w:rFonts w:ascii="Segoe UI Light" w:eastAsia="Microsoft YaHei UI Light" w:hAnsi="Segoe UI Light" w:cs="Segoe UI Light"/>
-          <w:sz w:val="24"/>
-          <w:szCs w:val="28"/>
-        </w:rPr>
-        <w:t xml:space="preserve">nterests revolve around </w:t>
-      </w:r>
-      <w:r>
-        <w:rPr>
-          <w:rFonts w:ascii="Segoe UI Light" w:eastAsia="Microsoft YaHei UI Light" w:hAnsi="Segoe UI Light" w:cs="Segoe UI Light"/>
-          <w:sz w:val="24"/>
-          <w:szCs w:val="28"/>
-        </w:rPr>
-        <w:t>cloud</w:t>
-      </w:r>
-      <w:r>
-        <w:rPr>
-          <w:rFonts w:ascii="Segoe UI Light" w:eastAsia="Microsoft YaHei UI Light" w:hAnsi="Segoe UI Light" w:cs="Segoe UI Light"/>
-          <w:sz w:val="24"/>
-          <w:szCs w:val="28"/>
-        </w:rPr>
-        <w:t>-ba</w:t>
-      </w:r>
-      <w:r>
-        <w:rPr>
-          <w:rFonts w:ascii="Segoe UI Light" w:eastAsia="Microsoft YaHei UI Light" w:hAnsi="Segoe UI Light" w:cs="Segoe UI Light"/>
-          <w:sz w:val="24"/>
-          <w:szCs w:val="28"/>
-        </w:rPr>
-        <w:t>cked</w:t>
-      </w:r>
-      <w:r>
-        <w:rPr>
-          <w:rFonts w:ascii="Segoe UI Light" w:eastAsia="Microsoft YaHei UI Light" w:hAnsi="Segoe UI Light" w:cs="Segoe UI Light"/>
-          <w:sz w:val="24"/>
-          <w:szCs w:val="28"/>
-        </w:rPr>
-        <w:t xml:space="preserve"> backend </w:t>
-      </w:r>
-      <w:r>
-        <w:rPr>
-          <w:rFonts w:ascii="Segoe UI Light" w:eastAsia="Microsoft YaHei UI Light" w:hAnsi="Segoe UI Light" w:cs="Segoe UI Light"/>
-          <w:sz w:val="24"/>
-          <w:szCs w:val="28"/>
-        </w:rPr>
-        <w:t>services</w:t>
-      </w:r>
-      <w:r>
-        <w:rPr>
-          <w:rFonts w:ascii="Segoe UI Light" w:eastAsia="Microsoft YaHei UI Light" w:hAnsi="Segoe UI Light" w:cs="Segoe UI Light"/>
-          <w:sz w:val="24"/>
-          <w:szCs w:val="28"/>
-        </w:rPr>
-        <w:t>,</w:t>
-      </w:r>
-      <w:r>
-        <w:rPr>
-          <w:rFonts w:ascii="Segoe UI Light" w:eastAsia="Microsoft YaHei UI Light" w:hAnsi="Segoe UI Light" w:cs="Segoe UI Light"/>
-          <w:sz w:val="24"/>
-          <w:szCs w:val="28"/>
-        </w:rPr>
-        <w:t xml:space="preserve"> and</w:t>
-      </w:r>
-      <w:r>
-        <w:rPr>
-          <w:rFonts w:ascii="Segoe UI Light" w:eastAsia="Microsoft YaHei UI Light" w:hAnsi="Segoe UI Light" w:cs="Segoe UI Light"/>
-          <w:sz w:val="24"/>
-          <w:szCs w:val="28"/>
-        </w:rPr>
-        <w:t xml:space="preserve"> </w:t>
-      </w:r>
-      <w:r>
-        <w:rPr>
-          <w:rFonts w:ascii="Segoe UI Light" w:eastAsia="Microsoft YaHei UI Light" w:hAnsi="Segoe UI Light" w:cs="Segoe UI Light"/>
-          <w:sz w:val="24"/>
-          <w:szCs w:val="28"/>
-        </w:rPr>
-        <w:t>image</w:t>
-      </w:r>
-      <w:r>
-        <w:rPr>
-          <w:rFonts w:ascii="Segoe UI Light" w:eastAsia="Microsoft YaHei UI Light" w:hAnsi="Segoe UI Light" w:cs="Segoe UI Light"/>
-          <w:sz w:val="24"/>
-          <w:szCs w:val="28"/>
-        </w:rPr>
-        <w:t xml:space="preserve"> and</w:t>
-      </w:r>
-      <w:r>
-        <w:rPr>
-          <w:rFonts w:ascii="Segoe UI Light" w:eastAsia="Microsoft YaHei UI Light" w:hAnsi="Segoe UI Light" w:cs="Segoe UI Light"/>
-          <w:sz w:val="24"/>
-          <w:szCs w:val="28"/>
-        </w:rPr>
-        <w:t xml:space="preserve"> audi</w:t>
-      </w:r>
-      <w:r>
-        <w:rPr>
-          <w:rFonts w:ascii="Segoe UI Light" w:eastAsia="Microsoft YaHei UI Light" w:hAnsi="Segoe UI Light" w:cs="Segoe UI Light"/>
-          <w:sz w:val="24"/>
-          <w:szCs w:val="28"/>
-        </w:rPr>
-        <w:t>o processing.</w:t>
-      </w:r>
-    </w:p>
-    <w:p>
-      <w:pPr>
-        <w:pStyle w:val="Heading1"/>
-        <w:jc w:val="both"/>
-        <w:rPr>
-          <w:rFonts w:ascii="Segoe UI Light" w:eastAsia="Microsoft YaHei UI Light" w:hAnsi="Segoe UI Light" w:cs="Segoe UI Light"/>
-          <w:sz w:val="24"/>
-          <w:szCs w:val="28"/>
-        </w:rPr>
-      </w:pPr>
-      <w:r>
-        <w:rPr>
-          <w:rFonts w:ascii="Segoe UI Light" w:eastAsia="Microsoft YaHei UI Light" w:hAnsi="Segoe UI Light" w:cs="Segoe UI Light"/>
-          <w:sz w:val="24"/>
-          <w:szCs w:val="28"/>
-        </w:rPr>
-        <w:t>Seeking</w:t>
-      </w:r>
-      <w:r>
-        <w:rPr>
-          <w:rFonts w:ascii="Segoe UI Light" w:eastAsia="Microsoft YaHei UI Light" w:hAnsi="Segoe UI Light" w:cs="Segoe UI Light"/>
-          <w:sz w:val="24"/>
-          <w:szCs w:val="28"/>
-        </w:rPr>
-        <w:t xml:space="preserve"> </w:t>
-      </w:r>
-      <w:r>
-        <w:rPr>
-          <w:rFonts w:ascii="Segoe UI Light" w:eastAsia="Microsoft YaHei UI Light" w:hAnsi="Segoe UI Light" w:cs="Segoe UI Light"/>
-          <w:sz w:val="24"/>
-          <w:szCs w:val="28"/>
-        </w:rPr>
-        <w:t>s</w:t>
-      </w:r>
-      <w:r>
-        <w:rPr>
-          <w:rFonts w:ascii="Segoe UI Light" w:eastAsia="Microsoft YaHei UI Light" w:hAnsi="Segoe UI Light" w:cs="Segoe UI Light"/>
-          <w:sz w:val="24"/>
-          <w:szCs w:val="28"/>
-        </w:rPr>
-        <w:t>oftware</w:t>
-      </w:r>
-      <w:r>
-        <w:rPr>
-          <w:rFonts w:ascii="Segoe UI Light" w:eastAsia="Microsoft YaHei UI Light" w:hAnsi="Segoe UI Light" w:cs="Segoe UI Light"/>
-          <w:sz w:val="24"/>
-          <w:szCs w:val="28"/>
-        </w:rPr>
-        <w:t xml:space="preserve"> or backend</w:t>
-      </w:r>
-      <w:r>
-        <w:rPr>
-          <w:rFonts w:ascii="Segoe UI Light" w:eastAsia="Microsoft YaHei UI Light" w:hAnsi="Segoe UI Light" w:cs="Segoe UI Light"/>
-          <w:sz w:val="24"/>
-          <w:szCs w:val="28"/>
-        </w:rPr>
-        <w:t xml:space="preserve"> </w:t>
-      </w:r>
-      <w:r>
-        <w:rPr>
-          <w:rFonts w:ascii="Segoe UI Light" w:eastAsia="Microsoft YaHei UI Light" w:hAnsi="Segoe UI Light" w:cs="Segoe UI Light"/>
-          <w:sz w:val="24"/>
-          <w:szCs w:val="28"/>
-        </w:rPr>
-        <w:t>development positions</w:t>
-      </w:r>
-      <w:r>
-        <w:rPr>
-          <w:rFonts w:ascii="Segoe UI Light" w:eastAsia="Microsoft YaHei UI Light" w:hAnsi="Segoe UI Light" w:cs="Segoe UI Light"/>
-          <w:sz w:val="24"/>
-          <w:szCs w:val="28"/>
-          <w:lang w:bidi="he-IL"/>
-        </w:rPr>
-        <w:t>.</w:t>
+        <w:t>Seeking software or backend development positions.</w:t>
       </w:r>
     </w:p>
     <w:p>
@@ -770,25 +553,7 @@
           <w:sz w:val="18"/>
           <w:szCs w:val="18"/>
         </w:rPr>
-        <w:t xml:space="preserve">|  NICE </w:t>
-      </w:r>
-      <w:proofErr w:type="spellStart"/>
-      <w:r>
-        <w:rPr>
-          <w:rFonts w:ascii="Segoe UI Light" w:hAnsi="Segoe UI Light" w:cs="Segoe UI Light"/>
-          <w:sz w:val="18"/>
-          <w:szCs w:val="18"/>
-        </w:rPr>
-        <w:t>Actimize</w:t>
-      </w:r>
-      <w:proofErr w:type="spellEnd"/>
-      <w:r>
-        <w:rPr>
-          <w:rFonts w:ascii="Segoe UI Light" w:hAnsi="Segoe UI Light" w:cs="Segoe UI Light"/>
-          <w:sz w:val="18"/>
-          <w:szCs w:val="18"/>
-        </w:rPr>
-        <w:t xml:space="preserve">  |  </w:t>
+        <w:t xml:space="preserve">|  NICE Actimize  |  </w:t>
       </w:r>
       <w:r>
         <w:rPr>
@@ -836,25 +601,23 @@
           <w:sz w:val="18"/>
           <w:szCs w:val="18"/>
         </w:rPr>
-        <w:t xml:space="preserve">Building traditional as well as Serverless end-to-end Java backend services using REST APIs in a microservices architecture (using Maven, Spring Boot, </w:t>
-      </w:r>
-      <w:proofErr w:type="spellStart"/>
+        <w:t xml:space="preserve">Building traditional as well as Serverless end-to-end Java backend services using </w:t>
+      </w:r>
       <w:r>
         <w:rPr>
           <w:rFonts w:ascii="Segoe UI Light" w:hAnsi="Segoe UI Light" w:cs="Segoe UI Light"/>
           <w:sz w:val="18"/>
           <w:szCs w:val="18"/>
         </w:rPr>
-        <w:t>OpenAPI</w:t>
-      </w:r>
-      <w:proofErr w:type="spellEnd"/>
+        <w:t xml:space="preserve">event streaming frameworks and </w:t>
+      </w:r>
       <w:r>
         <w:rPr>
           <w:rFonts w:ascii="Segoe UI Light" w:hAnsi="Segoe UI Light" w:cs="Segoe UI Light"/>
           <w:sz w:val="18"/>
           <w:szCs w:val="18"/>
         </w:rPr>
-        <w:t>, J</w:t>
+        <w:t xml:space="preserve">REST APIs in a microservices architecture for a financial crime prevention Platform-as-a-Service on top of various AWS services (mainly </w:t>
       </w:r>
       <w:r>
         <w:rPr>
@@ -862,7 +625,7 @@
           <w:sz w:val="18"/>
           <w:szCs w:val="18"/>
         </w:rPr>
-        <w:t>U</w:t>
+        <w:t xml:space="preserve">RDS, </w:t>
       </w:r>
       <w:r>
         <w:rPr>
@@ -870,7 +633,7 @@
           <w:sz w:val="18"/>
           <w:szCs w:val="18"/>
         </w:rPr>
-        <w:t>nit</w:t>
+        <w:t>DynamoDB,</w:t>
       </w:r>
       <w:r>
         <w:rPr>
@@ -878,7 +641,7 @@
           <w:sz w:val="18"/>
           <w:szCs w:val="18"/>
         </w:rPr>
-        <w:t>5</w:t>
+        <w:t xml:space="preserve"> </w:t>
       </w:r>
       <w:r>
         <w:rPr>
@@ -886,7 +649,7 @@
           <w:sz w:val="18"/>
           <w:szCs w:val="18"/>
         </w:rPr>
-        <w:t>) for a financial crime prevention Platform-as-a-Service on top of various AWS services (mainly DynamoDB, Lambda, API Gateway, S3, EC</w:t>
+        <w:t>ECR, EKS</w:t>
       </w:r>
       <w:r>
         <w:rPr>
@@ -894,7 +657,7 @@
           <w:sz w:val="18"/>
           <w:szCs w:val="18"/>
         </w:rPr>
-        <w:t>2, ECR, EKS</w:t>
+        <w:t>, S3,</w:t>
       </w:r>
       <w:r>
         <w:rPr>
@@ -902,7 +665,7 @@
           <w:sz w:val="18"/>
           <w:szCs w:val="18"/>
         </w:rPr>
-        <w:t>)</w:t>
+        <w:t xml:space="preserve"> Lambda, API Gateway)</w:t>
       </w:r>
       <w:r>
         <w:rPr>
@@ -3761,6 +3524,33 @@
       </w:pPr>
       <w:r>
         <w:rPr>
+          <w:rFonts w:ascii="Segoe UI Light" w:eastAsia="Microsoft YaHei UI Light" w:hAnsi="Segoe UI Light" w:cs="Segoe UI Light"/>
+          <w:sz w:val="18"/>
+          <w:szCs w:val="18"/>
+        </w:rPr>
+        <w:t xml:space="preserve">Apache Kafka, Apache </w:t>
+      </w:r>
+      <w:proofErr w:type="spellStart"/>
+      <w:r>
+        <w:rPr>
+          <w:rFonts w:ascii="Segoe UI Light" w:eastAsia="Microsoft YaHei UI Light" w:hAnsi="Segoe UI Light" w:cs="Segoe UI Light"/>
+          <w:sz w:val="18"/>
+          <w:szCs w:val="18"/>
+        </w:rPr>
+        <w:t>Flink</w:t>
+      </w:r>
+      <w:proofErr w:type="spellEnd"/>
+      <w:r>
+        <w:rPr>
+          <w:rFonts w:ascii="Segoe UI Light" w:eastAsia="Microsoft YaHei UI Light" w:hAnsi="Segoe UI Light" w:cs="Segoe UI Light"/>
+          <w:sz w:val="18"/>
+          <w:szCs w:val="18"/>
+          <w:lang w:bidi="he-IL"/>
+        </w:rPr>
+        <w:t xml:space="preserve">, </w:t>
+      </w:r>
+      <w:r>
+        <w:rPr>
           <w:rFonts w:ascii="Segoe UI Light" w:eastAsia="Microsoft YaHei UI Light" w:hAnsi="Segoe UI Light" w:cs="Segoe UI Light" w:hint="cs"/>
           <w:sz w:val="18"/>
           <w:szCs w:val="18"/>
@@ -3799,15 +3589,15 @@
           <w:sz w:val="18"/>
           <w:szCs w:val="18"/>
         </w:rPr>
-        <w:t>, Maven, JUnit5, Lombok</w:t>
-      </w:r>
-      <w:r>
-        <w:rPr>
-          <w:rFonts w:ascii="Segoe UI Light" w:eastAsia="Microsoft YaHei UI Light" w:hAnsi="Segoe UI Light" w:cs="Segoe UI Light"/>
-          <w:sz w:val="18"/>
-          <w:szCs w:val="18"/>
-        </w:rPr>
-        <w:t xml:space="preserve">, Apache Kafka, Apache </w:t>
+        <w:t>,</w:t>
+      </w:r>
+      <w:r>
+        <w:rPr>
+          <w:rFonts w:ascii="Segoe UI Light" w:eastAsia="Microsoft YaHei UI Light" w:hAnsi="Segoe UI Light" w:cs="Segoe UI Light"/>
+          <w:sz w:val="18"/>
+          <w:szCs w:val="18"/>
+        </w:rPr>
+        <w:t xml:space="preserve"> </w:t>
       </w:r>
       <w:proofErr w:type="spellStart"/>
       <w:r>
@@ -3816,9 +3606,25 @@
           <w:sz w:val="18"/>
           <w:szCs w:val="18"/>
         </w:rPr>
-        <w:t>Flink</w:t>
+        <w:t>OpenAPI</w:t>
       </w:r>
       <w:proofErr w:type="spellEnd"/>
+      <w:r>
+        <w:rPr>
+          <w:rFonts w:ascii="Segoe UI Light" w:eastAsia="Microsoft YaHei UI Light" w:hAnsi="Segoe UI Light" w:cs="Segoe UI Light"/>
+          <w:sz w:val="18"/>
+          <w:szCs w:val="18"/>
+        </w:rPr>
+        <w:t>,</w:t>
+      </w:r>
+      <w:r>
+        <w:rPr>
+          <w:rFonts w:ascii="Segoe UI Light" w:eastAsia="Microsoft YaHei UI Light" w:hAnsi="Segoe UI Light" w:cs="Segoe UI Light"/>
+          <w:sz w:val="18"/>
+          <w:szCs w:val="18"/>
+        </w:rPr>
+        <w:t xml:space="preserve"> Maven, JUnit5, Lombok</w:t>
+      </w:r>
     </w:p>
     <w:p>
       <w:pPr>
@@ -3847,8 +3653,6 @@
         </w:rPr>
         <w:t>, Kubernetes</w:t>
       </w:r>
-      <w:bookmarkStart w:id="1" w:name="_GoBack"/>
-      <w:bookmarkEnd w:id="1"/>
     </w:p>
     <w:p>
       <w:pPr>
@@ -3988,25 +3792,7 @@
           <w:sz w:val="18"/>
           <w:szCs w:val="18"/>
         </w:rPr>
-        <w:t xml:space="preserve">, NumPy, Pandas, Matplotlib, SciPy, </w:t>
-      </w:r>
-      <w:proofErr w:type="spellStart"/>
-      <w:r>
-        <w:rPr>
-          <w:rFonts w:ascii="Segoe UI Light" w:eastAsia="Microsoft YaHei UI Light" w:hAnsi="Segoe UI Light" w:cs="Segoe UI Light"/>
-          <w:sz w:val="18"/>
-          <w:szCs w:val="18"/>
-        </w:rPr>
-        <w:t>scikit</w:t>
-      </w:r>
-      <w:proofErr w:type="spellEnd"/>
-      <w:r>
-        <w:rPr>
-          <w:rFonts w:ascii="Segoe UI Light" w:eastAsia="Microsoft YaHei UI Light" w:hAnsi="Segoe UI Light" w:cs="Segoe UI Light"/>
-          <w:sz w:val="18"/>
-          <w:szCs w:val="18"/>
-        </w:rPr>
-        <w:t>-image</w:t>
+        <w:t>, NumPy, Pandas, Matplotlib, SciPy, scikit-image</w:t>
       </w:r>
       <w:r>
         <w:rPr>
@@ -4083,9 +3869,9 @@
           <w:szCs w:val="18"/>
         </w:rPr>
         <w:drawing>
-          <wp:inline distT="0" distB="0" distL="0" distR="0" wp14:anchorId="3DFD794C" wp14:editId="37ED86B8">
-            <wp:extent cx="794702" cy="794702"/>
-            <wp:effectExtent l="0" t="0" r="5715" b="5715"/>
+          <wp:inline distT="0" distB="0" distL="0" distR="0" wp14:anchorId="3DFD794C" wp14:editId="70A2E6FF">
+            <wp:extent cx="946150" cy="946150"/>
+            <wp:effectExtent l="0" t="0" r="6350" b="6350"/>
             <wp:docPr id="4" name="Picture 4" descr="A close up of a sign&#10;&#10;Description automatically generated">
               <a:hlinkClick xmlns:a="http://schemas.openxmlformats.org/drawingml/2006/main" r:id="rId21"/>
             </wp:docPr>
@@ -4116,7 +3902,7 @@
                   <pic:spPr>
                     <a:xfrm>
                       <a:off x="0" y="0"/>
-                      <a:ext cx="794702" cy="794702"/>
+                      <a:ext cx="946538" cy="946538"/>
                     </a:xfrm>
                     <a:prstGeom prst="rect">
                       <a:avLst/>
@@ -4132,7 +3918,7 @@
     <w:sectPr>
       <w:footerReference w:type="default" r:id="rId23"/>
       <w:pgSz w:w="12240" w:h="15840"/>
-      <w:pgMar w:top="1008" w:right="1152" w:bottom="1152" w:left="1152" w:header="720" w:footer="720" w:gutter="0"/>
+      <w:pgMar w:top="1009" w:right="1151" w:bottom="851" w:left="1151" w:header="720" w:footer="720" w:gutter="0"/>
       <w:pgNumType w:start="1"/>
       <w:cols w:space="720"/>
       <w:titlePg/>
@@ -4143,7 +3929,7 @@
 </file>
 
 <file path=word/endnotes.xml><?xml version="1.0" encoding="utf-8"?>
-<w:endnotes xmlns:wpc="http://schemas.microsoft.com/office/word/2010/wordprocessingCanvas" xmlns:cx="http://schemas.microsoft.com/office/drawing/2014/chartex" xmlns:cx1="http://schemas.microsoft.com/office/drawing/2015/9/8/chartex" xmlns:cx2="http://schemas.microsoft.com/office/drawing/2015/10/21/chartex" xmlns:cx3="http://schemas.microsoft.com/office/drawing/2016/5/9/chartex" xmlns:cx4="http://schemas.microsoft.com/office/drawing/2016/5/10/chartex" xmlns:cx5="http://schemas.microsoft.com/office/drawing/2016/5/11/chartex" xmlns:cx6="http://schemas.microsoft.com/office/drawing/2016/5/12/chartex" xmlns:cx7="http://schemas.microsoft.com/office/drawing/2016/5/13/chartex" xmlns:cx8="http://schemas.microsoft.com/office/drawing/2016/5/14/chartex" xmlns:mc="http://schemas.openxmlformats.org/markup-compatibility/2006" xmlns:aink="http://schemas.microsoft.com/office/drawing/2016/ink" xmlns:am3d="http://schemas.microsoft.com/office/drawing/2017/model3d" xmlns:o="urn:schemas-microsoft-com:office:office" xmlns:r="http://schemas.openxmlformats.org/officeDocument/2006/relationships" xmlns:m="http://schemas.openxmlformats.org/officeDocument/2006/math" xmlns:v="urn:schemas-microsoft-com:vml" xmlns:wp14="http://schemas.microsoft.com/office/word/2010/wordprocessingDrawing" xmlns:wp="http://schemas.openxmlformats.org/drawingml/2006/wordprocessingDrawing" xmlns:w10="urn:schemas-microsoft-com:office:word" xmlns:w="http://schemas.openxmlformats.org/wordprocessingml/2006/main" xmlns:w14="http://schemas.microsoft.com/office/word/2010/wordml" xmlns:w15="http://schemas.microsoft.com/office/word/2012/wordml" xmlns:w16cid="http://schemas.microsoft.com/office/word/2016/wordml/cid" xmlns:w16se="http://schemas.microsoft.com/office/word/2015/wordml/symex" xmlns:wpg="http://schemas.microsoft.com/office/word/2010/wordprocessingGroup" xmlns:wpi="http://schemas.microsoft.com/office/word/2010/wordprocessingInk" xmlns:wne="http://schemas.microsoft.com/office/word/2006/wordml" xmlns:wps="http://schemas.microsoft.com/office/word/2010/wordprocessingShape" mc:Ignorable="w14 w15 w16se w16cid wp14">
+<w:endnotes xmlns:wpc="http://schemas.microsoft.com/office/word/2010/wordprocessingCanvas" xmlns:cx="http://schemas.microsoft.com/office/drawing/2014/chartex" xmlns:cx1="http://schemas.microsoft.com/office/drawing/2015/9/8/chartex" xmlns:cx2="http://schemas.microsoft.com/office/drawing/2015/10/21/chartex" xmlns:cx3="http://schemas.microsoft.com/office/drawing/2016/5/9/chartex" xmlns:cx4="http://schemas.microsoft.com/office/drawing/2016/5/10/chartex" xmlns:cx5="http://schemas.microsoft.com/office/drawing/2016/5/11/chartex" xmlns:cx6="http://schemas.microsoft.com/office/drawing/2016/5/12/chartex" xmlns:cx7="http://schemas.microsoft.com/office/drawing/2016/5/13/chartex" xmlns:cx8="http://schemas.microsoft.com/office/drawing/2016/5/14/chartex" xmlns:mc="http://schemas.openxmlformats.org/markup-compatibility/2006" xmlns:aink="http://schemas.microsoft.com/office/drawing/2016/ink" xmlns:am3d="http://schemas.microsoft.com/office/drawing/2017/model3d" xmlns:o="urn:schemas-microsoft-com:office:office" xmlns:r="http://schemas.openxmlformats.org/officeDocument/2006/relationships" xmlns:m="http://schemas.openxmlformats.org/officeDocument/2006/math" xmlns:v="urn:schemas-microsoft-com:vml" xmlns:wp14="http://schemas.microsoft.com/office/word/2010/wordprocessingDrawing" xmlns:wp="http://schemas.openxmlformats.org/drawingml/2006/wordprocessingDrawing" xmlns:w10="urn:schemas-microsoft-com:office:word" xmlns:w="http://schemas.openxmlformats.org/wordprocessingml/2006/main" xmlns:w14="http://schemas.microsoft.com/office/word/2010/wordml" xmlns:w15="http://schemas.microsoft.com/office/word/2012/wordml" xmlns:w16cex="http://schemas.microsoft.com/office/word/2018/wordml/cex" xmlns:w16cid="http://schemas.microsoft.com/office/word/2016/wordml/cid" xmlns:w16="http://schemas.microsoft.com/office/word/2018/wordml" xmlns:w16se="http://schemas.microsoft.com/office/word/2015/wordml/symex" xmlns:wpg="http://schemas.microsoft.com/office/word/2010/wordprocessingGroup" xmlns:wpi="http://schemas.microsoft.com/office/word/2010/wordprocessingInk" xmlns:wne="http://schemas.microsoft.com/office/word/2006/wordml" xmlns:wps="http://schemas.microsoft.com/office/word/2010/wordprocessingShape" mc:Ignorable="w14 w15 w16se w16cid w16 w16cex wp14">
   <w:endnote w:type="separator" w:id="-1">
     <w:p>
       <w:pPr>
@@ -4168,7 +3954,7 @@
 </file>
 
 <file path=word/footer1.xml><?xml version="1.0" encoding="utf-8"?>
-<w:ftr xmlns:wpc="http://schemas.microsoft.com/office/word/2010/wordprocessingCanvas" xmlns:cx="http://schemas.microsoft.com/office/drawing/2014/chartex" xmlns:cx1="http://schemas.microsoft.com/office/drawing/2015/9/8/chartex" xmlns:cx2="http://schemas.microsoft.com/office/drawing/2015/10/21/chartex" xmlns:cx3="http://schemas.microsoft.com/office/drawing/2016/5/9/chartex" xmlns:cx4="http://schemas.microsoft.com/office/drawing/2016/5/10/chartex" xmlns:cx5="http://schemas.microsoft.com/office/drawing/2016/5/11/chartex" xmlns:cx6="http://schemas.microsoft.com/office/drawing/2016/5/12/chartex" xmlns:cx7="http://schemas.microsoft.com/office/drawing/2016/5/13/chartex" xmlns:cx8="http://schemas.microsoft.com/office/drawing/2016/5/14/chartex" xmlns:mc="http://schemas.openxmlformats.org/markup-compatibility/2006" xmlns:aink="http://schemas.microsoft.com/office/drawing/2016/ink" xmlns:am3d="http://schemas.microsoft.com/office/drawing/2017/model3d" xmlns:o="urn:schemas-microsoft-com:office:office" xmlns:r="http://schemas.openxmlformats.org/officeDocument/2006/relationships" xmlns:m="http://schemas.openxmlformats.org/officeDocument/2006/math" xmlns:v="urn:schemas-microsoft-com:vml" xmlns:wp14="http://schemas.microsoft.com/office/word/2010/wordprocessingDrawing" xmlns:wp="http://schemas.openxmlformats.org/drawingml/2006/wordprocessingDrawing" xmlns:w10="urn:schemas-microsoft-com:office:word" xmlns:w="http://schemas.openxmlformats.org/wordprocessingml/2006/main" xmlns:w14="http://schemas.microsoft.com/office/word/2010/wordml" xmlns:w15="http://schemas.microsoft.com/office/word/2012/wordml" xmlns:w16cid="http://schemas.microsoft.com/office/word/2016/wordml/cid" xmlns:w16se="http://schemas.microsoft.com/office/word/2015/wordml/symex" xmlns:wpg="http://schemas.microsoft.com/office/word/2010/wordprocessingGroup" xmlns:wpi="http://schemas.microsoft.com/office/word/2010/wordprocessingInk" xmlns:wne="http://schemas.microsoft.com/office/word/2006/wordml" xmlns:wps="http://schemas.microsoft.com/office/word/2010/wordprocessingShape" mc:Ignorable="w14 w15 w16se w16cid wp14">
+<w:ftr xmlns:wpc="http://schemas.microsoft.com/office/word/2010/wordprocessingCanvas" xmlns:cx="http://schemas.microsoft.com/office/drawing/2014/chartex" xmlns:cx1="http://schemas.microsoft.com/office/drawing/2015/9/8/chartex" xmlns:cx2="http://schemas.microsoft.com/office/drawing/2015/10/21/chartex" xmlns:cx3="http://schemas.microsoft.com/office/drawing/2016/5/9/chartex" xmlns:cx4="http://schemas.microsoft.com/office/drawing/2016/5/10/chartex" xmlns:cx5="http://schemas.microsoft.com/office/drawing/2016/5/11/chartex" xmlns:cx6="http://schemas.microsoft.com/office/drawing/2016/5/12/chartex" xmlns:cx7="http://schemas.microsoft.com/office/drawing/2016/5/13/chartex" xmlns:cx8="http://schemas.microsoft.com/office/drawing/2016/5/14/chartex" xmlns:mc="http://schemas.openxmlformats.org/markup-compatibility/2006" xmlns:aink="http://schemas.microsoft.com/office/drawing/2016/ink" xmlns:am3d="http://schemas.microsoft.com/office/drawing/2017/model3d" xmlns:o="urn:schemas-microsoft-com:office:office" xmlns:r="http://schemas.openxmlformats.org/officeDocument/2006/relationships" xmlns:m="http://schemas.openxmlformats.org/officeDocument/2006/math" xmlns:v="urn:schemas-microsoft-com:vml" xmlns:wp14="http://schemas.microsoft.com/office/word/2010/wordprocessingDrawing" xmlns:wp="http://schemas.openxmlformats.org/drawingml/2006/wordprocessingDrawing" xmlns:w10="urn:schemas-microsoft-com:office:word" xmlns:w="http://schemas.openxmlformats.org/wordprocessingml/2006/main" xmlns:w14="http://schemas.microsoft.com/office/word/2010/wordml" xmlns:w15="http://schemas.microsoft.com/office/word/2012/wordml" xmlns:w16cex="http://schemas.microsoft.com/office/word/2018/wordml/cex" xmlns:w16cid="http://schemas.microsoft.com/office/word/2016/wordml/cid" xmlns:w16="http://schemas.microsoft.com/office/word/2018/wordml" xmlns:w16se="http://schemas.microsoft.com/office/word/2015/wordml/symex" xmlns:wpg="http://schemas.microsoft.com/office/word/2010/wordprocessingGroup" xmlns:wpi="http://schemas.microsoft.com/office/word/2010/wordprocessingInk" xmlns:wne="http://schemas.microsoft.com/office/word/2006/wordml" xmlns:wps="http://schemas.microsoft.com/office/word/2010/wordprocessingShape" mc:Ignorable="w14 w15 w16se w16cid w16 w16cex wp14">
   <w:p>
     <w:pPr>
       <w:pStyle w:val="Footer"/>
@@ -4202,7 +3988,7 @@
 </file>
 
 <file path=word/footnotes.xml><?xml version="1.0" encoding="utf-8"?>
-<w:footnotes xmlns:wpc="http://schemas.microsoft.com/office/word/2010/wordprocessingCanvas" xmlns:cx="http://schemas.microsoft.com/office/drawing/2014/chartex" xmlns:cx1="http://schemas.microsoft.com/office/drawing/2015/9/8/chartex" xmlns:cx2="http://schemas.microsoft.com/office/drawing/2015/10/21/chartex" xmlns:cx3="http://schemas.microsoft.com/office/drawing/2016/5/9/chartex" xmlns:cx4="http://schemas.microsoft.com/office/drawing/2016/5/10/chartex" xmlns:cx5="http://schemas.microsoft.com/office/drawing/2016/5/11/chartex" xmlns:cx6="http://schemas.microsoft.com/office/drawing/2016/5/12/chartex" xmlns:cx7="http://schemas.microsoft.com/office/drawing/2016/5/13/chartex" xmlns:cx8="http://schemas.microsoft.com/office/drawing/2016/5/14/chartex" xmlns:mc="http://schemas.openxmlformats.org/markup-compatibility/2006" xmlns:aink="http://schemas.microsoft.com/office/drawing/2016/ink" xmlns:am3d="http://schemas.microsoft.com/office/drawing/2017/model3d" xmlns:o="urn:schemas-microsoft-com:office:office" xmlns:r="http://schemas.openxmlformats.org/officeDocument/2006/relationships" xmlns:m="http://schemas.openxmlformats.org/officeDocument/2006/math" xmlns:v="urn:schemas-microsoft-com:vml" xmlns:wp14="http://schemas.microsoft.com/office/word/2010/wordprocessingDrawing" xmlns:wp="http://schemas.openxmlformats.org/drawingml/2006/wordprocessingDrawing" xmlns:w10="urn:schemas-microsoft-com:office:word" xmlns:w="http://schemas.openxmlformats.org/wordprocessingml/2006/main" xmlns:w14="http://schemas.microsoft.com/office/word/2010/wordml" xmlns:w15="http://schemas.microsoft.com/office/word/2012/wordml" xmlns:w16cid="http://schemas.microsoft.com/office/word/2016/wordml/cid" xmlns:w16se="http://schemas.microsoft.com/office/word/2015/wordml/symex" xmlns:wpg="http://schemas.microsoft.com/office/word/2010/wordprocessingGroup" xmlns:wpi="http://schemas.microsoft.com/office/word/2010/wordprocessingInk" xmlns:wne="http://schemas.microsoft.com/office/word/2006/wordml" xmlns:wps="http://schemas.microsoft.com/office/word/2010/wordprocessingShape" mc:Ignorable="w14 w15 w16se w16cid wp14">
+<w:footnotes xmlns:wpc="http://schemas.microsoft.com/office/word/2010/wordprocessingCanvas" xmlns:cx="http://schemas.microsoft.com/office/drawing/2014/chartex" xmlns:cx1="http://schemas.microsoft.com/office/drawing/2015/9/8/chartex" xmlns:cx2="http://schemas.microsoft.com/office/drawing/2015/10/21/chartex" xmlns:cx3="http://schemas.microsoft.com/office/drawing/2016/5/9/chartex" xmlns:cx4="http://schemas.microsoft.com/office/drawing/2016/5/10/chartex" xmlns:cx5="http://schemas.microsoft.com/office/drawing/2016/5/11/chartex" xmlns:cx6="http://schemas.microsoft.com/office/drawing/2016/5/12/chartex" xmlns:cx7="http://schemas.microsoft.com/office/drawing/2016/5/13/chartex" xmlns:cx8="http://schemas.microsoft.com/office/drawing/2016/5/14/chartex" xmlns:mc="http://schemas.openxmlformats.org/markup-compatibility/2006" xmlns:aink="http://schemas.microsoft.com/office/drawing/2016/ink" xmlns:am3d="http://schemas.microsoft.com/office/drawing/2017/model3d" xmlns:o="urn:schemas-microsoft-com:office:office" xmlns:r="http://schemas.openxmlformats.org/officeDocument/2006/relationships" xmlns:m="http://schemas.openxmlformats.org/officeDocument/2006/math" xmlns:v="urn:schemas-microsoft-com:vml" xmlns:wp14="http://schemas.microsoft.com/office/word/2010/wordprocessingDrawing" xmlns:wp="http://schemas.openxmlformats.org/drawingml/2006/wordprocessingDrawing" xmlns:w10="urn:schemas-microsoft-com:office:word" xmlns:w="http://schemas.openxmlformats.org/wordprocessingml/2006/main" xmlns:w14="http://schemas.microsoft.com/office/word/2010/wordml" xmlns:w15="http://schemas.microsoft.com/office/word/2012/wordml" xmlns:w16cex="http://schemas.microsoft.com/office/word/2018/wordml/cex" xmlns:w16cid="http://schemas.microsoft.com/office/word/2016/wordml/cid" xmlns:w16="http://schemas.microsoft.com/office/word/2018/wordml" xmlns:w16se="http://schemas.microsoft.com/office/word/2015/wordml/symex" xmlns:wpg="http://schemas.microsoft.com/office/word/2010/wordprocessingGroup" xmlns:wpi="http://schemas.microsoft.com/office/word/2010/wordprocessingInk" xmlns:wne="http://schemas.microsoft.com/office/word/2006/wordml" xmlns:wps="http://schemas.microsoft.com/office/word/2010/wordprocessingShape" mc:Ignorable="w14 w15 w16se w16cid w16 w16cex wp14">
   <w:footnote w:type="separator" w:id="-1">
     <w:p>
       <w:pPr>
@@ -4227,7 +4013,7 @@
 </file>
 
 <file path=word/numbering.xml><?xml version="1.0" encoding="utf-8"?>
-<w:numbering xmlns:wpc="http://schemas.microsoft.com/office/word/2010/wordprocessingCanvas" xmlns:cx="http://schemas.microsoft.com/office/drawing/2014/chartex" xmlns:cx1="http://schemas.microsoft.com/office/drawing/2015/9/8/chartex" xmlns:cx2="http://schemas.microsoft.com/office/drawing/2015/10/21/chartex" xmlns:cx3="http://schemas.microsoft.com/office/drawing/2016/5/9/chartex" xmlns:cx4="http://schemas.microsoft.com/office/drawing/2016/5/10/chartex" xmlns:cx5="http://schemas.microsoft.com/office/drawing/2016/5/11/chartex" xmlns:cx6="http://schemas.microsoft.com/office/drawing/2016/5/12/chartex" xmlns:cx7="http://schemas.microsoft.com/office/drawing/2016/5/13/chartex" xmlns:cx8="http://schemas.microsoft.com/office/drawing/2016/5/14/chartex" xmlns:mc="http://schemas.openxmlformats.org/markup-compatibility/2006" xmlns:aink="http://schemas.microsoft.com/office/drawing/2016/ink" xmlns:am3d="http://schemas.microsoft.com/office/drawing/2017/model3d" xmlns:o="urn:schemas-microsoft-com:office:office" xmlns:r="http://schemas.openxmlformats.org/officeDocument/2006/relationships" xmlns:m="http://schemas.openxmlformats.org/officeDocument/2006/math" xmlns:v="urn:schemas-microsoft-com:vml" xmlns:wp14="http://schemas.microsoft.com/office/word/2010/wordprocessingDrawing" xmlns:wp="http://schemas.openxmlformats.org/drawingml/2006/wordprocessingDrawing" xmlns:w10="urn:schemas-microsoft-com:office:word" xmlns:w="http://schemas.openxmlformats.org/wordprocessingml/2006/main" xmlns:w14="http://schemas.microsoft.com/office/word/2010/wordml" xmlns:w15="http://schemas.microsoft.com/office/word/2012/wordml" xmlns:w16cid="http://schemas.microsoft.com/office/word/2016/wordml/cid" xmlns:w16se="http://schemas.microsoft.com/office/word/2015/wordml/symex" xmlns:wpg="http://schemas.microsoft.com/office/word/2010/wordprocessingGroup" xmlns:wpi="http://schemas.microsoft.com/office/word/2010/wordprocessingInk" xmlns:wne="http://schemas.microsoft.com/office/word/2006/wordml" xmlns:wps="http://schemas.microsoft.com/office/word/2010/wordprocessingShape" mc:Ignorable="w14 w15 w16se w16cid wp14">
+<w:numbering xmlns:wpc="http://schemas.microsoft.com/office/word/2010/wordprocessingCanvas" xmlns:cx="http://schemas.microsoft.com/office/drawing/2014/chartex" xmlns:cx1="http://schemas.microsoft.com/office/drawing/2015/9/8/chartex" xmlns:cx2="http://schemas.microsoft.com/office/drawing/2015/10/21/chartex" xmlns:cx3="http://schemas.microsoft.com/office/drawing/2016/5/9/chartex" xmlns:cx4="http://schemas.microsoft.com/office/drawing/2016/5/10/chartex" xmlns:cx5="http://schemas.microsoft.com/office/drawing/2016/5/11/chartex" xmlns:cx6="http://schemas.microsoft.com/office/drawing/2016/5/12/chartex" xmlns:cx7="http://schemas.microsoft.com/office/drawing/2016/5/13/chartex" xmlns:cx8="http://schemas.microsoft.com/office/drawing/2016/5/14/chartex" xmlns:mc="http://schemas.openxmlformats.org/markup-compatibility/2006" xmlns:aink="http://schemas.microsoft.com/office/drawing/2016/ink" xmlns:am3d="http://schemas.microsoft.com/office/drawing/2017/model3d" xmlns:o="urn:schemas-microsoft-com:office:office" xmlns:r="http://schemas.openxmlformats.org/officeDocument/2006/relationships" xmlns:m="http://schemas.openxmlformats.org/officeDocument/2006/math" xmlns:v="urn:schemas-microsoft-com:vml" xmlns:wp14="http://schemas.microsoft.com/office/word/2010/wordprocessingDrawing" xmlns:wp="http://schemas.openxmlformats.org/drawingml/2006/wordprocessingDrawing" xmlns:w10="urn:schemas-microsoft-com:office:word" xmlns:w="http://schemas.openxmlformats.org/wordprocessingml/2006/main" xmlns:w14="http://schemas.microsoft.com/office/word/2010/wordml" xmlns:w15="http://schemas.microsoft.com/office/word/2012/wordml" xmlns:w16cex="http://schemas.microsoft.com/office/word/2018/wordml/cex" xmlns:w16cid="http://schemas.microsoft.com/office/word/2016/wordml/cid" xmlns:w16="http://schemas.microsoft.com/office/word/2018/wordml" xmlns:w16se="http://schemas.microsoft.com/office/word/2015/wordml/symex" xmlns:wpg="http://schemas.microsoft.com/office/word/2010/wordprocessingGroup" xmlns:wpi="http://schemas.microsoft.com/office/word/2010/wordprocessingInk" xmlns:wne="http://schemas.microsoft.com/office/word/2006/wordml" xmlns:wps="http://schemas.microsoft.com/office/word/2010/wordprocessingShape" mc:Ignorable="w14 w15 w16se w16cid w16 w16cex wp14">
   <w:abstractNum w:abstractNumId="0" w15:restartNumberingAfterBreak="0">
     <w:nsid w:val="FFFFFF7C"/>
     <w:multiLevelType w:val="singleLevel"/>
@@ -4396,10 +4182,11 @@
   <w:abstractNum w:abstractNumId="9" w15:restartNumberingAfterBreak="0">
     <w:nsid w:val="FFFFFF89"/>
     <w:multiLevelType w:val="singleLevel"/>
-    <w:tmpl w:val="BCB6331E"/>
+    <w:tmpl w:val="F66C4324"/>
     <w:lvl w:ilvl="0">
       <w:start w:val="1"/>
       <w:numFmt w:val="bullet"/>
+      <w:pStyle w:val="ListBullet"/>
       <w:lvlText w:val="·"/>
       <w:lvlJc w:val="left"/>
       <w:pPr>
@@ -5587,7 +5374,7 @@
 </file>
 
 <file path=word/styles.xml><?xml version="1.0" encoding="utf-8"?>
-<w:styles xmlns:mc="http://schemas.openxmlformats.org/markup-compatibility/2006" xmlns:r="http://schemas.openxmlformats.org/officeDocument/2006/relationships" xmlns:w="http://schemas.openxmlformats.org/wordprocessingml/2006/main" xmlns:w14="http://schemas.microsoft.com/office/word/2010/wordml" xmlns:w15="http://schemas.microsoft.com/office/word/2012/wordml" xmlns:w16cid="http://schemas.microsoft.com/office/word/2016/wordml/cid" xmlns:w16se="http://schemas.microsoft.com/office/word/2015/wordml/symex" mc:Ignorable="w14 w15 w16se w16cid">
+<w:styles xmlns:mc="http://schemas.openxmlformats.org/markup-compatibility/2006" xmlns:r="http://schemas.openxmlformats.org/officeDocument/2006/relationships" xmlns:w="http://schemas.openxmlformats.org/wordprocessingml/2006/main" xmlns:w14="http://schemas.microsoft.com/office/word/2010/wordml" xmlns:w15="http://schemas.microsoft.com/office/word/2012/wordml" xmlns:w16cex="http://schemas.microsoft.com/office/word/2018/wordml/cex" xmlns:w16cid="http://schemas.microsoft.com/office/word/2016/wordml/cid" xmlns:w16="http://schemas.microsoft.com/office/word/2018/wordml" xmlns:w16se="http://schemas.microsoft.com/office/word/2015/wordml/symex" mc:Ignorable="w14 w15 w16se w16cid w16 w16cex">
   <w:docDefaults>
     <w:rPrDefault>
       <w:rPr>

</xml_diff>